<commit_message>
fix: :bug: update CV to reflect integration of three databases and correct wording in certifications
</commit_message>
<xml_diff>
--- a/assets/cv/cv_sergio_arias.docx
+++ b/assets/cv/cv_sergio_arias.docx
@@ -285,8 +285,59 @@
           <w:szCs w:val="24"/>
           <w:lang w:eastAsia="es-CO"/>
         </w:rPr>
-        <w:t>Soy ingeniero de sistemas con 6 meses de experiencia en desarrollo full stack. He trabajado en el desarrollo de aplicativos que gestionan logística e inventario, tanto en el frontend como en el backend</w:t>
-      </w:r>
+        <w:t xml:space="preserve">Soy ingeniero de sistemas con 6 meses de experiencia en desarrollo full </w:t>
+      </w:r>
+      <w:proofErr w:type="spellStart"/>
+      <w:r>
+        <w:rPr>
+          <w:rFonts w:ascii="Times New Roman" w:eastAsia="Times New Roman" w:hAnsi="Times New Roman" w:cs="Times New Roman"/>
+          <w:sz w:val="24"/>
+          <w:szCs w:val="24"/>
+          <w:lang w:eastAsia="es-CO"/>
+        </w:rPr>
+        <w:t>stack</w:t>
+      </w:r>
+      <w:proofErr w:type="spellEnd"/>
+      <w:r>
+        <w:rPr>
+          <w:rFonts w:ascii="Times New Roman" w:eastAsia="Times New Roman" w:hAnsi="Times New Roman" w:cs="Times New Roman"/>
+          <w:sz w:val="24"/>
+          <w:szCs w:val="24"/>
+          <w:lang w:eastAsia="es-CO"/>
+        </w:rPr>
+        <w:t xml:space="preserve">. He trabajado en el desarrollo de aplicativos que gestionan logística e inventario, tanto en el </w:t>
+      </w:r>
+      <w:proofErr w:type="spellStart"/>
+      <w:r>
+        <w:rPr>
+          <w:rFonts w:ascii="Times New Roman" w:eastAsia="Times New Roman" w:hAnsi="Times New Roman" w:cs="Times New Roman"/>
+          <w:sz w:val="24"/>
+          <w:szCs w:val="24"/>
+          <w:lang w:eastAsia="es-CO"/>
+        </w:rPr>
+        <w:t>frontend</w:t>
+      </w:r>
+      <w:proofErr w:type="spellEnd"/>
+      <w:r>
+        <w:rPr>
+          <w:rFonts w:ascii="Times New Roman" w:eastAsia="Times New Roman" w:hAnsi="Times New Roman" w:cs="Times New Roman"/>
+          <w:sz w:val="24"/>
+          <w:szCs w:val="24"/>
+          <w:lang w:eastAsia="es-CO"/>
+        </w:rPr>
+        <w:t xml:space="preserve"> como en el </w:t>
+      </w:r>
+      <w:proofErr w:type="spellStart"/>
+      <w:r>
+        <w:rPr>
+          <w:rFonts w:ascii="Times New Roman" w:eastAsia="Times New Roman" w:hAnsi="Times New Roman" w:cs="Times New Roman"/>
+          <w:sz w:val="24"/>
+          <w:szCs w:val="24"/>
+          <w:lang w:eastAsia="es-CO"/>
+        </w:rPr>
+        <w:t>backend</w:t>
+      </w:r>
+      <w:proofErr w:type="spellEnd"/>
       <w:r>
         <w:rPr>
           <w:rFonts w:ascii="Times New Roman" w:eastAsia="Times New Roman" w:hAnsi="Times New Roman" w:cs="Times New Roman"/>
@@ -312,7 +363,27 @@
           <w:szCs w:val="24"/>
           <w:lang w:eastAsia="es-CO"/>
         </w:rPr>
-        <w:t xml:space="preserve">Spring boot, Angular, node.js, Express.js </w:t>
+        <w:t xml:space="preserve">Spring </w:t>
+      </w:r>
+      <w:proofErr w:type="spellStart"/>
+      <w:r>
+        <w:rPr>
+          <w:rFonts w:ascii="Times New Roman" w:eastAsia="Times New Roman" w:hAnsi="Times New Roman" w:cs="Times New Roman"/>
+          <w:sz w:val="24"/>
+          <w:szCs w:val="24"/>
+          <w:lang w:eastAsia="es-CO"/>
+        </w:rPr>
+        <w:t>boot</w:t>
+      </w:r>
+      <w:proofErr w:type="spellEnd"/>
+      <w:r>
+        <w:rPr>
+          <w:rFonts w:ascii="Times New Roman" w:eastAsia="Times New Roman" w:hAnsi="Times New Roman" w:cs="Times New Roman"/>
+          <w:sz w:val="24"/>
+          <w:szCs w:val="24"/>
+          <w:lang w:eastAsia="es-CO"/>
+        </w:rPr>
+        <w:t xml:space="preserve">, Angular, node.js, Express.js </w:t>
       </w:r>
       <w:r>
         <w:rPr>
@@ -448,6 +519,7 @@
         </w:rPr>
         <w:br/>
       </w:r>
+      <w:proofErr w:type="gramStart"/>
       <w:r>
         <w:rPr>
           <w:rFonts w:ascii="Times New Roman" w:eastAsia="Times New Roman" w:hAnsi="Times New Roman" w:cs="Times New Roman"/>
@@ -457,6 +529,7 @@
         </w:rPr>
         <w:t>Agosto</w:t>
       </w:r>
+      <w:proofErr w:type="gramEnd"/>
       <w:r>
         <w:rPr>
           <w:rFonts w:ascii="Times New Roman" w:eastAsia="Times New Roman" w:hAnsi="Times New Roman" w:cs="Times New Roman"/>
@@ -475,14 +548,25 @@
         </w:rPr>
         <w:t xml:space="preserve"> – </w:t>
       </w:r>
-      <w:r>
-        <w:rPr>
-          <w:rFonts w:ascii="Times New Roman" w:eastAsia="Times New Roman" w:hAnsi="Times New Roman" w:cs="Times New Roman"/>
-          <w:sz w:val="24"/>
-          <w:szCs w:val="24"/>
-          <w:lang w:eastAsia="es-CO"/>
-        </w:rPr>
-        <w:t>Febrero 2025</w:t>
+      <w:proofErr w:type="gramStart"/>
+      <w:r>
+        <w:rPr>
+          <w:rFonts w:ascii="Times New Roman" w:eastAsia="Times New Roman" w:hAnsi="Times New Roman" w:cs="Times New Roman"/>
+          <w:sz w:val="24"/>
+          <w:szCs w:val="24"/>
+          <w:lang w:eastAsia="es-CO"/>
+        </w:rPr>
+        <w:t>Febrero</w:t>
+      </w:r>
+      <w:proofErr w:type="gramEnd"/>
+      <w:r>
+        <w:rPr>
+          <w:rFonts w:ascii="Times New Roman" w:eastAsia="Times New Roman" w:hAnsi="Times New Roman" w:cs="Times New Roman"/>
+          <w:sz w:val="24"/>
+          <w:szCs w:val="24"/>
+          <w:lang w:eastAsia="es-CO"/>
+        </w:rPr>
+        <w:t xml:space="preserve"> 2025</w:t>
       </w:r>
     </w:p>
     <w:p>
@@ -518,7 +602,25 @@
           <w:szCs w:val="24"/>
           <w:lang w:eastAsia="es-CO"/>
         </w:rPr>
-        <w:t>, integrando la información de dos bases de datos en una sola, lo que redujo el tiempo de generación de reportes y permitió consultar todo el inventario desde un único Excel automatizado.</w:t>
+        <w:t xml:space="preserve">, integrando la información de </w:t>
+      </w:r>
+      <w:r>
+        <w:rPr>
+          <w:rFonts w:ascii="Times New Roman" w:eastAsia="Times New Roman" w:hAnsi="Times New Roman" w:cs="Times New Roman"/>
+          <w:sz w:val="24"/>
+          <w:szCs w:val="24"/>
+          <w:lang w:eastAsia="es-CO"/>
+        </w:rPr>
+        <w:t>tre</w:t>
+      </w:r>
+      <w:r>
+        <w:rPr>
+          <w:rFonts w:ascii="Times New Roman" w:eastAsia="Times New Roman" w:hAnsi="Times New Roman" w:cs="Times New Roman"/>
+          <w:sz w:val="24"/>
+          <w:szCs w:val="24"/>
+          <w:lang w:eastAsia="es-CO"/>
+        </w:rPr>
+        <w:t>s bases de datos en una sola, lo que redujo el tiempo de generación de reportes y permitió consultar todo el inventario desde un único Excel automatizado.</w:t>
       </w:r>
     </w:p>
     <w:p>
@@ -754,8 +856,39 @@
           <w:szCs w:val="24"/>
           <w:lang w:val="en-US" w:eastAsia="es-CO"/>
         </w:rPr>
-        <w:t>Backend: Programación en</w:t>
-      </w:r>
+        <w:t xml:space="preserve">Backend: </w:t>
+      </w:r>
+      <w:proofErr w:type="spellStart"/>
+      <w:r>
+        <w:rPr>
+          <w:rFonts w:ascii="Times New Roman" w:eastAsia="Times New Roman" w:hAnsi="Times New Roman" w:cs="Times New Roman"/>
+          <w:sz w:val="24"/>
+          <w:szCs w:val="24"/>
+          <w:lang w:val="en-US" w:eastAsia="es-CO"/>
+        </w:rPr>
+        <w:t>Programación</w:t>
+      </w:r>
+      <w:proofErr w:type="spellEnd"/>
+      <w:r>
+        <w:rPr>
+          <w:rFonts w:ascii="Times New Roman" w:eastAsia="Times New Roman" w:hAnsi="Times New Roman" w:cs="Times New Roman"/>
+          <w:sz w:val="24"/>
+          <w:szCs w:val="24"/>
+          <w:lang w:val="en-US" w:eastAsia="es-CO"/>
+        </w:rPr>
+        <w:t xml:space="preserve"> </w:t>
+      </w:r>
+      <w:proofErr w:type="spellStart"/>
+      <w:r>
+        <w:rPr>
+          <w:rFonts w:ascii="Times New Roman" w:eastAsia="Times New Roman" w:hAnsi="Times New Roman" w:cs="Times New Roman"/>
+          <w:sz w:val="24"/>
+          <w:szCs w:val="24"/>
+          <w:lang w:val="en-US" w:eastAsia="es-CO"/>
+        </w:rPr>
+        <w:t>en</w:t>
+      </w:r>
+      <w:proofErr w:type="spellEnd"/>
       <w:r>
         <w:rPr>
           <w:rFonts w:ascii="Times New Roman" w:eastAsia="Times New Roman" w:hAnsi="Times New Roman" w:cs="Times New Roman"/>
@@ -858,8 +991,19 @@
           <w:szCs w:val="24"/>
           <w:lang w:eastAsia="es-CO"/>
         </w:rPr>
-        <w:t>Bases de datos: MongoDB, Oracle, PostgreSQL, SQL Server, DBeaver</w:t>
-      </w:r>
+        <w:t xml:space="preserve">Bases de datos: MongoDB, Oracle, PostgreSQL, SQL Server, </w:t>
+      </w:r>
+      <w:proofErr w:type="spellStart"/>
+      <w:r>
+        <w:rPr>
+          <w:rFonts w:ascii="Times New Roman" w:eastAsia="Times New Roman" w:hAnsi="Times New Roman" w:cs="Times New Roman"/>
+          <w:sz w:val="24"/>
+          <w:szCs w:val="24"/>
+          <w:lang w:eastAsia="es-CO"/>
+        </w:rPr>
+        <w:t>DBeaver</w:t>
+      </w:r>
+      <w:proofErr w:type="spellEnd"/>
     </w:p>
     <w:p>
       <w:pPr>
@@ -876,6 +1020,7 @@
           <w:lang w:val="en-US" w:eastAsia="es-CO"/>
         </w:rPr>
       </w:pPr>
+      <w:proofErr w:type="spellStart"/>
       <w:r>
         <w:rPr>
           <w:rFonts w:ascii="Times New Roman" w:eastAsia="Times New Roman" w:hAnsi="Times New Roman" w:cs="Times New Roman"/>
@@ -884,7 +1029,117 @@
           <w:lang w:val="en-US" w:eastAsia="es-CO"/>
         </w:rPr>
         <w:lastRenderedPageBreak/>
-        <w:t>Computación en la nube (AWS): EC2, ECR, Lambda, ECS fargate, API Gateway, Route 53, Amazon RDS, Security Groups, Amazon IAM, Secrets Manager, S3 Cloudfront, Cloudformation.</w:t>
+        <w:t>Computación</w:t>
+      </w:r>
+      <w:proofErr w:type="spellEnd"/>
+      <w:r>
+        <w:rPr>
+          <w:rFonts w:ascii="Times New Roman" w:eastAsia="Times New Roman" w:hAnsi="Times New Roman" w:cs="Times New Roman"/>
+          <w:sz w:val="24"/>
+          <w:szCs w:val="24"/>
+          <w:lang w:val="en-US" w:eastAsia="es-CO"/>
+        </w:rPr>
+        <w:t xml:space="preserve"> </w:t>
+      </w:r>
+      <w:proofErr w:type="spellStart"/>
+      <w:r>
+        <w:rPr>
+          <w:rFonts w:ascii="Times New Roman" w:eastAsia="Times New Roman" w:hAnsi="Times New Roman" w:cs="Times New Roman"/>
+          <w:sz w:val="24"/>
+          <w:szCs w:val="24"/>
+          <w:lang w:val="en-US" w:eastAsia="es-CO"/>
+        </w:rPr>
+        <w:t>en</w:t>
+      </w:r>
+      <w:proofErr w:type="spellEnd"/>
+      <w:r>
+        <w:rPr>
+          <w:rFonts w:ascii="Times New Roman" w:eastAsia="Times New Roman" w:hAnsi="Times New Roman" w:cs="Times New Roman"/>
+          <w:sz w:val="24"/>
+          <w:szCs w:val="24"/>
+          <w:lang w:val="en-US" w:eastAsia="es-CO"/>
+        </w:rPr>
+        <w:t xml:space="preserve"> la </w:t>
+      </w:r>
+      <w:proofErr w:type="spellStart"/>
+      <w:r>
+        <w:rPr>
+          <w:rFonts w:ascii="Times New Roman" w:eastAsia="Times New Roman" w:hAnsi="Times New Roman" w:cs="Times New Roman"/>
+          <w:sz w:val="24"/>
+          <w:szCs w:val="24"/>
+          <w:lang w:val="en-US" w:eastAsia="es-CO"/>
+        </w:rPr>
+        <w:t>nube</w:t>
+      </w:r>
+      <w:proofErr w:type="spellEnd"/>
+      <w:r>
+        <w:rPr>
+          <w:rFonts w:ascii="Times New Roman" w:eastAsia="Times New Roman" w:hAnsi="Times New Roman" w:cs="Times New Roman"/>
+          <w:sz w:val="24"/>
+          <w:szCs w:val="24"/>
+          <w:lang w:val="en-US" w:eastAsia="es-CO"/>
+        </w:rPr>
+        <w:t xml:space="preserve"> (AWS): EC2, ECR, Lambda, ECS </w:t>
+      </w:r>
+      <w:proofErr w:type="spellStart"/>
+      <w:r>
+        <w:rPr>
+          <w:rFonts w:ascii="Times New Roman" w:eastAsia="Times New Roman" w:hAnsi="Times New Roman" w:cs="Times New Roman"/>
+          <w:sz w:val="24"/>
+          <w:szCs w:val="24"/>
+          <w:lang w:val="en-US" w:eastAsia="es-CO"/>
+        </w:rPr>
+        <w:t>fargate</w:t>
+      </w:r>
+      <w:proofErr w:type="spellEnd"/>
+      <w:r>
+        <w:rPr>
+          <w:rFonts w:ascii="Times New Roman" w:eastAsia="Times New Roman" w:hAnsi="Times New Roman" w:cs="Times New Roman"/>
+          <w:sz w:val="24"/>
+          <w:szCs w:val="24"/>
+          <w:lang w:val="en-US" w:eastAsia="es-CO"/>
+        </w:rPr>
+        <w:t xml:space="preserve">, API Gateway, Route 53, Amazon RDS, Security Groups, Amazon IAM, Secrets Manager, S3 </w:t>
+      </w:r>
+      <w:proofErr w:type="spellStart"/>
+      <w:r>
+        <w:rPr>
+          <w:rFonts w:ascii="Times New Roman" w:eastAsia="Times New Roman" w:hAnsi="Times New Roman" w:cs="Times New Roman"/>
+          <w:sz w:val="24"/>
+          <w:szCs w:val="24"/>
+          <w:lang w:val="en-US" w:eastAsia="es-CO"/>
+        </w:rPr>
+        <w:t>Cloudfront</w:t>
+      </w:r>
+      <w:proofErr w:type="spellEnd"/>
+      <w:r>
+        <w:rPr>
+          <w:rFonts w:ascii="Times New Roman" w:eastAsia="Times New Roman" w:hAnsi="Times New Roman" w:cs="Times New Roman"/>
+          <w:sz w:val="24"/>
+          <w:szCs w:val="24"/>
+          <w:lang w:val="en-US" w:eastAsia="es-CO"/>
+        </w:rPr>
+        <w:t xml:space="preserve">, </w:t>
+      </w:r>
+      <w:proofErr w:type="spellStart"/>
+      <w:r>
+        <w:rPr>
+          <w:rFonts w:ascii="Times New Roman" w:eastAsia="Times New Roman" w:hAnsi="Times New Roman" w:cs="Times New Roman"/>
+          <w:sz w:val="24"/>
+          <w:szCs w:val="24"/>
+          <w:lang w:val="en-US" w:eastAsia="es-CO"/>
+        </w:rPr>
+        <w:t>Cloudformation</w:t>
+      </w:r>
+      <w:proofErr w:type="spellEnd"/>
+      <w:r>
+        <w:rPr>
+          <w:rFonts w:ascii="Times New Roman" w:eastAsia="Times New Roman" w:hAnsi="Times New Roman" w:cs="Times New Roman"/>
+          <w:sz w:val="24"/>
+          <w:szCs w:val="24"/>
+          <w:lang w:val="en-US" w:eastAsia="es-CO"/>
+        </w:rPr>
+        <w:t>.</w:t>
       </w:r>
     </w:p>
     <w:p>
@@ -902,15 +1157,37 @@
           <w:lang w:val="en-US" w:eastAsia="es-CO"/>
         </w:rPr>
       </w:pPr>
-      <w:r>
-        <w:rPr>
-          <w:rFonts w:ascii="Times New Roman" w:eastAsia="Times New Roman" w:hAnsi="Times New Roman" w:cs="Times New Roman"/>
-          <w:sz w:val="24"/>
-          <w:szCs w:val="24"/>
-          <w:lang w:val="en-US" w:eastAsia="es-CO"/>
-        </w:rPr>
-        <w:t>Contenedores: Docker, Dockerdesktop</w:t>
-      </w:r>
+      <w:proofErr w:type="spellStart"/>
+      <w:r>
+        <w:rPr>
+          <w:rFonts w:ascii="Times New Roman" w:eastAsia="Times New Roman" w:hAnsi="Times New Roman" w:cs="Times New Roman"/>
+          <w:sz w:val="24"/>
+          <w:szCs w:val="24"/>
+          <w:lang w:val="en-US" w:eastAsia="es-CO"/>
+        </w:rPr>
+        <w:t>Contenedores</w:t>
+      </w:r>
+      <w:proofErr w:type="spellEnd"/>
+      <w:r>
+        <w:rPr>
+          <w:rFonts w:ascii="Times New Roman" w:eastAsia="Times New Roman" w:hAnsi="Times New Roman" w:cs="Times New Roman"/>
+          <w:sz w:val="24"/>
+          <w:szCs w:val="24"/>
+          <w:lang w:val="en-US" w:eastAsia="es-CO"/>
+        </w:rPr>
+        <w:t xml:space="preserve">: Docker, </w:t>
+      </w:r>
+      <w:proofErr w:type="spellStart"/>
+      <w:r>
+        <w:rPr>
+          <w:rFonts w:ascii="Times New Roman" w:eastAsia="Times New Roman" w:hAnsi="Times New Roman" w:cs="Times New Roman"/>
+          <w:sz w:val="24"/>
+          <w:szCs w:val="24"/>
+          <w:lang w:val="en-US" w:eastAsia="es-CO"/>
+        </w:rPr>
+        <w:t>Dockerdesktop</w:t>
+      </w:r>
+      <w:proofErr w:type="spellEnd"/>
       <w:r>
         <w:rPr>
           <w:rFonts w:ascii="Times New Roman" w:eastAsia="Times New Roman" w:hAnsi="Times New Roman" w:cs="Times New Roman"/>
@@ -954,14 +1231,25 @@
         </w:rPr>
         <w:t xml:space="preserve">Aws cli, </w:t>
       </w:r>
-      <w:r>
-        <w:rPr>
-          <w:rFonts w:ascii="Times New Roman" w:eastAsia="Times New Roman" w:hAnsi="Times New Roman" w:cs="Times New Roman"/>
-          <w:sz w:val="24"/>
-          <w:szCs w:val="24"/>
-          <w:lang w:val="en-US" w:eastAsia="es-CO"/>
-        </w:rPr>
-        <w:t>Cloudformation y GitHub Actions</w:t>
+      <w:proofErr w:type="spellStart"/>
+      <w:r>
+        <w:rPr>
+          <w:rFonts w:ascii="Times New Roman" w:eastAsia="Times New Roman" w:hAnsi="Times New Roman" w:cs="Times New Roman"/>
+          <w:sz w:val="24"/>
+          <w:szCs w:val="24"/>
+          <w:lang w:val="en-US" w:eastAsia="es-CO"/>
+        </w:rPr>
+        <w:t>Cloudformation</w:t>
+      </w:r>
+      <w:proofErr w:type="spellEnd"/>
+      <w:r>
+        <w:rPr>
+          <w:rFonts w:ascii="Times New Roman" w:eastAsia="Times New Roman" w:hAnsi="Times New Roman" w:cs="Times New Roman"/>
+          <w:sz w:val="24"/>
+          <w:szCs w:val="24"/>
+          <w:lang w:val="en-US" w:eastAsia="es-CO"/>
+        </w:rPr>
+        <w:t xml:space="preserve"> y GitHub Actions</w:t>
       </w:r>
       <w:r>
         <w:rPr>
@@ -1098,6 +1386,7 @@
           <w:lang w:val="en-US" w:eastAsia="es-CO"/>
         </w:rPr>
       </w:pPr>
+      <w:proofErr w:type="spellStart"/>
       <w:r>
         <w:rPr>
           <w:rFonts w:ascii="Times New Roman" w:eastAsia="Times New Roman" w:hAnsi="Times New Roman" w:cs="Times New Roman"/>
@@ -1107,8 +1396,9 @@
           <w:szCs w:val="24"/>
           <w:lang w:val="en-US" w:eastAsia="es-CO"/>
         </w:rPr>
-        <w:t>Certificaciones (si aplican)</w:t>
-      </w:r>
+        <w:t>Certificaciones</w:t>
+      </w:r>
+      <w:proofErr w:type="spellEnd"/>
     </w:p>
     <w:p>
       <w:pPr>
@@ -1131,8 +1421,68 @@
           <w:szCs w:val="24"/>
           <w:lang w:val="en-US" w:eastAsia="es-CO"/>
         </w:rPr>
-        <w:t>Spring Framework 6 &amp; Spring Boot 3 desde cero a expert</w:t>
-      </w:r>
+        <w:t xml:space="preserve">Spring Framework 6 &amp; Spring Boot 3 </w:t>
+      </w:r>
+      <w:proofErr w:type="spellStart"/>
+      <w:r>
+        <w:rPr>
+          <w:rFonts w:ascii="Times New Roman" w:eastAsia="Times New Roman" w:hAnsi="Times New Roman" w:cs="Times New Roman"/>
+          <w:sz w:val="24"/>
+          <w:szCs w:val="24"/>
+          <w:lang w:val="en-US" w:eastAsia="es-CO"/>
+        </w:rPr>
+        <w:t>desde</w:t>
+      </w:r>
+      <w:proofErr w:type="spellEnd"/>
+      <w:r>
+        <w:rPr>
+          <w:rFonts w:ascii="Times New Roman" w:eastAsia="Times New Roman" w:hAnsi="Times New Roman" w:cs="Times New Roman"/>
+          <w:sz w:val="24"/>
+          <w:szCs w:val="24"/>
+          <w:lang w:val="en-US" w:eastAsia="es-CO"/>
+        </w:rPr>
+        <w:t xml:space="preserve"> cero </w:t>
+      </w:r>
+      <w:proofErr w:type="gramStart"/>
+      <w:r>
+        <w:rPr>
+          <w:rFonts w:ascii="Times New Roman" w:eastAsia="Times New Roman" w:hAnsi="Times New Roman" w:cs="Times New Roman"/>
+          <w:sz w:val="24"/>
+          <w:szCs w:val="24"/>
+          <w:lang w:val="en-US" w:eastAsia="es-CO"/>
+        </w:rPr>
+        <w:t>a</w:t>
+      </w:r>
+      <w:proofErr w:type="gramEnd"/>
+      <w:r>
+        <w:rPr>
+          <w:rFonts w:ascii="Times New Roman" w:eastAsia="Times New Roman" w:hAnsi="Times New Roman" w:cs="Times New Roman"/>
+          <w:sz w:val="24"/>
+          <w:szCs w:val="24"/>
+          <w:lang w:val="en-US" w:eastAsia="es-CO"/>
+        </w:rPr>
+        <w:t xml:space="preserve"> </w:t>
+      </w:r>
+      <w:proofErr w:type="spellStart"/>
+      <w:r>
+        <w:rPr>
+          <w:rFonts w:ascii="Times New Roman" w:eastAsia="Times New Roman" w:hAnsi="Times New Roman" w:cs="Times New Roman"/>
+          <w:sz w:val="24"/>
+          <w:szCs w:val="24"/>
+          <w:lang w:val="en-US" w:eastAsia="es-CO"/>
+        </w:rPr>
+        <w:t>expert</w:t>
+      </w:r>
+      <w:r>
+        <w:rPr>
+          <w:rFonts w:ascii="Times New Roman" w:eastAsia="Times New Roman" w:hAnsi="Times New Roman" w:cs="Times New Roman"/>
+          <w:sz w:val="24"/>
+          <w:szCs w:val="24"/>
+          <w:lang w:val="en-US" w:eastAsia="es-CO"/>
+        </w:rPr>
+        <w:t>o</w:t>
+      </w:r>
+      <w:proofErr w:type="spellEnd"/>
     </w:p>
     <w:p>
       <w:pPr>
@@ -1156,7 +1506,27 @@
           <w:szCs w:val="24"/>
           <w:lang w:val="en-US" w:eastAsia="es-CO"/>
         </w:rPr>
-        <w:t>Link del certificado:</w:t>
+        <w:t xml:space="preserve">Link del </w:t>
+      </w:r>
+      <w:proofErr w:type="spellStart"/>
+      <w:r>
+        <w:rPr>
+          <w:rFonts w:ascii="Times New Roman" w:eastAsia="Times New Roman" w:hAnsi="Times New Roman" w:cs="Times New Roman"/>
+          <w:sz w:val="24"/>
+          <w:szCs w:val="24"/>
+          <w:lang w:val="en-US" w:eastAsia="es-CO"/>
+        </w:rPr>
+        <w:t>certificado</w:t>
+      </w:r>
+      <w:proofErr w:type="spellEnd"/>
+      <w:r>
+        <w:rPr>
+          <w:rFonts w:ascii="Times New Roman" w:eastAsia="Times New Roman" w:hAnsi="Times New Roman" w:cs="Times New Roman"/>
+          <w:sz w:val="24"/>
+          <w:szCs w:val="24"/>
+          <w:lang w:val="en-US" w:eastAsia="es-CO"/>
+        </w:rPr>
+        <w:t>:</w:t>
       </w:r>
     </w:p>
     <w:p>
@@ -1268,14 +1638,25 @@
           <w:lang w:eastAsia="es-CO"/>
         </w:rPr>
       </w:pPr>
-      <w:r>
-        <w:rPr>
-          <w:rFonts w:ascii="Times New Roman" w:eastAsia="Times New Roman" w:hAnsi="Times New Roman" w:cs="Times New Roman"/>
-          <w:sz w:val="24"/>
-          <w:szCs w:val="24"/>
-          <w:lang w:eastAsia="es-CO"/>
-        </w:rPr>
-        <w:t xml:space="preserve">Link del certificado: </w:t>
+      <w:proofErr w:type="gramStart"/>
+      <w:r>
+        <w:rPr>
+          <w:rFonts w:ascii="Times New Roman" w:eastAsia="Times New Roman" w:hAnsi="Times New Roman" w:cs="Times New Roman"/>
+          <w:sz w:val="24"/>
+          <w:szCs w:val="24"/>
+          <w:lang w:eastAsia="es-CO"/>
+        </w:rPr>
+        <w:t>Link</w:t>
+      </w:r>
+      <w:proofErr w:type="gramEnd"/>
+      <w:r>
+        <w:rPr>
+          <w:rFonts w:ascii="Times New Roman" w:eastAsia="Times New Roman" w:hAnsi="Times New Roman" w:cs="Times New Roman"/>
+          <w:sz w:val="24"/>
+          <w:szCs w:val="24"/>
+          <w:lang w:eastAsia="es-CO"/>
+        </w:rPr>
+        <w:t xml:space="preserve"> del certificado: </w:t>
       </w:r>
       <w:hyperlink r:id="rId8" w:history="1">
         <w:r>
@@ -1313,14 +1694,65 @@
           <w:lang w:eastAsia="es-CO"/>
         </w:rPr>
       </w:pPr>
-      <w:r>
-        <w:rPr>
-          <w:rFonts w:ascii="Times New Roman" w:eastAsia="Times New Roman" w:hAnsi="Times New Roman" w:cs="Times New Roman"/>
-          <w:sz w:val="24"/>
-          <w:szCs w:val="24"/>
-          <w:lang w:eastAsia="es-CO"/>
-        </w:rPr>
-        <w:t xml:space="preserve">Proficiency Achievement certificate </w:t>
+      <w:proofErr w:type="spellStart"/>
+      <w:r>
+        <w:rPr>
+          <w:rFonts w:ascii="Times New Roman" w:eastAsia="Times New Roman" w:hAnsi="Times New Roman" w:cs="Times New Roman"/>
+          <w:sz w:val="24"/>
+          <w:szCs w:val="24"/>
+          <w:lang w:eastAsia="es-CO"/>
+        </w:rPr>
+        <w:t>Proficiency</w:t>
+      </w:r>
+      <w:proofErr w:type="spellEnd"/>
+      <w:r>
+        <w:rPr>
+          <w:rFonts w:ascii="Times New Roman" w:eastAsia="Times New Roman" w:hAnsi="Times New Roman" w:cs="Times New Roman"/>
+          <w:sz w:val="24"/>
+          <w:szCs w:val="24"/>
+          <w:lang w:eastAsia="es-CO"/>
+        </w:rPr>
+        <w:t xml:space="preserve"> </w:t>
+      </w:r>
+      <w:proofErr w:type="spellStart"/>
+      <w:r>
+        <w:rPr>
+          <w:rFonts w:ascii="Times New Roman" w:eastAsia="Times New Roman" w:hAnsi="Times New Roman" w:cs="Times New Roman"/>
+          <w:sz w:val="24"/>
+          <w:szCs w:val="24"/>
+          <w:lang w:eastAsia="es-CO"/>
+        </w:rPr>
+        <w:t>Achievement</w:t>
+      </w:r>
+      <w:proofErr w:type="spellEnd"/>
+      <w:r>
+        <w:rPr>
+          <w:rFonts w:ascii="Times New Roman" w:eastAsia="Times New Roman" w:hAnsi="Times New Roman" w:cs="Times New Roman"/>
+          <w:sz w:val="24"/>
+          <w:szCs w:val="24"/>
+          <w:lang w:eastAsia="es-CO"/>
+        </w:rPr>
+        <w:t xml:space="preserve"> </w:t>
+      </w:r>
+      <w:proofErr w:type="spellStart"/>
+      <w:r>
+        <w:rPr>
+          <w:rFonts w:ascii="Times New Roman" w:eastAsia="Times New Roman" w:hAnsi="Times New Roman" w:cs="Times New Roman"/>
+          <w:sz w:val="24"/>
+          <w:szCs w:val="24"/>
+          <w:lang w:eastAsia="es-CO"/>
+        </w:rPr>
+        <w:t>certificate</w:t>
+      </w:r>
+      <w:proofErr w:type="spellEnd"/>
+      <w:r>
+        <w:rPr>
+          <w:rFonts w:ascii="Times New Roman" w:eastAsia="Times New Roman" w:hAnsi="Times New Roman" w:cs="Times New Roman"/>
+          <w:sz w:val="24"/>
+          <w:szCs w:val="24"/>
+          <w:lang w:eastAsia="es-CO"/>
+        </w:rPr>
+        <w:t xml:space="preserve"> </w:t>
       </w:r>
       <w:r>
         <w:rPr>
@@ -1331,6 +1763,7 @@
         </w:rPr>
         <w:t xml:space="preserve">– </w:t>
       </w:r>
+      <w:proofErr w:type="spellStart"/>
       <w:r>
         <w:rPr>
           <w:rFonts w:ascii="Times New Roman" w:eastAsia="Times New Roman" w:hAnsi="Times New Roman" w:cs="Times New Roman"/>
@@ -1340,6 +1773,7 @@
         </w:rPr>
         <w:t>Voxy</w:t>
       </w:r>
+      <w:proofErr w:type="spellEnd"/>
       <w:r>
         <w:rPr>
           <w:rFonts w:ascii="Times New Roman" w:eastAsia="Times New Roman" w:hAnsi="Times New Roman" w:cs="Times New Roman"/>
@@ -1373,14 +1807,25 @@
           <w:lang w:eastAsia="es-CO"/>
         </w:rPr>
       </w:pPr>
-      <w:r>
-        <w:rPr>
-          <w:rFonts w:ascii="Times New Roman" w:eastAsia="Times New Roman" w:hAnsi="Times New Roman" w:cs="Times New Roman"/>
-          <w:sz w:val="24"/>
-          <w:szCs w:val="24"/>
-          <w:lang w:eastAsia="es-CO"/>
-        </w:rPr>
-        <w:t>Link del certificado:</w:t>
+      <w:proofErr w:type="gramStart"/>
+      <w:r>
+        <w:rPr>
+          <w:rFonts w:ascii="Times New Roman" w:eastAsia="Times New Roman" w:hAnsi="Times New Roman" w:cs="Times New Roman"/>
+          <w:sz w:val="24"/>
+          <w:szCs w:val="24"/>
+          <w:lang w:eastAsia="es-CO"/>
+        </w:rPr>
+        <w:t>Link</w:t>
+      </w:r>
+      <w:proofErr w:type="gramEnd"/>
+      <w:r>
+        <w:rPr>
+          <w:rFonts w:ascii="Times New Roman" w:eastAsia="Times New Roman" w:hAnsi="Times New Roman" w:cs="Times New Roman"/>
+          <w:sz w:val="24"/>
+          <w:szCs w:val="24"/>
+          <w:lang w:eastAsia="es-CO"/>
+        </w:rPr>
+        <w:t xml:space="preserve"> del certificado:</w:t>
       </w:r>
     </w:p>
     <w:p>
@@ -1512,7 +1957,25 @@
           <w:szCs w:val="24"/>
           <w:lang w:eastAsia="es-CO"/>
         </w:rPr>
-        <w:t>Este aplicativo lo desarrolle cuando trabaje en el metro de Medellín, el aplicativo permitió reducir la cantidad de reportes que se necesitaban para consultar el inventario de tarjetas de 2 a 1 solo reporte de Excel.</w:t>
+        <w:t xml:space="preserve">Este aplicativo lo desarrolle cuando trabaje en el metro de Medellín, el aplicativo permitió reducir la cantidad de reportes que se necesitaban para consultar el inventario de tarjetas de </w:t>
+      </w:r>
+      <w:r>
+        <w:rPr>
+          <w:rFonts w:ascii="Times New Roman" w:eastAsia="Times New Roman" w:hAnsi="Times New Roman" w:cs="Times New Roman"/>
+          <w:sz w:val="24"/>
+          <w:szCs w:val="24"/>
+          <w:lang w:eastAsia="es-CO"/>
+        </w:rPr>
+        <w:t>3</w:t>
+      </w:r>
+      <w:r>
+        <w:rPr>
+          <w:rFonts w:ascii="Times New Roman" w:eastAsia="Times New Roman" w:hAnsi="Times New Roman" w:cs="Times New Roman"/>
+          <w:sz w:val="24"/>
+          <w:szCs w:val="24"/>
+          <w:lang w:eastAsia="es-CO"/>
+        </w:rPr>
+        <w:t xml:space="preserve"> a 1 solo reporte de Excel.</w:t>
       </w:r>
     </w:p>
     <w:p>
@@ -1538,7 +2001,31 @@
           <w:szCs w:val="24"/>
           <w:lang w:eastAsia="es-CO"/>
         </w:rPr>
-        <w:t xml:space="preserve">Instagram demake </w:t>
+        <w:t xml:space="preserve">Instagram </w:t>
+      </w:r>
+      <w:proofErr w:type="spellStart"/>
+      <w:r>
+        <w:rPr>
+          <w:rFonts w:ascii="Times New Roman" w:eastAsia="Times New Roman" w:hAnsi="Times New Roman" w:cs="Times New Roman"/>
+          <w:b/>
+          <w:bCs/>
+          <w:sz w:val="24"/>
+          <w:szCs w:val="24"/>
+          <w:lang w:eastAsia="es-CO"/>
+        </w:rPr>
+        <w:t>demake</w:t>
+      </w:r>
+      <w:proofErr w:type="spellEnd"/>
+      <w:r>
+        <w:rPr>
+          <w:rFonts w:ascii="Times New Roman" w:eastAsia="Times New Roman" w:hAnsi="Times New Roman" w:cs="Times New Roman"/>
+          <w:b/>
+          <w:bCs/>
+          <w:sz w:val="24"/>
+          <w:szCs w:val="24"/>
+          <w:lang w:eastAsia="es-CO"/>
+        </w:rPr>
+        <w:t xml:space="preserve"> </w:t>
       </w:r>
       <w:r>
         <w:rPr>
@@ -1564,7 +2051,45 @@
           <w:szCs w:val="24"/>
           <w:lang w:eastAsia="es-CO"/>
         </w:rPr>
-        <w:t>Desarrollé una página web responsive que replica algunas funcionalidades de Instagram. Permite registrar y autenticar usuarios, crear publicaciones, hacer comentarios, dar likes y visualizar publicaciones de otros usuarios. Esta pagina web esta complemente desplegada y automatizada en diferentes servicios de AWS</w:t>
+        <w:t xml:space="preserve">Desarrollé una página web responsive que replica algunas funcionalidades de Instagram. Permite registrar y autenticar usuarios, crear publicaciones, hacer comentarios, dar </w:t>
+      </w:r>
+      <w:proofErr w:type="spellStart"/>
+      <w:r>
+        <w:rPr>
+          <w:rFonts w:ascii="Times New Roman" w:eastAsia="Times New Roman" w:hAnsi="Times New Roman" w:cs="Times New Roman"/>
+          <w:sz w:val="24"/>
+          <w:szCs w:val="24"/>
+          <w:lang w:eastAsia="es-CO"/>
+        </w:rPr>
+        <w:t>likes</w:t>
+      </w:r>
+      <w:proofErr w:type="spellEnd"/>
+      <w:r>
+        <w:rPr>
+          <w:rFonts w:ascii="Times New Roman" w:eastAsia="Times New Roman" w:hAnsi="Times New Roman" w:cs="Times New Roman"/>
+          <w:sz w:val="24"/>
+          <w:szCs w:val="24"/>
+          <w:lang w:eastAsia="es-CO"/>
+        </w:rPr>
+        <w:t xml:space="preserve"> y visualizar publicaciones de otros usuarios. Esta </w:t>
+      </w:r>
+      <w:r>
+        <w:rPr>
+          <w:rFonts w:ascii="Times New Roman" w:eastAsia="Times New Roman" w:hAnsi="Times New Roman" w:cs="Times New Roman"/>
+          <w:sz w:val="24"/>
+          <w:szCs w:val="24"/>
+          <w:lang w:eastAsia="es-CO"/>
+        </w:rPr>
+        <w:t>página</w:t>
+      </w:r>
+      <w:r>
+        <w:rPr>
+          <w:rFonts w:ascii="Times New Roman" w:eastAsia="Times New Roman" w:hAnsi="Times New Roman" w:cs="Times New Roman"/>
+          <w:sz w:val="24"/>
+          <w:szCs w:val="24"/>
+          <w:lang w:eastAsia="es-CO"/>
+        </w:rPr>
+        <w:t xml:space="preserve"> web esta complemente desplegada y automatizada en diferentes servicios de AWS</w:t>
       </w:r>
     </w:p>
     <w:p>
@@ -1581,14 +2106,25 @@
           <w:lang w:eastAsia="es-CO"/>
         </w:rPr>
       </w:pPr>
-      <w:r>
-        <w:rPr>
-          <w:rFonts w:ascii="Times New Roman" w:eastAsia="Times New Roman" w:hAnsi="Times New Roman" w:cs="Times New Roman"/>
-          <w:sz w:val="24"/>
-          <w:szCs w:val="24"/>
-          <w:lang w:eastAsia="es-CO"/>
-        </w:rPr>
-        <w:t xml:space="preserve">Link video explicativo del sitio web: </w:t>
+      <w:proofErr w:type="gramStart"/>
+      <w:r>
+        <w:rPr>
+          <w:rFonts w:ascii="Times New Roman" w:eastAsia="Times New Roman" w:hAnsi="Times New Roman" w:cs="Times New Roman"/>
+          <w:sz w:val="24"/>
+          <w:szCs w:val="24"/>
+          <w:lang w:eastAsia="es-CO"/>
+        </w:rPr>
+        <w:t>Link</w:t>
+      </w:r>
+      <w:proofErr w:type="gramEnd"/>
+      <w:r>
+        <w:rPr>
+          <w:rFonts w:ascii="Times New Roman" w:eastAsia="Times New Roman" w:hAnsi="Times New Roman" w:cs="Times New Roman"/>
+          <w:sz w:val="24"/>
+          <w:szCs w:val="24"/>
+          <w:lang w:eastAsia="es-CO"/>
+        </w:rPr>
+        <w:t xml:space="preserve"> video explicativo del sitio web: </w:t>
       </w:r>
       <w:hyperlink r:id="rId10" w:history="1">
         <w:r>
@@ -1626,14 +2162,43 @@
           <w:lang w:eastAsia="es-CO"/>
         </w:rPr>
       </w:pPr>
-      <w:r>
-        <w:rPr>
-          <w:rFonts w:ascii="Times New Roman" w:eastAsia="Times New Roman" w:hAnsi="Times New Roman" w:cs="Times New Roman"/>
-          <w:sz w:val="24"/>
-          <w:szCs w:val="24"/>
-          <w:lang w:eastAsia="es-CO"/>
-        </w:rPr>
-        <w:t xml:space="preserve">Link de la pagina web en vivo: </w:t>
+      <w:proofErr w:type="gramStart"/>
+      <w:r>
+        <w:rPr>
+          <w:rFonts w:ascii="Times New Roman" w:eastAsia="Times New Roman" w:hAnsi="Times New Roman" w:cs="Times New Roman"/>
+          <w:sz w:val="24"/>
+          <w:szCs w:val="24"/>
+          <w:lang w:eastAsia="es-CO"/>
+        </w:rPr>
+        <w:t>Link</w:t>
+      </w:r>
+      <w:proofErr w:type="gramEnd"/>
+      <w:r>
+        <w:rPr>
+          <w:rFonts w:ascii="Times New Roman" w:eastAsia="Times New Roman" w:hAnsi="Times New Roman" w:cs="Times New Roman"/>
+          <w:sz w:val="24"/>
+          <w:szCs w:val="24"/>
+          <w:lang w:eastAsia="es-CO"/>
+        </w:rPr>
+        <w:t xml:space="preserve"> de la </w:t>
+      </w:r>
+      <w:r>
+        <w:rPr>
+          <w:rFonts w:ascii="Times New Roman" w:eastAsia="Times New Roman" w:hAnsi="Times New Roman" w:cs="Times New Roman"/>
+          <w:sz w:val="24"/>
+          <w:szCs w:val="24"/>
+          <w:lang w:eastAsia="es-CO"/>
+        </w:rPr>
+        <w:t>página</w:t>
+      </w:r>
+      <w:r>
+        <w:rPr>
+          <w:rFonts w:ascii="Times New Roman" w:eastAsia="Times New Roman" w:hAnsi="Times New Roman" w:cs="Times New Roman"/>
+          <w:sz w:val="24"/>
+          <w:szCs w:val="24"/>
+          <w:lang w:eastAsia="es-CO"/>
+        </w:rPr>
+        <w:t xml:space="preserve"> web en vivo: </w:t>
       </w:r>
       <w:hyperlink r:id="rId11" w:history="1">
         <w:r>
@@ -1671,6 +2236,7 @@
           <w:lang w:eastAsia="es-CO"/>
         </w:rPr>
       </w:pPr>
+      <w:proofErr w:type="gramStart"/>
       <w:r>
         <w:rPr>
           <w:rFonts w:ascii="Times New Roman" w:eastAsia="Times New Roman" w:hAnsi="Times New Roman" w:cs="Times New Roman"/>
@@ -1679,7 +2245,37 @@
           <w:lang w:eastAsia="es-CO"/>
         </w:rPr>
         <w:lastRenderedPageBreak/>
-        <w:t xml:space="preserve">Link del código del frontend: </w:t>
+        <w:t>Link</w:t>
+      </w:r>
+      <w:proofErr w:type="gramEnd"/>
+      <w:r>
+        <w:rPr>
+          <w:rFonts w:ascii="Times New Roman" w:eastAsia="Times New Roman" w:hAnsi="Times New Roman" w:cs="Times New Roman"/>
+          <w:sz w:val="24"/>
+          <w:szCs w:val="24"/>
+          <w:lang w:eastAsia="es-CO"/>
+        </w:rPr>
+        <w:t xml:space="preserve"> del código del </w:t>
+      </w:r>
+      <w:proofErr w:type="spellStart"/>
+      <w:r>
+        <w:rPr>
+          <w:rFonts w:ascii="Times New Roman" w:eastAsia="Times New Roman" w:hAnsi="Times New Roman" w:cs="Times New Roman"/>
+          <w:sz w:val="24"/>
+          <w:szCs w:val="24"/>
+          <w:lang w:eastAsia="es-CO"/>
+        </w:rPr>
+        <w:t>frontend</w:t>
+      </w:r>
+      <w:proofErr w:type="spellEnd"/>
+      <w:r>
+        <w:rPr>
+          <w:rFonts w:ascii="Times New Roman" w:eastAsia="Times New Roman" w:hAnsi="Times New Roman" w:cs="Times New Roman"/>
+          <w:sz w:val="24"/>
+          <w:szCs w:val="24"/>
+          <w:lang w:eastAsia="es-CO"/>
+        </w:rPr>
+        <w:t xml:space="preserve">: </w:t>
       </w:r>
       <w:hyperlink r:id="rId12" w:history="1">
         <w:r>
@@ -1717,14 +2313,45 @@
           <w:lang w:eastAsia="es-CO"/>
         </w:rPr>
       </w:pPr>
-      <w:r>
-        <w:rPr>
-          <w:rFonts w:ascii="Times New Roman" w:eastAsia="Times New Roman" w:hAnsi="Times New Roman" w:cs="Times New Roman"/>
-          <w:sz w:val="24"/>
-          <w:szCs w:val="24"/>
-          <w:lang w:eastAsia="es-CO"/>
-        </w:rPr>
-        <w:t xml:space="preserve">Link del código backend: </w:t>
+      <w:proofErr w:type="gramStart"/>
+      <w:r>
+        <w:rPr>
+          <w:rFonts w:ascii="Times New Roman" w:eastAsia="Times New Roman" w:hAnsi="Times New Roman" w:cs="Times New Roman"/>
+          <w:sz w:val="24"/>
+          <w:szCs w:val="24"/>
+          <w:lang w:eastAsia="es-CO"/>
+        </w:rPr>
+        <w:t>Link</w:t>
+      </w:r>
+      <w:proofErr w:type="gramEnd"/>
+      <w:r>
+        <w:rPr>
+          <w:rFonts w:ascii="Times New Roman" w:eastAsia="Times New Roman" w:hAnsi="Times New Roman" w:cs="Times New Roman"/>
+          <w:sz w:val="24"/>
+          <w:szCs w:val="24"/>
+          <w:lang w:eastAsia="es-CO"/>
+        </w:rPr>
+        <w:t xml:space="preserve"> del código </w:t>
+      </w:r>
+      <w:proofErr w:type="spellStart"/>
+      <w:r>
+        <w:rPr>
+          <w:rFonts w:ascii="Times New Roman" w:eastAsia="Times New Roman" w:hAnsi="Times New Roman" w:cs="Times New Roman"/>
+          <w:sz w:val="24"/>
+          <w:szCs w:val="24"/>
+          <w:lang w:eastAsia="es-CO"/>
+        </w:rPr>
+        <w:t>backend</w:t>
+      </w:r>
+      <w:proofErr w:type="spellEnd"/>
+      <w:r>
+        <w:rPr>
+          <w:rFonts w:ascii="Times New Roman" w:eastAsia="Times New Roman" w:hAnsi="Times New Roman" w:cs="Times New Roman"/>
+          <w:sz w:val="24"/>
+          <w:szCs w:val="24"/>
+          <w:lang w:eastAsia="es-CO"/>
+        </w:rPr>
+        <w:t xml:space="preserve">: </w:t>
       </w:r>
       <w:hyperlink r:id="rId13" w:history="1">
         <w:r>
@@ -1754,6 +2381,7 @@
           <w:lang w:eastAsia="es-CO"/>
         </w:rPr>
       </w:pPr>
+      <w:proofErr w:type="spellStart"/>
       <w:r>
         <w:rPr>
           <w:rFonts w:ascii="Times New Roman" w:eastAsia="Times New Roman" w:hAnsi="Times New Roman" w:cs="Times New Roman"/>
@@ -1763,16 +2391,72 @@
           <w:szCs w:val="24"/>
           <w:lang w:eastAsia="es-CO"/>
         </w:rPr>
-        <w:t xml:space="preserve">Backend products - </w:t>
-      </w:r>
-      <w:r>
-        <w:rPr>
-          <w:rFonts w:ascii="Times New Roman" w:eastAsia="Times New Roman" w:hAnsi="Times New Roman" w:cs="Times New Roman"/>
-          <w:sz w:val="24"/>
-          <w:szCs w:val="24"/>
-          <w:lang w:eastAsia="es-CO"/>
-        </w:rPr>
-        <w:t xml:space="preserve">Este proyecto es un CRUD hecho con Spring Boot y Angular 17, como parte de un curso que tomé sobre estas tecnologías. El sitio web está completamente desplegado en servicios de AWS. </w:t>
+        <w:t>Backend</w:t>
+      </w:r>
+      <w:proofErr w:type="spellEnd"/>
+      <w:r>
+        <w:rPr>
+          <w:rFonts w:ascii="Times New Roman" w:eastAsia="Times New Roman" w:hAnsi="Times New Roman" w:cs="Times New Roman"/>
+          <w:b/>
+          <w:bCs/>
+          <w:sz w:val="24"/>
+          <w:szCs w:val="24"/>
+          <w:lang w:eastAsia="es-CO"/>
+        </w:rPr>
+        <w:t xml:space="preserve"> </w:t>
+      </w:r>
+      <w:proofErr w:type="spellStart"/>
+      <w:r>
+        <w:rPr>
+          <w:rFonts w:ascii="Times New Roman" w:eastAsia="Times New Roman" w:hAnsi="Times New Roman" w:cs="Times New Roman"/>
+          <w:b/>
+          <w:bCs/>
+          <w:sz w:val="24"/>
+          <w:szCs w:val="24"/>
+          <w:lang w:eastAsia="es-CO"/>
+        </w:rPr>
+        <w:t>products</w:t>
+      </w:r>
+      <w:proofErr w:type="spellEnd"/>
+      <w:r>
+        <w:rPr>
+          <w:rFonts w:ascii="Times New Roman" w:eastAsia="Times New Roman" w:hAnsi="Times New Roman" w:cs="Times New Roman"/>
+          <w:b/>
+          <w:bCs/>
+          <w:sz w:val="24"/>
+          <w:szCs w:val="24"/>
+          <w:lang w:eastAsia="es-CO"/>
+        </w:rPr>
+        <w:t xml:space="preserve"> - </w:t>
+      </w:r>
+      <w:r>
+        <w:rPr>
+          <w:rFonts w:ascii="Times New Roman" w:eastAsia="Times New Roman" w:hAnsi="Times New Roman" w:cs="Times New Roman"/>
+          <w:sz w:val="24"/>
+          <w:szCs w:val="24"/>
+          <w:lang w:eastAsia="es-CO"/>
+        </w:rPr>
+        <w:t xml:space="preserve">Este proyecto es un CRUD hecho con Spring </w:t>
+      </w:r>
+      <w:proofErr w:type="spellStart"/>
+      <w:r>
+        <w:rPr>
+          <w:rFonts w:ascii="Times New Roman" w:eastAsia="Times New Roman" w:hAnsi="Times New Roman" w:cs="Times New Roman"/>
+          <w:sz w:val="24"/>
+          <w:szCs w:val="24"/>
+          <w:lang w:eastAsia="es-CO"/>
+        </w:rPr>
+        <w:t>Boot</w:t>
+      </w:r>
+      <w:proofErr w:type="spellEnd"/>
+      <w:r>
+        <w:rPr>
+          <w:rFonts w:ascii="Times New Roman" w:eastAsia="Times New Roman" w:hAnsi="Times New Roman" w:cs="Times New Roman"/>
+          <w:sz w:val="24"/>
+          <w:szCs w:val="24"/>
+          <w:lang w:eastAsia="es-CO"/>
+        </w:rPr>
+        <w:t xml:space="preserve"> y Angular 17, como parte de un curso que tomé sobre estas tecnologías. El sitio web está completamente desplegado en servicios de AWS. </w:t>
       </w:r>
     </w:p>
     <w:p>
@@ -1789,14 +2473,43 @@
           <w:lang w:eastAsia="es-CO"/>
         </w:rPr>
       </w:pPr>
-      <w:r>
-        <w:rPr>
-          <w:rFonts w:ascii="Times New Roman" w:eastAsia="Times New Roman" w:hAnsi="Times New Roman" w:cs="Times New Roman"/>
-          <w:sz w:val="24"/>
-          <w:szCs w:val="24"/>
-          <w:lang w:eastAsia="es-CO"/>
-        </w:rPr>
-        <w:t xml:space="preserve">Link de la pagina web en vivo: </w:t>
+      <w:proofErr w:type="gramStart"/>
+      <w:r>
+        <w:rPr>
+          <w:rFonts w:ascii="Times New Roman" w:eastAsia="Times New Roman" w:hAnsi="Times New Roman" w:cs="Times New Roman"/>
+          <w:sz w:val="24"/>
+          <w:szCs w:val="24"/>
+          <w:lang w:eastAsia="es-CO"/>
+        </w:rPr>
+        <w:t>Link</w:t>
+      </w:r>
+      <w:proofErr w:type="gramEnd"/>
+      <w:r>
+        <w:rPr>
+          <w:rFonts w:ascii="Times New Roman" w:eastAsia="Times New Roman" w:hAnsi="Times New Roman" w:cs="Times New Roman"/>
+          <w:sz w:val="24"/>
+          <w:szCs w:val="24"/>
+          <w:lang w:eastAsia="es-CO"/>
+        </w:rPr>
+        <w:t xml:space="preserve"> de la </w:t>
+      </w:r>
+      <w:r>
+        <w:rPr>
+          <w:rFonts w:ascii="Times New Roman" w:eastAsia="Times New Roman" w:hAnsi="Times New Roman" w:cs="Times New Roman"/>
+          <w:sz w:val="24"/>
+          <w:szCs w:val="24"/>
+          <w:lang w:eastAsia="es-CO"/>
+        </w:rPr>
+        <w:t>página</w:t>
+      </w:r>
+      <w:r>
+        <w:rPr>
+          <w:rFonts w:ascii="Times New Roman" w:eastAsia="Times New Roman" w:hAnsi="Times New Roman" w:cs="Times New Roman"/>
+          <w:sz w:val="24"/>
+          <w:szCs w:val="24"/>
+          <w:lang w:eastAsia="es-CO"/>
+        </w:rPr>
+        <w:t xml:space="preserve"> web en vivo: </w:t>
       </w:r>
       <w:hyperlink r:id="rId14" w:history="1">
         <w:r>
@@ -1832,14 +2545,45 @@
           <w:lang w:eastAsia="es-CO"/>
         </w:rPr>
       </w:pPr>
-      <w:r>
-        <w:rPr>
-          <w:rFonts w:ascii="Times New Roman" w:eastAsia="Times New Roman" w:hAnsi="Times New Roman" w:cs="Times New Roman"/>
-          <w:sz w:val="24"/>
-          <w:szCs w:val="24"/>
-          <w:lang w:eastAsia="es-CO"/>
-        </w:rPr>
-        <w:t xml:space="preserve">Link del código del frontend: </w:t>
+      <w:proofErr w:type="gramStart"/>
+      <w:r>
+        <w:rPr>
+          <w:rFonts w:ascii="Times New Roman" w:eastAsia="Times New Roman" w:hAnsi="Times New Roman" w:cs="Times New Roman"/>
+          <w:sz w:val="24"/>
+          <w:szCs w:val="24"/>
+          <w:lang w:eastAsia="es-CO"/>
+        </w:rPr>
+        <w:t>Link</w:t>
+      </w:r>
+      <w:proofErr w:type="gramEnd"/>
+      <w:r>
+        <w:rPr>
+          <w:rFonts w:ascii="Times New Roman" w:eastAsia="Times New Roman" w:hAnsi="Times New Roman" w:cs="Times New Roman"/>
+          <w:sz w:val="24"/>
+          <w:szCs w:val="24"/>
+          <w:lang w:eastAsia="es-CO"/>
+        </w:rPr>
+        <w:t xml:space="preserve"> del código del </w:t>
+      </w:r>
+      <w:proofErr w:type="spellStart"/>
+      <w:r>
+        <w:rPr>
+          <w:rFonts w:ascii="Times New Roman" w:eastAsia="Times New Roman" w:hAnsi="Times New Roman" w:cs="Times New Roman"/>
+          <w:sz w:val="24"/>
+          <w:szCs w:val="24"/>
+          <w:lang w:eastAsia="es-CO"/>
+        </w:rPr>
+        <w:t>frontend</w:t>
+      </w:r>
+      <w:proofErr w:type="spellEnd"/>
+      <w:r>
+        <w:rPr>
+          <w:rFonts w:ascii="Times New Roman" w:eastAsia="Times New Roman" w:hAnsi="Times New Roman" w:cs="Times New Roman"/>
+          <w:sz w:val="24"/>
+          <w:szCs w:val="24"/>
+          <w:lang w:eastAsia="es-CO"/>
+        </w:rPr>
+        <w:t xml:space="preserve">: </w:t>
       </w:r>
       <w:hyperlink r:id="rId15" w:history="1">
         <w:r>
@@ -1875,14 +2619,45 @@
           <w:lang w:eastAsia="es-CO"/>
         </w:rPr>
       </w:pPr>
-      <w:r>
-        <w:rPr>
-          <w:rFonts w:ascii="Times New Roman" w:eastAsia="Times New Roman" w:hAnsi="Times New Roman" w:cs="Times New Roman"/>
-          <w:sz w:val="24"/>
-          <w:szCs w:val="24"/>
-          <w:lang w:eastAsia="es-CO"/>
-        </w:rPr>
-        <w:t xml:space="preserve">Link del código backend: </w:t>
+      <w:proofErr w:type="gramStart"/>
+      <w:r>
+        <w:rPr>
+          <w:rFonts w:ascii="Times New Roman" w:eastAsia="Times New Roman" w:hAnsi="Times New Roman" w:cs="Times New Roman"/>
+          <w:sz w:val="24"/>
+          <w:szCs w:val="24"/>
+          <w:lang w:eastAsia="es-CO"/>
+        </w:rPr>
+        <w:t>Link</w:t>
+      </w:r>
+      <w:proofErr w:type="gramEnd"/>
+      <w:r>
+        <w:rPr>
+          <w:rFonts w:ascii="Times New Roman" w:eastAsia="Times New Roman" w:hAnsi="Times New Roman" w:cs="Times New Roman"/>
+          <w:sz w:val="24"/>
+          <w:szCs w:val="24"/>
+          <w:lang w:eastAsia="es-CO"/>
+        </w:rPr>
+        <w:t xml:space="preserve"> del código </w:t>
+      </w:r>
+      <w:proofErr w:type="spellStart"/>
+      <w:r>
+        <w:rPr>
+          <w:rFonts w:ascii="Times New Roman" w:eastAsia="Times New Roman" w:hAnsi="Times New Roman" w:cs="Times New Roman"/>
+          <w:sz w:val="24"/>
+          <w:szCs w:val="24"/>
+          <w:lang w:eastAsia="es-CO"/>
+        </w:rPr>
+        <w:t>backend</w:t>
+      </w:r>
+      <w:proofErr w:type="spellEnd"/>
+      <w:r>
+        <w:rPr>
+          <w:rFonts w:ascii="Times New Roman" w:eastAsia="Times New Roman" w:hAnsi="Times New Roman" w:cs="Times New Roman"/>
+          <w:sz w:val="24"/>
+          <w:szCs w:val="24"/>
+          <w:lang w:eastAsia="es-CO"/>
+        </w:rPr>
+        <w:t xml:space="preserve">: </w:t>
       </w:r>
       <w:hyperlink r:id="rId16" w:history="1">
         <w:r>
@@ -1990,6 +2765,7 @@
           <w:lang w:eastAsia="es-CO"/>
         </w:rPr>
       </w:pPr>
+      <w:proofErr w:type="spellStart"/>
       <w:r>
         <w:rPr>
           <w:rFonts w:ascii="Times New Roman" w:eastAsia="Times New Roman" w:hAnsi="Times New Roman" w:cs="Times New Roman"/>
@@ -1999,7 +2775,19 @@
           <w:szCs w:val="24"/>
           <w:lang w:eastAsia="es-CO"/>
         </w:rPr>
-        <w:t>Julian Munera</w:t>
+        <w:t>Julian</w:t>
+      </w:r>
+      <w:proofErr w:type="spellEnd"/>
+      <w:r>
+        <w:rPr>
+          <w:rFonts w:ascii="Times New Roman" w:eastAsia="Times New Roman" w:hAnsi="Times New Roman" w:cs="Times New Roman"/>
+          <w:b/>
+          <w:bCs/>
+          <w:sz w:val="24"/>
+          <w:szCs w:val="24"/>
+          <w:lang w:eastAsia="es-CO"/>
+        </w:rPr>
+        <w:t xml:space="preserve"> Munera</w:t>
       </w:r>
       <w:r>
         <w:rPr>

</xml_diff>

<commit_message>
fix: :bug: update personal website link in CV
</commit_message>
<xml_diff>
--- a/assets/cv/cv_sergio_arias.docx
+++ b/assets/cv/cv_sergio_arias.docx
@@ -169,18 +169,31 @@
         </w:rPr>
         <w:t xml:space="preserve">: </w:t>
       </w:r>
-      <w:hyperlink r:id="rId5" w:history="1">
-        <w:r>
-          <w:rPr>
-            <w:rStyle w:val="Hipervnculo"/>
-            <w:rFonts w:ascii="Times New Roman" w:eastAsia="Times New Roman" w:hAnsi="Times New Roman" w:cs="Times New Roman"/>
-            <w:sz w:val="24"/>
-            <w:szCs w:val="24"/>
-            <w:lang w:val="en-US" w:eastAsia="es-CO"/>
-          </w:rPr>
-          <w:t>https://www.linkedin.com/in/sergio-andres-arias-jimenez-54832425b/</w:t>
-        </w:r>
-      </w:hyperlink>
+      <w:r>
+        <w:fldChar w:fldCharType="begin"/>
+      </w:r>
+      <w:r>
+        <w:rPr>
+          <w:lang w:val="en-US"/>
+        </w:rPr>
+        <w:instrText>HYPERLINK "https://www.linkedin.com/in/sergio-andres-arias-jimenez-54832425b/"</w:instrText>
+      </w:r>
+      <w:r>
+        <w:fldChar w:fldCharType="separate"/>
+      </w:r>
+      <w:r>
+        <w:rPr>
+          <w:rStyle w:val="Hipervnculo"/>
+          <w:rFonts w:ascii="Times New Roman" w:eastAsia="Times New Roman" w:hAnsi="Times New Roman" w:cs="Times New Roman"/>
+          <w:sz w:val="24"/>
+          <w:szCs w:val="24"/>
+          <w:lang w:val="en-US" w:eastAsia="es-CO"/>
+        </w:rPr>
+        <w:t>https://www.linkedin.com/in/sergio-andres-arias-jimenez-54832425b/</w:t>
+      </w:r>
+      <w:r>
+        <w:fldChar w:fldCharType="end"/>
+      </w:r>
     </w:p>
     <w:p>
       <w:pPr>
@@ -201,18 +214,70 @@
         </w:rPr>
         <w:t xml:space="preserve">Web personal: </w:t>
       </w:r>
-      <w:hyperlink r:id="rId6" w:history="1">
-        <w:r>
-          <w:rPr>
-            <w:rStyle w:val="Hipervnculo"/>
-            <w:rFonts w:ascii="Times New Roman" w:eastAsia="Times New Roman" w:hAnsi="Times New Roman" w:cs="Times New Roman"/>
-            <w:sz w:val="24"/>
-            <w:szCs w:val="24"/>
-            <w:lang w:val="en-US" w:eastAsia="es-CO"/>
-          </w:rPr>
-          <w:t>https://sergio-react-portfolio.netlify.app/</w:t>
-        </w:r>
-      </w:hyperlink>
+      <w:r>
+        <w:rPr>
+          <w:rFonts w:ascii="Times New Roman" w:eastAsia="Times New Roman" w:hAnsi="Times New Roman" w:cs="Times New Roman"/>
+          <w:sz w:val="24"/>
+          <w:szCs w:val="24"/>
+          <w:lang w:val="en-US" w:eastAsia="es-CO"/>
+        </w:rPr>
+        <w:fldChar w:fldCharType="begin"/>
+      </w:r>
+      <w:r>
+        <w:rPr>
+          <w:rFonts w:ascii="Times New Roman" w:eastAsia="Times New Roman" w:hAnsi="Times New Roman" w:cs="Times New Roman"/>
+          <w:sz w:val="24"/>
+          <w:szCs w:val="24"/>
+          <w:lang w:val="en-US" w:eastAsia="es-CO"/>
+        </w:rPr>
+        <w:instrText>HYPERLINK "</w:instrText>
+      </w:r>
+      <w:r>
+        <w:rPr>
+          <w:rFonts w:ascii="Times New Roman" w:eastAsia="Times New Roman" w:hAnsi="Times New Roman" w:cs="Times New Roman"/>
+          <w:sz w:val="24"/>
+          <w:szCs w:val="24"/>
+          <w:lang w:val="en-US" w:eastAsia="es-CO"/>
+        </w:rPr>
+        <w:instrText>https://sergio-arias-portfolio.sarias.uk/</w:instrText>
+      </w:r>
+      <w:r>
+        <w:rPr>
+          <w:rFonts w:ascii="Times New Roman" w:eastAsia="Times New Roman" w:hAnsi="Times New Roman" w:cs="Times New Roman"/>
+          <w:sz w:val="24"/>
+          <w:szCs w:val="24"/>
+          <w:lang w:val="en-US" w:eastAsia="es-CO"/>
+        </w:rPr>
+        <w:instrText>"</w:instrText>
+      </w:r>
+      <w:r>
+        <w:rPr>
+          <w:rFonts w:ascii="Times New Roman" w:eastAsia="Times New Roman" w:hAnsi="Times New Roman" w:cs="Times New Roman"/>
+          <w:sz w:val="24"/>
+          <w:szCs w:val="24"/>
+          <w:lang w:val="en-US" w:eastAsia="es-CO"/>
+        </w:rPr>
+        <w:fldChar w:fldCharType="separate"/>
+      </w:r>
+      <w:r>
+        <w:rPr>
+          <w:rStyle w:val="Hipervnculo"/>
+          <w:rFonts w:ascii="Times New Roman" w:eastAsia="Times New Roman" w:hAnsi="Times New Roman" w:cs="Times New Roman"/>
+          <w:sz w:val="24"/>
+          <w:szCs w:val="24"/>
+          <w:lang w:val="en-US" w:eastAsia="es-CO"/>
+        </w:rPr>
+        <w:t>https://sergio-arias-portfolio.sarias.uk/</w:t>
+      </w:r>
+      <w:r>
+        <w:rPr>
+          <w:rFonts w:ascii="Times New Roman" w:eastAsia="Times New Roman" w:hAnsi="Times New Roman" w:cs="Times New Roman"/>
+          <w:sz w:val="24"/>
+          <w:szCs w:val="24"/>
+          <w:lang w:val="en-US" w:eastAsia="es-CO"/>
+        </w:rPr>
+        <w:fldChar w:fldCharType="end"/>
+      </w:r>
       <w:r>
         <w:rPr>
           <w:rFonts w:ascii="Times New Roman" w:eastAsia="Times New Roman" w:hAnsi="Times New Roman" w:cs="Times New Roman"/>
@@ -1541,18 +1606,31 @@
           <w:lang w:val="en-US" w:eastAsia="es-CO"/>
         </w:rPr>
       </w:pPr>
-      <w:hyperlink r:id="rId7" w:history="1">
-        <w:r>
-          <w:rPr>
-            <w:rStyle w:val="Hipervnculo"/>
-            <w:rFonts w:ascii="Times New Roman" w:eastAsia="Times New Roman" w:hAnsi="Times New Roman" w:cs="Times New Roman"/>
-            <w:sz w:val="24"/>
-            <w:szCs w:val="24"/>
-            <w:lang w:val="en-US" w:eastAsia="es-CO"/>
-          </w:rPr>
-          <w:t>https://www.udemy.com/certificate/UC-de95c60e-ceae-41d6-9c40-00821fa54862/</w:t>
-        </w:r>
-      </w:hyperlink>
+      <w:r>
+        <w:fldChar w:fldCharType="begin"/>
+      </w:r>
+      <w:r>
+        <w:rPr>
+          <w:lang w:val="en-US"/>
+        </w:rPr>
+        <w:instrText>HYPERLINK "https://www.udemy.com/certificate/UC-de95c60e-ceae-41d6-9c40-00821fa54862/"</w:instrText>
+      </w:r>
+      <w:r>
+        <w:fldChar w:fldCharType="separate"/>
+      </w:r>
+      <w:r>
+        <w:rPr>
+          <w:rStyle w:val="Hipervnculo"/>
+          <w:rFonts w:ascii="Times New Roman" w:eastAsia="Times New Roman" w:hAnsi="Times New Roman" w:cs="Times New Roman"/>
+          <w:sz w:val="24"/>
+          <w:szCs w:val="24"/>
+          <w:lang w:val="en-US" w:eastAsia="es-CO"/>
+        </w:rPr>
+        <w:t>https://www.udemy.com/certificate/UC-de95c60e-ceae-41d6-9c40-00821fa54862/</w:t>
+      </w:r>
+      <w:r>
+        <w:fldChar w:fldCharType="end"/>
+      </w:r>
       <w:r>
         <w:rPr>
           <w:rFonts w:ascii="Times New Roman" w:eastAsia="Times New Roman" w:hAnsi="Times New Roman" w:cs="Times New Roman"/>
@@ -1658,7 +1736,7 @@
         </w:rPr>
         <w:t xml:space="preserve"> del certificado: </w:t>
       </w:r>
-      <w:hyperlink r:id="rId8" w:history="1">
+      <w:hyperlink r:id="rId5" w:history="1">
         <w:r>
           <w:rPr>
             <w:rStyle w:val="Hipervnculo"/>
@@ -1839,7 +1917,7 @@
           <w:lang w:eastAsia="es-CO"/>
         </w:rPr>
       </w:pPr>
-      <w:hyperlink r:id="rId9" w:history="1">
+      <w:hyperlink r:id="rId6" w:history="1">
         <w:r>
           <w:rPr>
             <w:rStyle w:val="Hipervnculo"/>
@@ -2126,7 +2204,7 @@
         </w:rPr>
         <w:t xml:space="preserve"> video explicativo del sitio web: </w:t>
       </w:r>
-      <w:hyperlink r:id="rId10" w:history="1">
+      <w:hyperlink r:id="rId7" w:history="1">
         <w:r>
           <w:rPr>
             <w:rStyle w:val="Hipervnculo"/>
@@ -2200,7 +2278,7 @@
         </w:rPr>
         <w:t xml:space="preserve"> web en vivo: </w:t>
       </w:r>
-      <w:hyperlink r:id="rId11" w:history="1">
+      <w:hyperlink r:id="rId8" w:history="1">
         <w:r>
           <w:rPr>
             <w:rStyle w:val="Hipervnculo"/>
@@ -2277,7 +2355,7 @@
         </w:rPr>
         <w:t xml:space="preserve">: </w:t>
       </w:r>
-      <w:hyperlink r:id="rId12" w:history="1">
+      <w:hyperlink r:id="rId9" w:history="1">
         <w:r>
           <w:rPr>
             <w:rStyle w:val="Hipervnculo"/>
@@ -2353,7 +2431,7 @@
         </w:rPr>
         <w:t xml:space="preserve">: </w:t>
       </w:r>
-      <w:hyperlink r:id="rId13" w:history="1">
+      <w:hyperlink r:id="rId10" w:history="1">
         <w:r>
           <w:rPr>
             <w:rStyle w:val="Hipervnculo"/>
@@ -2511,7 +2589,7 @@
         </w:rPr>
         <w:t xml:space="preserve"> web en vivo: </w:t>
       </w:r>
-      <w:hyperlink r:id="rId14" w:history="1">
+      <w:hyperlink r:id="rId11" w:history="1">
         <w:r>
           <w:rPr>
             <w:rStyle w:val="Hipervnculo"/>
@@ -2585,7 +2663,7 @@
         </w:rPr>
         <w:t xml:space="preserve">: </w:t>
       </w:r>
-      <w:hyperlink r:id="rId15" w:history="1">
+      <w:hyperlink r:id="rId12" w:history="1">
         <w:r>
           <w:rPr>
             <w:rStyle w:val="Hipervnculo"/>
@@ -2659,7 +2737,7 @@
         </w:rPr>
         <w:t xml:space="preserve">: </w:t>
       </w:r>
-      <w:hyperlink r:id="rId16" w:history="1">
+      <w:hyperlink r:id="rId13" w:history="1">
         <w:r>
           <w:rPr>
             <w:rStyle w:val="Hipervnculo"/>

</xml_diff>

<commit_message>
feat: :sparkles: update CV with new job experiences and improved descriptions
</commit_message>
<xml_diff>
--- a/assets/cv/cv_sergio_arias.docx
+++ b/assets/cv/cv_sergio_arias.docx
@@ -169,31 +169,18 @@
         </w:rPr>
         <w:t xml:space="preserve">: </w:t>
       </w:r>
-      <w:r>
-        <w:fldChar w:fldCharType="begin"/>
-      </w:r>
-      <w:r>
-        <w:rPr>
-          <w:lang w:val="en-US"/>
-        </w:rPr>
-        <w:instrText>HYPERLINK "https://www.linkedin.com/in/sergio-andres-arias-jimenez-54832425b/"</w:instrText>
-      </w:r>
-      <w:r>
-        <w:fldChar w:fldCharType="separate"/>
-      </w:r>
-      <w:r>
-        <w:rPr>
-          <w:rStyle w:val="Hipervnculo"/>
-          <w:rFonts w:ascii="Times New Roman" w:eastAsia="Times New Roman" w:hAnsi="Times New Roman" w:cs="Times New Roman"/>
-          <w:sz w:val="24"/>
-          <w:szCs w:val="24"/>
-          <w:lang w:val="en-US" w:eastAsia="es-CO"/>
-        </w:rPr>
-        <w:t>https://www.linkedin.com/in/sergio-andres-arias-jimenez-54832425b/</w:t>
-      </w:r>
-      <w:r>
-        <w:fldChar w:fldCharType="end"/>
-      </w:r>
+      <w:hyperlink r:id="rId5" w:history="1">
+        <w:r>
+          <w:rPr>
+            <w:rStyle w:val="Hipervnculo"/>
+            <w:rFonts w:ascii="Times New Roman" w:eastAsia="Times New Roman" w:hAnsi="Times New Roman" w:cs="Times New Roman"/>
+            <w:sz w:val="24"/>
+            <w:szCs w:val="24"/>
+            <w:lang w:val="en-US" w:eastAsia="es-CO"/>
+          </w:rPr>
+          <w:t>https://www.linkedin.com/in/sergio-andres-arias-jimenez-54832425b/</w:t>
+        </w:r>
+      </w:hyperlink>
     </w:p>
     <w:p>
       <w:pPr>
@@ -214,70 +201,18 @@
         </w:rPr>
         <w:t xml:space="preserve">Web personal: </w:t>
       </w:r>
-      <w:r>
-        <w:rPr>
-          <w:rFonts w:ascii="Times New Roman" w:eastAsia="Times New Roman" w:hAnsi="Times New Roman" w:cs="Times New Roman"/>
-          <w:sz w:val="24"/>
-          <w:szCs w:val="24"/>
-          <w:lang w:val="en-US" w:eastAsia="es-CO"/>
-        </w:rPr>
-        <w:fldChar w:fldCharType="begin"/>
-      </w:r>
-      <w:r>
-        <w:rPr>
-          <w:rFonts w:ascii="Times New Roman" w:eastAsia="Times New Roman" w:hAnsi="Times New Roman" w:cs="Times New Roman"/>
-          <w:sz w:val="24"/>
-          <w:szCs w:val="24"/>
-          <w:lang w:val="en-US" w:eastAsia="es-CO"/>
-        </w:rPr>
-        <w:instrText>HYPERLINK "</w:instrText>
-      </w:r>
-      <w:r>
-        <w:rPr>
-          <w:rFonts w:ascii="Times New Roman" w:eastAsia="Times New Roman" w:hAnsi="Times New Roman" w:cs="Times New Roman"/>
-          <w:sz w:val="24"/>
-          <w:szCs w:val="24"/>
-          <w:lang w:val="en-US" w:eastAsia="es-CO"/>
-        </w:rPr>
-        <w:instrText>https://sergio-arias-portfolio.sarias.uk/</w:instrText>
-      </w:r>
-      <w:r>
-        <w:rPr>
-          <w:rFonts w:ascii="Times New Roman" w:eastAsia="Times New Roman" w:hAnsi="Times New Roman" w:cs="Times New Roman"/>
-          <w:sz w:val="24"/>
-          <w:szCs w:val="24"/>
-          <w:lang w:val="en-US" w:eastAsia="es-CO"/>
-        </w:rPr>
-        <w:instrText>"</w:instrText>
-      </w:r>
-      <w:r>
-        <w:rPr>
-          <w:rFonts w:ascii="Times New Roman" w:eastAsia="Times New Roman" w:hAnsi="Times New Roman" w:cs="Times New Roman"/>
-          <w:sz w:val="24"/>
-          <w:szCs w:val="24"/>
-          <w:lang w:val="en-US" w:eastAsia="es-CO"/>
-        </w:rPr>
-        <w:fldChar w:fldCharType="separate"/>
-      </w:r>
-      <w:r>
-        <w:rPr>
-          <w:rStyle w:val="Hipervnculo"/>
-          <w:rFonts w:ascii="Times New Roman" w:eastAsia="Times New Roman" w:hAnsi="Times New Roman" w:cs="Times New Roman"/>
-          <w:sz w:val="24"/>
-          <w:szCs w:val="24"/>
-          <w:lang w:val="en-US" w:eastAsia="es-CO"/>
-        </w:rPr>
-        <w:t>https://sergio-arias-portfolio.sarias.uk/</w:t>
-      </w:r>
-      <w:r>
-        <w:rPr>
-          <w:rFonts w:ascii="Times New Roman" w:eastAsia="Times New Roman" w:hAnsi="Times New Roman" w:cs="Times New Roman"/>
-          <w:sz w:val="24"/>
-          <w:szCs w:val="24"/>
-          <w:lang w:val="en-US" w:eastAsia="es-CO"/>
-        </w:rPr>
-        <w:fldChar w:fldCharType="end"/>
-      </w:r>
+      <w:hyperlink r:id="rId6" w:history="1">
+        <w:r>
+          <w:rPr>
+            <w:rStyle w:val="Hipervnculo"/>
+            <w:rFonts w:ascii="Times New Roman" w:eastAsia="Times New Roman" w:hAnsi="Times New Roman" w:cs="Times New Roman"/>
+            <w:sz w:val="24"/>
+            <w:szCs w:val="24"/>
+            <w:lang w:val="en-US" w:eastAsia="es-CO"/>
+          </w:rPr>
+          <w:t>https://sergio-arias-portfolio.sarias.uk/</w:t>
+        </w:r>
+      </w:hyperlink>
       <w:r>
         <w:rPr>
           <w:rFonts w:ascii="Times New Roman" w:eastAsia="Times New Roman" w:hAnsi="Times New Roman" w:cs="Times New Roman"/>
@@ -350,7 +285,7 @@
           <w:szCs w:val="24"/>
           <w:lang w:eastAsia="es-CO"/>
         </w:rPr>
-        <w:t xml:space="preserve">Soy ingeniero de sistemas con 6 meses de experiencia en desarrollo full </w:t>
+        <w:t xml:space="preserve">Soy ingeniero de sistemas con experiencia en desarrollo full </w:t>
       </w:r>
       <w:proofErr w:type="spellStart"/>
       <w:r>
@@ -438,7 +373,16 @@
           <w:szCs w:val="24"/>
           <w:lang w:eastAsia="es-CO"/>
         </w:rPr>
-        <w:t>boot</w:t>
+        <w:t>B</w:t>
+      </w:r>
+      <w:r>
+        <w:rPr>
+          <w:rFonts w:ascii="Times New Roman" w:eastAsia="Times New Roman" w:hAnsi="Times New Roman" w:cs="Times New Roman"/>
+          <w:sz w:val="24"/>
+          <w:szCs w:val="24"/>
+          <w:lang w:eastAsia="es-CO"/>
+        </w:rPr>
+        <w:t>oot</w:t>
       </w:r>
       <w:proofErr w:type="spellEnd"/>
       <w:r>
@@ -448,7 +392,25 @@
           <w:szCs w:val="24"/>
           <w:lang w:eastAsia="es-CO"/>
         </w:rPr>
-        <w:t xml:space="preserve">, Angular, node.js, Express.js </w:t>
+        <w:t xml:space="preserve">, Angular, </w:t>
+      </w:r>
+      <w:r>
+        <w:rPr>
+          <w:rFonts w:ascii="Times New Roman" w:eastAsia="Times New Roman" w:hAnsi="Times New Roman" w:cs="Times New Roman"/>
+          <w:sz w:val="24"/>
+          <w:szCs w:val="24"/>
+          <w:lang w:eastAsia="es-CO"/>
+        </w:rPr>
+        <w:t>N</w:t>
+      </w:r>
+      <w:r>
+        <w:rPr>
+          <w:rFonts w:ascii="Times New Roman" w:eastAsia="Times New Roman" w:hAnsi="Times New Roman" w:cs="Times New Roman"/>
+          <w:sz w:val="24"/>
+          <w:szCs w:val="24"/>
+          <w:lang w:eastAsia="es-CO"/>
+        </w:rPr>
+        <w:t xml:space="preserve">ode.js, Express.js </w:t>
       </w:r>
       <w:r>
         <w:rPr>
@@ -535,7 +497,29 @@
           <w:szCs w:val="24"/>
           <w:lang w:eastAsia="es-CO"/>
         </w:rPr>
-        <w:t>Practicante de desarrollo de software</w:t>
+        <w:t xml:space="preserve">Desarrollador </w:t>
+      </w:r>
+      <w:r>
+        <w:rPr>
+          <w:rFonts w:ascii="Times New Roman" w:eastAsia="Times New Roman" w:hAnsi="Times New Roman" w:cs="Times New Roman"/>
+          <w:b/>
+          <w:bCs/>
+          <w:sz w:val="24"/>
+          <w:szCs w:val="24"/>
+          <w:lang w:eastAsia="es-CO"/>
+        </w:rPr>
+        <w:t xml:space="preserve">de </w:t>
+      </w:r>
+      <w:r>
+        <w:rPr>
+          <w:rFonts w:ascii="Times New Roman" w:eastAsia="Times New Roman" w:hAnsi="Times New Roman" w:cs="Times New Roman"/>
+          <w:b/>
+          <w:bCs/>
+          <w:sz w:val="24"/>
+          <w:szCs w:val="24"/>
+          <w:lang w:eastAsia="es-CO"/>
+        </w:rPr>
+        <w:t>software POS</w:t>
       </w:r>
       <w:r>
         <w:rPr>
@@ -546,6 +530,7 @@
         </w:rPr>
         <w:br/>
       </w:r>
+      <w:proofErr w:type="spellStart"/>
       <w:r>
         <w:rPr>
           <w:rFonts w:ascii="Times New Roman" w:eastAsia="Times New Roman" w:hAnsi="Times New Roman" w:cs="Times New Roman"/>
@@ -555,7 +540,101 @@
           <w:szCs w:val="24"/>
           <w:lang w:eastAsia="es-CO"/>
         </w:rPr>
-        <w:t>Metro de Medellín</w:t>
+        <w:t>Minimarket</w:t>
+      </w:r>
+      <w:proofErr w:type="spellEnd"/>
+      <w:r>
+        <w:rPr>
+          <w:rFonts w:ascii="Times New Roman" w:eastAsia="Times New Roman" w:hAnsi="Times New Roman" w:cs="Times New Roman"/>
+          <w:i/>
+          <w:iCs/>
+          <w:sz w:val="24"/>
+          <w:szCs w:val="24"/>
+          <w:lang w:eastAsia="es-CO"/>
+        </w:rPr>
+        <w:t xml:space="preserve"> City Club Autoservicio, Refresquería </w:t>
+      </w:r>
+      <w:proofErr w:type="spellStart"/>
+      <w:r>
+        <w:rPr>
+          <w:rFonts w:ascii="Times New Roman" w:eastAsia="Times New Roman" w:hAnsi="Times New Roman" w:cs="Times New Roman"/>
+          <w:i/>
+          <w:iCs/>
+          <w:sz w:val="24"/>
+          <w:szCs w:val="24"/>
+          <w:lang w:eastAsia="es-CO"/>
+        </w:rPr>
+        <w:t>Merca</w:t>
+      </w:r>
+      <w:r>
+        <w:rPr>
+          <w:rFonts w:ascii="Times New Roman" w:eastAsia="Times New Roman" w:hAnsi="Times New Roman" w:cs="Times New Roman"/>
+          <w:i/>
+          <w:iCs/>
+          <w:sz w:val="24"/>
+          <w:szCs w:val="24"/>
+          <w:lang w:eastAsia="es-CO"/>
+        </w:rPr>
+        <w:t>E</w:t>
+      </w:r>
+      <w:r>
+        <w:rPr>
+          <w:rFonts w:ascii="Times New Roman" w:eastAsia="Times New Roman" w:hAnsi="Times New Roman" w:cs="Times New Roman"/>
+          <w:i/>
+          <w:iCs/>
+          <w:sz w:val="24"/>
+          <w:szCs w:val="24"/>
+          <w:lang w:eastAsia="es-CO"/>
+        </w:rPr>
+        <w:t>xpress</w:t>
+      </w:r>
+      <w:proofErr w:type="spellEnd"/>
+      <w:r>
+        <w:rPr>
+          <w:rFonts w:ascii="Times New Roman" w:eastAsia="Times New Roman" w:hAnsi="Times New Roman" w:cs="Times New Roman"/>
+          <w:i/>
+          <w:iCs/>
+          <w:sz w:val="24"/>
+          <w:szCs w:val="24"/>
+          <w:lang w:eastAsia="es-CO"/>
+        </w:rPr>
+        <w:t xml:space="preserve"> La Villa</w:t>
+      </w:r>
+      <w:r>
+        <w:rPr>
+          <w:rFonts w:ascii="Times New Roman" w:eastAsia="Times New Roman" w:hAnsi="Times New Roman" w:cs="Times New Roman"/>
+          <w:sz w:val="24"/>
+          <w:szCs w:val="24"/>
+          <w:lang w:eastAsia="es-CO"/>
+        </w:rPr>
+        <w:br/>
+      </w:r>
+      <w:r>
+        <w:rPr>
+          <w:rFonts w:ascii="Times New Roman" w:eastAsia="Times New Roman" w:hAnsi="Times New Roman" w:cs="Times New Roman"/>
+          <w:sz w:val="24"/>
+          <w:szCs w:val="24"/>
+          <w:lang w:eastAsia="es-CO"/>
+        </w:rPr>
+        <w:t>Marzo</w:t>
+      </w:r>
+      <w:r>
+        <w:rPr>
+          <w:rFonts w:ascii="Times New Roman" w:eastAsia="Times New Roman" w:hAnsi="Times New Roman" w:cs="Times New Roman"/>
+          <w:sz w:val="24"/>
+          <w:szCs w:val="24"/>
+          <w:lang w:eastAsia="es-CO"/>
+        </w:rPr>
+        <w:t xml:space="preserve"> 202</w:t>
+      </w:r>
+      <w:r>
+        <w:rPr>
+          <w:rFonts w:ascii="Times New Roman" w:eastAsia="Times New Roman" w:hAnsi="Times New Roman" w:cs="Times New Roman"/>
+          <w:sz w:val="24"/>
+          <w:szCs w:val="24"/>
+          <w:lang w:eastAsia="es-CO"/>
+        </w:rPr>
+        <w:t>5</w:t>
       </w:r>
       <w:r>
         <w:rPr>
@@ -573,65 +652,16 @@
           <w:szCs w:val="24"/>
           <w:lang w:eastAsia="es-CO"/>
         </w:rPr>
-        <w:t>Medellín, Antioquia</w:t>
-      </w:r>
-      <w:r>
-        <w:rPr>
-          <w:rFonts w:ascii="Times New Roman" w:eastAsia="Times New Roman" w:hAnsi="Times New Roman" w:cs="Times New Roman"/>
-          <w:sz w:val="24"/>
-          <w:szCs w:val="24"/>
-          <w:lang w:eastAsia="es-CO"/>
-        </w:rPr>
-        <w:br/>
-      </w:r>
-      <w:proofErr w:type="gramStart"/>
-      <w:r>
-        <w:rPr>
-          <w:rFonts w:ascii="Times New Roman" w:eastAsia="Times New Roman" w:hAnsi="Times New Roman" w:cs="Times New Roman"/>
-          <w:sz w:val="24"/>
-          <w:szCs w:val="24"/>
-          <w:lang w:eastAsia="es-CO"/>
-        </w:rPr>
-        <w:t>Agosto</w:t>
-      </w:r>
-      <w:proofErr w:type="gramEnd"/>
-      <w:r>
-        <w:rPr>
-          <w:rFonts w:ascii="Times New Roman" w:eastAsia="Times New Roman" w:hAnsi="Times New Roman" w:cs="Times New Roman"/>
-          <w:sz w:val="24"/>
-          <w:szCs w:val="24"/>
-          <w:lang w:eastAsia="es-CO"/>
-        </w:rPr>
-        <w:t xml:space="preserve"> 2024</w:t>
-      </w:r>
-      <w:r>
-        <w:rPr>
-          <w:rFonts w:ascii="Times New Roman" w:eastAsia="Times New Roman" w:hAnsi="Times New Roman" w:cs="Times New Roman"/>
-          <w:sz w:val="24"/>
-          <w:szCs w:val="24"/>
-          <w:lang w:eastAsia="es-CO"/>
-        </w:rPr>
-        <w:t xml:space="preserve"> – </w:t>
-      </w:r>
-      <w:proofErr w:type="gramStart"/>
-      <w:r>
-        <w:rPr>
-          <w:rFonts w:ascii="Times New Roman" w:eastAsia="Times New Roman" w:hAnsi="Times New Roman" w:cs="Times New Roman"/>
-          <w:sz w:val="24"/>
-          <w:szCs w:val="24"/>
-          <w:lang w:eastAsia="es-CO"/>
-        </w:rPr>
-        <w:t>Febrero</w:t>
-      </w:r>
-      <w:proofErr w:type="gramEnd"/>
-      <w:r>
-        <w:rPr>
-          <w:rFonts w:ascii="Times New Roman" w:eastAsia="Times New Roman" w:hAnsi="Times New Roman" w:cs="Times New Roman"/>
-          <w:sz w:val="24"/>
-          <w:szCs w:val="24"/>
-          <w:lang w:eastAsia="es-CO"/>
-        </w:rPr>
-        <w:t xml:space="preserve"> 2025</w:t>
+        <w:t xml:space="preserve"> </w:t>
+      </w:r>
+      <w:r>
+        <w:rPr>
+          <w:rFonts w:ascii="Times New Roman" w:eastAsia="Times New Roman" w:hAnsi="Times New Roman" w:cs="Times New Roman"/>
+          <w:sz w:val="24"/>
+          <w:szCs w:val="24"/>
+          <w:lang w:eastAsia="es-CO"/>
+        </w:rPr>
+        <w:t>Actualidad</w:t>
       </w:r>
     </w:p>
     <w:p>
@@ -652,40 +682,51 @@
       <w:r>
         <w:rPr>
           <w:rFonts w:ascii="Times New Roman" w:eastAsia="Times New Roman" w:hAnsi="Times New Roman" w:cs="Times New Roman"/>
-          <w:b/>
-          <w:bCs/>
-          <w:sz w:val="24"/>
-          <w:szCs w:val="24"/>
-          <w:lang w:eastAsia="es-CO"/>
-        </w:rPr>
-        <w:t>Unifiqué la consulta del inventario de tarjetas del metro</w:t>
-      </w:r>
-      <w:r>
-        <w:rPr>
-          <w:rFonts w:ascii="Times New Roman" w:eastAsia="Times New Roman" w:hAnsi="Times New Roman" w:cs="Times New Roman"/>
-          <w:sz w:val="24"/>
-          <w:szCs w:val="24"/>
-          <w:lang w:eastAsia="es-CO"/>
-        </w:rPr>
-        <w:t xml:space="preserve">, integrando la información de </w:t>
-      </w:r>
-      <w:r>
-        <w:rPr>
-          <w:rFonts w:ascii="Times New Roman" w:eastAsia="Times New Roman" w:hAnsi="Times New Roman" w:cs="Times New Roman"/>
-          <w:sz w:val="24"/>
-          <w:szCs w:val="24"/>
-          <w:lang w:eastAsia="es-CO"/>
-        </w:rPr>
-        <w:t>tre</w:t>
-      </w:r>
-      <w:r>
-        <w:rPr>
-          <w:rFonts w:ascii="Times New Roman" w:eastAsia="Times New Roman" w:hAnsi="Times New Roman" w:cs="Times New Roman"/>
-          <w:sz w:val="24"/>
-          <w:szCs w:val="24"/>
-          <w:lang w:eastAsia="es-CO"/>
-        </w:rPr>
-        <w:t>s bases de datos en una sola, lo que redujo el tiempo de generación de reportes y permitió consultar todo el inventario desde un único Excel automatizado.</w:t>
+          <w:sz w:val="24"/>
+          <w:szCs w:val="24"/>
+          <w:lang w:eastAsia="es-CO"/>
+        </w:rPr>
+        <w:t xml:space="preserve">Diseñe y desarrollé un sistema POS (Point </w:t>
+      </w:r>
+      <w:proofErr w:type="spellStart"/>
+      <w:r>
+        <w:rPr>
+          <w:rFonts w:ascii="Times New Roman" w:eastAsia="Times New Roman" w:hAnsi="Times New Roman" w:cs="Times New Roman"/>
+          <w:sz w:val="24"/>
+          <w:szCs w:val="24"/>
+          <w:lang w:eastAsia="es-CO"/>
+        </w:rPr>
+        <w:t>of</w:t>
+      </w:r>
+      <w:proofErr w:type="spellEnd"/>
+      <w:r>
+        <w:rPr>
+          <w:rFonts w:ascii="Times New Roman" w:eastAsia="Times New Roman" w:hAnsi="Times New Roman" w:cs="Times New Roman"/>
+          <w:sz w:val="24"/>
+          <w:szCs w:val="24"/>
+          <w:lang w:eastAsia="es-CO"/>
+        </w:rPr>
+        <w:t xml:space="preserve"> Sale) para gestionar ventas, productos e inventario en tiendas y </w:t>
+      </w:r>
+      <w:proofErr w:type="spellStart"/>
+      <w:r>
+        <w:rPr>
+          <w:rFonts w:ascii="Times New Roman" w:eastAsia="Times New Roman" w:hAnsi="Times New Roman" w:cs="Times New Roman"/>
+          <w:sz w:val="24"/>
+          <w:szCs w:val="24"/>
+          <w:lang w:eastAsia="es-CO"/>
+        </w:rPr>
+        <w:t>minimarkets</w:t>
+      </w:r>
+      <w:proofErr w:type="spellEnd"/>
+      <w:r>
+        <w:rPr>
+          <w:rFonts w:ascii="Times New Roman" w:eastAsia="Times New Roman" w:hAnsi="Times New Roman" w:cs="Times New Roman"/>
+          <w:sz w:val="24"/>
+          <w:szCs w:val="24"/>
+          <w:lang w:eastAsia="es-CO"/>
+        </w:rPr>
+        <w:t>.</w:t>
       </w:r>
     </w:p>
     <w:p>
@@ -706,12 +747,268 @@
       <w:r>
         <w:rPr>
           <w:rFonts w:ascii="Times New Roman" w:eastAsia="Times New Roman" w:hAnsi="Times New Roman" w:cs="Times New Roman"/>
+          <w:sz w:val="24"/>
+          <w:szCs w:val="24"/>
+          <w:lang w:eastAsia="es-CO"/>
+        </w:rPr>
+        <w:t>Implementé funciones de facturación, visualización de stock y autenticación de empleados por medio de JWT</w:t>
+      </w:r>
+    </w:p>
+    <w:p>
+      <w:pPr>
+        <w:pStyle w:val="Prrafodelista"/>
+        <w:numPr>
+          <w:ilvl w:val="0"/>
+          <w:numId w:val="1"/>
+        </w:numPr>
+        <w:spacing w:before="100" w:beforeAutospacing="1" w:after="100" w:afterAutospacing="1" w:line="240" w:lineRule="auto"/>
+        <w:rPr>
+          <w:rFonts w:ascii="Times New Roman" w:eastAsia="Times New Roman" w:hAnsi="Times New Roman" w:cs="Times New Roman"/>
+          <w:sz w:val="24"/>
+          <w:szCs w:val="24"/>
+          <w:lang w:eastAsia="es-CO"/>
+        </w:rPr>
+      </w:pPr>
+      <w:r>
+        <w:rPr>
+          <w:rFonts w:ascii="Times New Roman" w:eastAsia="Times New Roman" w:hAnsi="Times New Roman" w:cs="Times New Roman"/>
+          <w:sz w:val="24"/>
+          <w:szCs w:val="24"/>
+          <w:lang w:eastAsia="es-CO"/>
+        </w:rPr>
+        <w:t xml:space="preserve">Usé Spring </w:t>
+      </w:r>
+      <w:proofErr w:type="spellStart"/>
+      <w:r>
+        <w:rPr>
+          <w:rFonts w:ascii="Times New Roman" w:eastAsia="Times New Roman" w:hAnsi="Times New Roman" w:cs="Times New Roman"/>
+          <w:sz w:val="24"/>
+          <w:szCs w:val="24"/>
+          <w:lang w:eastAsia="es-CO"/>
+        </w:rPr>
+        <w:t>Boot</w:t>
+      </w:r>
+      <w:proofErr w:type="spellEnd"/>
+      <w:r>
+        <w:rPr>
+          <w:rFonts w:ascii="Times New Roman" w:eastAsia="Times New Roman" w:hAnsi="Times New Roman" w:cs="Times New Roman"/>
+          <w:sz w:val="24"/>
+          <w:szCs w:val="24"/>
+          <w:lang w:eastAsia="es-CO"/>
+        </w:rPr>
+        <w:t>, Angular, PostgreSQL para el de</w:t>
+      </w:r>
+      <w:r>
+        <w:rPr>
+          <w:rFonts w:ascii="Times New Roman" w:eastAsia="Times New Roman" w:hAnsi="Times New Roman" w:cs="Times New Roman"/>
+          <w:sz w:val="24"/>
+          <w:szCs w:val="24"/>
+          <w:lang w:eastAsia="es-CO"/>
+        </w:rPr>
+        <w:t>sarrollo de la aplicación y</w:t>
+      </w:r>
+      <w:r>
+        <w:rPr>
+          <w:rFonts w:ascii="Times New Roman" w:eastAsia="Times New Roman" w:hAnsi="Times New Roman" w:cs="Times New Roman"/>
+          <w:sz w:val="24"/>
+          <w:szCs w:val="24"/>
+          <w:lang w:eastAsia="es-CO"/>
+        </w:rPr>
+        <w:t xml:space="preserve"> Amazon EC2, Amazon RDS</w:t>
+      </w:r>
+      <w:r>
+        <w:rPr>
+          <w:rFonts w:ascii="Times New Roman" w:eastAsia="Times New Roman" w:hAnsi="Times New Roman" w:cs="Times New Roman"/>
+          <w:sz w:val="24"/>
+          <w:szCs w:val="24"/>
+          <w:lang w:eastAsia="es-CO"/>
+        </w:rPr>
+        <w:t xml:space="preserve"> para su despliegue</w:t>
+      </w:r>
+    </w:p>
+    <w:p>
+      <w:pPr>
+        <w:spacing w:before="100" w:beforeAutospacing="1" w:after="100" w:afterAutospacing="1" w:line="240" w:lineRule="auto"/>
+        <w:rPr>
+          <w:rFonts w:ascii="Times New Roman" w:eastAsia="Times New Roman" w:hAnsi="Times New Roman" w:cs="Times New Roman"/>
+          <w:sz w:val="24"/>
+          <w:szCs w:val="24"/>
+          <w:lang w:eastAsia="es-CO"/>
+        </w:rPr>
+      </w:pPr>
+      <w:r>
+        <w:rPr>
+          <w:rFonts w:ascii="Times New Roman" w:eastAsia="Times New Roman" w:hAnsi="Times New Roman" w:cs="Times New Roman"/>
           <w:b/>
           <w:bCs/>
           <w:sz w:val="24"/>
           <w:szCs w:val="24"/>
           <w:lang w:eastAsia="es-CO"/>
         </w:rPr>
+        <w:t>Practicante de desarrollo de software</w:t>
+      </w:r>
+      <w:r>
+        <w:rPr>
+          <w:rFonts w:ascii="Times New Roman" w:eastAsia="Times New Roman" w:hAnsi="Times New Roman" w:cs="Times New Roman"/>
+          <w:sz w:val="24"/>
+          <w:szCs w:val="24"/>
+          <w:lang w:eastAsia="es-CO"/>
+        </w:rPr>
+        <w:br/>
+      </w:r>
+      <w:r>
+        <w:rPr>
+          <w:rFonts w:ascii="Times New Roman" w:eastAsia="Times New Roman" w:hAnsi="Times New Roman" w:cs="Times New Roman"/>
+          <w:i/>
+          <w:iCs/>
+          <w:sz w:val="24"/>
+          <w:szCs w:val="24"/>
+          <w:lang w:eastAsia="es-CO"/>
+        </w:rPr>
+        <w:t>Metro de Medellín</w:t>
+      </w:r>
+      <w:r>
+        <w:rPr>
+          <w:rFonts w:ascii="Times New Roman" w:eastAsia="Times New Roman" w:hAnsi="Times New Roman" w:cs="Times New Roman"/>
+          <w:sz w:val="24"/>
+          <w:szCs w:val="24"/>
+          <w:lang w:eastAsia="es-CO"/>
+        </w:rPr>
+        <w:t xml:space="preserve"> – </w:t>
+      </w:r>
+      <w:r>
+        <w:rPr>
+          <w:rFonts w:ascii="Times New Roman" w:eastAsia="Times New Roman" w:hAnsi="Times New Roman" w:cs="Times New Roman"/>
+          <w:sz w:val="24"/>
+          <w:szCs w:val="24"/>
+          <w:lang w:eastAsia="es-CO"/>
+        </w:rPr>
+        <w:t>Medellín, Antioquia</w:t>
+      </w:r>
+      <w:r>
+        <w:rPr>
+          <w:rFonts w:ascii="Times New Roman" w:eastAsia="Times New Roman" w:hAnsi="Times New Roman" w:cs="Times New Roman"/>
+          <w:sz w:val="24"/>
+          <w:szCs w:val="24"/>
+          <w:lang w:eastAsia="es-CO"/>
+        </w:rPr>
+        <w:br/>
+      </w:r>
+      <w:r>
+        <w:rPr>
+          <w:rFonts w:ascii="Times New Roman" w:eastAsia="Times New Roman" w:hAnsi="Times New Roman" w:cs="Times New Roman"/>
+          <w:sz w:val="24"/>
+          <w:szCs w:val="24"/>
+          <w:lang w:eastAsia="es-CO"/>
+        </w:rPr>
+        <w:t>Agosto</w:t>
+      </w:r>
+      <w:r>
+        <w:rPr>
+          <w:rFonts w:ascii="Times New Roman" w:eastAsia="Times New Roman" w:hAnsi="Times New Roman" w:cs="Times New Roman"/>
+          <w:sz w:val="24"/>
+          <w:szCs w:val="24"/>
+          <w:lang w:eastAsia="es-CO"/>
+        </w:rPr>
+        <w:t xml:space="preserve"> 2024</w:t>
+      </w:r>
+      <w:r>
+        <w:rPr>
+          <w:rFonts w:ascii="Times New Roman" w:eastAsia="Times New Roman" w:hAnsi="Times New Roman" w:cs="Times New Roman"/>
+          <w:sz w:val="24"/>
+          <w:szCs w:val="24"/>
+          <w:lang w:eastAsia="es-CO"/>
+        </w:rPr>
+        <w:t xml:space="preserve"> – </w:t>
+      </w:r>
+      <w:r>
+        <w:rPr>
+          <w:rFonts w:ascii="Times New Roman" w:eastAsia="Times New Roman" w:hAnsi="Times New Roman" w:cs="Times New Roman"/>
+          <w:sz w:val="24"/>
+          <w:szCs w:val="24"/>
+          <w:lang w:eastAsia="es-CO"/>
+        </w:rPr>
+        <w:t>Febrero 2025</w:t>
+      </w:r>
+    </w:p>
+    <w:p>
+      <w:pPr>
+        <w:pStyle w:val="Prrafodelista"/>
+        <w:numPr>
+          <w:ilvl w:val="0"/>
+          <w:numId w:val="1"/>
+        </w:numPr>
+        <w:spacing w:before="100" w:beforeAutospacing="1" w:after="100" w:afterAutospacing="1" w:line="240" w:lineRule="auto"/>
+        <w:rPr>
+          <w:rFonts w:ascii="Times New Roman" w:eastAsia="Times New Roman" w:hAnsi="Times New Roman" w:cs="Times New Roman"/>
+          <w:sz w:val="24"/>
+          <w:szCs w:val="24"/>
+          <w:lang w:eastAsia="es-CO"/>
+        </w:rPr>
+      </w:pPr>
+      <w:r>
+        <w:rPr>
+          <w:rFonts w:ascii="Times New Roman" w:eastAsia="Times New Roman" w:hAnsi="Times New Roman" w:cs="Times New Roman"/>
+          <w:b/>
+          <w:bCs/>
+          <w:sz w:val="24"/>
+          <w:szCs w:val="24"/>
+          <w:lang w:eastAsia="es-CO"/>
+        </w:rPr>
+        <w:t>Unifiqué la consulta del inventario de tarjetas del metro</w:t>
+      </w:r>
+      <w:r>
+        <w:rPr>
+          <w:rFonts w:ascii="Times New Roman" w:eastAsia="Times New Roman" w:hAnsi="Times New Roman" w:cs="Times New Roman"/>
+          <w:sz w:val="24"/>
+          <w:szCs w:val="24"/>
+          <w:lang w:eastAsia="es-CO"/>
+        </w:rPr>
+        <w:t xml:space="preserve">, integrando la información de </w:t>
+      </w:r>
+      <w:r>
+        <w:rPr>
+          <w:rFonts w:ascii="Times New Roman" w:eastAsia="Times New Roman" w:hAnsi="Times New Roman" w:cs="Times New Roman"/>
+          <w:sz w:val="24"/>
+          <w:szCs w:val="24"/>
+          <w:lang w:eastAsia="es-CO"/>
+        </w:rPr>
+        <w:t>tre</w:t>
+      </w:r>
+      <w:r>
+        <w:rPr>
+          <w:rFonts w:ascii="Times New Roman" w:eastAsia="Times New Roman" w:hAnsi="Times New Roman" w:cs="Times New Roman"/>
+          <w:sz w:val="24"/>
+          <w:szCs w:val="24"/>
+          <w:lang w:eastAsia="es-CO"/>
+        </w:rPr>
+        <w:t>s bases de datos en una sola, lo que redujo el tiempo de generación de reportes y permitió consultar todo el inventario desde un único Excel automatizado.</w:t>
+      </w:r>
+    </w:p>
+    <w:p>
+      <w:pPr>
+        <w:pStyle w:val="Prrafodelista"/>
+        <w:numPr>
+          <w:ilvl w:val="0"/>
+          <w:numId w:val="1"/>
+        </w:numPr>
+        <w:spacing w:before="100" w:beforeAutospacing="1" w:after="100" w:afterAutospacing="1" w:line="240" w:lineRule="auto"/>
+        <w:rPr>
+          <w:rFonts w:ascii="Times New Roman" w:eastAsia="Times New Roman" w:hAnsi="Times New Roman" w:cs="Times New Roman"/>
+          <w:sz w:val="24"/>
+          <w:szCs w:val="24"/>
+          <w:lang w:eastAsia="es-CO"/>
+        </w:rPr>
+      </w:pPr>
+      <w:r>
+        <w:rPr>
+          <w:rFonts w:ascii="Times New Roman" w:eastAsia="Times New Roman" w:hAnsi="Times New Roman" w:cs="Times New Roman"/>
+          <w:b/>
+          <w:bCs/>
+          <w:sz w:val="24"/>
+          <w:szCs w:val="24"/>
+          <w:lang w:eastAsia="es-CO"/>
+        </w:rPr>
         <w:t>Implementé un sistema de historial de inventario por punto de venta</w:t>
       </w:r>
       <w:r>
@@ -722,6 +1019,315 @@
           <w:lang w:eastAsia="es-CO"/>
         </w:rPr>
         <w:t>, permitiendo registrar y analizar los cambios en el stock a lo largo del tiempo, lo cual mejoró el control y la trazabilidad del inventario.</w:t>
+      </w:r>
+    </w:p>
+    <w:p>
+      <w:pPr>
+        <w:spacing w:before="100" w:beforeAutospacing="1" w:after="100" w:afterAutospacing="1" w:line="240" w:lineRule="auto"/>
+        <w:rPr>
+          <w:rFonts w:ascii="Times New Roman" w:eastAsia="Times New Roman" w:hAnsi="Times New Roman" w:cs="Times New Roman"/>
+          <w:sz w:val="24"/>
+          <w:szCs w:val="24"/>
+          <w:lang w:eastAsia="es-CO"/>
+        </w:rPr>
+      </w:pPr>
+      <w:r>
+        <w:rPr>
+          <w:rFonts w:ascii="Times New Roman" w:eastAsia="Times New Roman" w:hAnsi="Times New Roman" w:cs="Times New Roman"/>
+          <w:b/>
+          <w:bCs/>
+          <w:sz w:val="24"/>
+          <w:szCs w:val="24"/>
+          <w:lang w:eastAsia="es-CO"/>
+        </w:rPr>
+        <w:t>Desarrollador</w:t>
+      </w:r>
+      <w:r>
+        <w:rPr>
+          <w:rFonts w:ascii="Times New Roman" w:eastAsia="Times New Roman" w:hAnsi="Times New Roman" w:cs="Times New Roman"/>
+          <w:b/>
+          <w:bCs/>
+          <w:sz w:val="24"/>
+          <w:szCs w:val="24"/>
+          <w:lang w:eastAsia="es-CO"/>
+        </w:rPr>
+        <w:t xml:space="preserve"> </w:t>
+      </w:r>
+      <w:r>
+        <w:rPr>
+          <w:rFonts w:ascii="Times New Roman" w:eastAsia="Times New Roman" w:hAnsi="Times New Roman" w:cs="Times New Roman"/>
+          <w:b/>
+          <w:bCs/>
+          <w:sz w:val="24"/>
+          <w:szCs w:val="24"/>
+          <w:lang w:eastAsia="es-CO"/>
+        </w:rPr>
+        <w:t>de software POS</w:t>
+      </w:r>
+      <w:r>
+        <w:rPr>
+          <w:rFonts w:ascii="Times New Roman" w:eastAsia="Times New Roman" w:hAnsi="Times New Roman" w:cs="Times New Roman"/>
+          <w:sz w:val="24"/>
+          <w:szCs w:val="24"/>
+          <w:lang w:eastAsia="es-CO"/>
+        </w:rPr>
+        <w:br/>
+      </w:r>
+      <w:proofErr w:type="spellStart"/>
+      <w:r>
+        <w:rPr>
+          <w:rFonts w:ascii="Times New Roman" w:eastAsia="Times New Roman" w:hAnsi="Times New Roman" w:cs="Times New Roman"/>
+          <w:i/>
+          <w:iCs/>
+          <w:sz w:val="24"/>
+          <w:szCs w:val="24"/>
+          <w:lang w:eastAsia="es-CO"/>
+        </w:rPr>
+        <w:t>Minimarket</w:t>
+      </w:r>
+      <w:proofErr w:type="spellEnd"/>
+      <w:r>
+        <w:rPr>
+          <w:rFonts w:ascii="Times New Roman" w:eastAsia="Times New Roman" w:hAnsi="Times New Roman" w:cs="Times New Roman"/>
+          <w:i/>
+          <w:iCs/>
+          <w:sz w:val="24"/>
+          <w:szCs w:val="24"/>
+          <w:lang w:eastAsia="es-CO"/>
+        </w:rPr>
+        <w:t xml:space="preserve"> City Club autoservicio, Refresquería </w:t>
+      </w:r>
+      <w:proofErr w:type="spellStart"/>
+      <w:r>
+        <w:rPr>
+          <w:rFonts w:ascii="Times New Roman" w:eastAsia="Times New Roman" w:hAnsi="Times New Roman" w:cs="Times New Roman"/>
+          <w:i/>
+          <w:iCs/>
+          <w:sz w:val="24"/>
+          <w:szCs w:val="24"/>
+          <w:lang w:eastAsia="es-CO"/>
+        </w:rPr>
+        <w:t>Mercaexpress</w:t>
+      </w:r>
+      <w:proofErr w:type="spellEnd"/>
+      <w:r>
+        <w:rPr>
+          <w:rFonts w:ascii="Times New Roman" w:eastAsia="Times New Roman" w:hAnsi="Times New Roman" w:cs="Times New Roman"/>
+          <w:i/>
+          <w:iCs/>
+          <w:sz w:val="24"/>
+          <w:szCs w:val="24"/>
+          <w:lang w:eastAsia="es-CO"/>
+        </w:rPr>
+        <w:t xml:space="preserve"> La Villa</w:t>
+      </w:r>
+      <w:r>
+        <w:rPr>
+          <w:rFonts w:ascii="Times New Roman" w:eastAsia="Times New Roman" w:hAnsi="Times New Roman" w:cs="Times New Roman"/>
+          <w:sz w:val="24"/>
+          <w:szCs w:val="24"/>
+          <w:lang w:eastAsia="es-CO"/>
+        </w:rPr>
+        <w:br/>
+      </w:r>
+      <w:r>
+        <w:rPr>
+          <w:rFonts w:ascii="Times New Roman" w:eastAsia="Times New Roman" w:hAnsi="Times New Roman" w:cs="Times New Roman"/>
+          <w:sz w:val="24"/>
+          <w:szCs w:val="24"/>
+          <w:lang w:eastAsia="es-CO"/>
+        </w:rPr>
+        <w:t>Febrero</w:t>
+      </w:r>
+      <w:r>
+        <w:rPr>
+          <w:rFonts w:ascii="Times New Roman" w:eastAsia="Times New Roman" w:hAnsi="Times New Roman" w:cs="Times New Roman"/>
+          <w:sz w:val="24"/>
+          <w:szCs w:val="24"/>
+          <w:lang w:eastAsia="es-CO"/>
+        </w:rPr>
+        <w:t xml:space="preserve"> 2024 – </w:t>
+      </w:r>
+      <w:r>
+        <w:rPr>
+          <w:rFonts w:ascii="Times New Roman" w:eastAsia="Times New Roman" w:hAnsi="Times New Roman" w:cs="Times New Roman"/>
+          <w:sz w:val="24"/>
+          <w:szCs w:val="24"/>
+          <w:lang w:eastAsia="es-CO"/>
+        </w:rPr>
+        <w:t xml:space="preserve"> Julio</w:t>
+      </w:r>
+      <w:r>
+        <w:rPr>
+          <w:rFonts w:ascii="Times New Roman" w:eastAsia="Times New Roman" w:hAnsi="Times New Roman" w:cs="Times New Roman"/>
+          <w:sz w:val="24"/>
+          <w:szCs w:val="24"/>
+          <w:lang w:eastAsia="es-CO"/>
+        </w:rPr>
+        <w:t xml:space="preserve"> 2025</w:t>
+      </w:r>
+    </w:p>
+    <w:p>
+      <w:pPr>
+        <w:pStyle w:val="Prrafodelista"/>
+        <w:numPr>
+          <w:ilvl w:val="0"/>
+          <w:numId w:val="1"/>
+        </w:numPr>
+        <w:spacing w:before="100" w:beforeAutospacing="1" w:after="100" w:afterAutospacing="1" w:line="240" w:lineRule="auto"/>
+        <w:rPr>
+          <w:rFonts w:ascii="Times New Roman" w:eastAsia="Times New Roman" w:hAnsi="Times New Roman" w:cs="Times New Roman"/>
+          <w:sz w:val="24"/>
+          <w:szCs w:val="24"/>
+          <w:lang w:eastAsia="es-CO"/>
+        </w:rPr>
+      </w:pPr>
+      <w:r>
+        <w:rPr>
+          <w:rFonts w:ascii="Times New Roman" w:eastAsia="Times New Roman" w:hAnsi="Times New Roman" w:cs="Times New Roman"/>
+          <w:sz w:val="24"/>
+          <w:szCs w:val="24"/>
+          <w:lang w:eastAsia="es-CO"/>
+        </w:rPr>
+        <w:lastRenderedPageBreak/>
+        <w:t xml:space="preserve">Diseñe y desarrollé un sistema POS (Point </w:t>
+      </w:r>
+      <w:proofErr w:type="spellStart"/>
+      <w:r>
+        <w:rPr>
+          <w:rFonts w:ascii="Times New Roman" w:eastAsia="Times New Roman" w:hAnsi="Times New Roman" w:cs="Times New Roman"/>
+          <w:sz w:val="24"/>
+          <w:szCs w:val="24"/>
+          <w:lang w:eastAsia="es-CO"/>
+        </w:rPr>
+        <w:t>of</w:t>
+      </w:r>
+      <w:proofErr w:type="spellEnd"/>
+      <w:r>
+        <w:rPr>
+          <w:rFonts w:ascii="Times New Roman" w:eastAsia="Times New Roman" w:hAnsi="Times New Roman" w:cs="Times New Roman"/>
+          <w:sz w:val="24"/>
+          <w:szCs w:val="24"/>
+          <w:lang w:eastAsia="es-CO"/>
+        </w:rPr>
+        <w:t xml:space="preserve"> Sale) para gestionar ventas, productos e inventario en tiendas y </w:t>
+      </w:r>
+      <w:proofErr w:type="spellStart"/>
+      <w:r>
+        <w:rPr>
+          <w:rFonts w:ascii="Times New Roman" w:eastAsia="Times New Roman" w:hAnsi="Times New Roman" w:cs="Times New Roman"/>
+          <w:sz w:val="24"/>
+          <w:szCs w:val="24"/>
+          <w:lang w:eastAsia="es-CO"/>
+        </w:rPr>
+        <w:t>minimarkets</w:t>
+      </w:r>
+      <w:proofErr w:type="spellEnd"/>
+      <w:r>
+        <w:rPr>
+          <w:rFonts w:ascii="Times New Roman" w:eastAsia="Times New Roman" w:hAnsi="Times New Roman" w:cs="Times New Roman"/>
+          <w:sz w:val="24"/>
+          <w:szCs w:val="24"/>
+          <w:lang w:eastAsia="es-CO"/>
+        </w:rPr>
+        <w:t>.</w:t>
+      </w:r>
+    </w:p>
+    <w:p>
+      <w:pPr>
+        <w:pStyle w:val="Prrafodelista"/>
+        <w:numPr>
+          <w:ilvl w:val="0"/>
+          <w:numId w:val="1"/>
+        </w:numPr>
+        <w:spacing w:before="100" w:beforeAutospacing="1" w:after="100" w:afterAutospacing="1" w:line="240" w:lineRule="auto"/>
+        <w:rPr>
+          <w:rFonts w:ascii="Times New Roman" w:eastAsia="Times New Roman" w:hAnsi="Times New Roman" w:cs="Times New Roman"/>
+          <w:sz w:val="24"/>
+          <w:szCs w:val="24"/>
+          <w:lang w:eastAsia="es-CO"/>
+        </w:rPr>
+      </w:pPr>
+      <w:r>
+        <w:rPr>
+          <w:rFonts w:ascii="Times New Roman" w:eastAsia="Times New Roman" w:hAnsi="Times New Roman" w:cs="Times New Roman"/>
+          <w:sz w:val="24"/>
+          <w:szCs w:val="24"/>
+          <w:lang w:eastAsia="es-CO"/>
+        </w:rPr>
+        <w:t>Implementé funciones de facturación, visualización de stock y autenticación de empleados por medio de JWT</w:t>
+      </w:r>
+    </w:p>
+    <w:p>
+      <w:pPr>
+        <w:pStyle w:val="Prrafodelista"/>
+        <w:numPr>
+          <w:ilvl w:val="0"/>
+          <w:numId w:val="1"/>
+        </w:numPr>
+        <w:spacing w:before="100" w:beforeAutospacing="1" w:after="100" w:afterAutospacing="1" w:line="240" w:lineRule="auto"/>
+        <w:rPr>
+          <w:rFonts w:ascii="Times New Roman" w:eastAsia="Times New Roman" w:hAnsi="Times New Roman" w:cs="Times New Roman"/>
+          <w:sz w:val="24"/>
+          <w:szCs w:val="24"/>
+          <w:lang w:eastAsia="es-CO"/>
+        </w:rPr>
+      </w:pPr>
+      <w:r>
+        <w:rPr>
+          <w:rFonts w:ascii="Times New Roman" w:eastAsia="Times New Roman" w:hAnsi="Times New Roman" w:cs="Times New Roman"/>
+          <w:sz w:val="24"/>
+          <w:szCs w:val="24"/>
+          <w:lang w:eastAsia="es-CO"/>
+        </w:rPr>
+        <w:t xml:space="preserve">Usé Spring </w:t>
+      </w:r>
+      <w:proofErr w:type="spellStart"/>
+      <w:r>
+        <w:rPr>
+          <w:rFonts w:ascii="Times New Roman" w:eastAsia="Times New Roman" w:hAnsi="Times New Roman" w:cs="Times New Roman"/>
+          <w:sz w:val="24"/>
+          <w:szCs w:val="24"/>
+          <w:lang w:eastAsia="es-CO"/>
+        </w:rPr>
+        <w:t>Boot</w:t>
+      </w:r>
+      <w:proofErr w:type="spellEnd"/>
+      <w:r>
+        <w:rPr>
+          <w:rFonts w:ascii="Times New Roman" w:eastAsia="Times New Roman" w:hAnsi="Times New Roman" w:cs="Times New Roman"/>
+          <w:sz w:val="24"/>
+          <w:szCs w:val="24"/>
+          <w:lang w:eastAsia="es-CO"/>
+        </w:rPr>
+        <w:t>, Angular, PostgreSQL para el de</w:t>
+      </w:r>
+      <w:r>
+        <w:rPr>
+          <w:rFonts w:ascii="Times New Roman" w:eastAsia="Times New Roman" w:hAnsi="Times New Roman" w:cs="Times New Roman"/>
+          <w:sz w:val="24"/>
+          <w:szCs w:val="24"/>
+          <w:lang w:eastAsia="es-CO"/>
+        </w:rPr>
+        <w:t>sarrollo de la aplicación y</w:t>
+      </w:r>
+      <w:r>
+        <w:rPr>
+          <w:rFonts w:ascii="Times New Roman" w:eastAsia="Times New Roman" w:hAnsi="Times New Roman" w:cs="Times New Roman"/>
+          <w:sz w:val="24"/>
+          <w:szCs w:val="24"/>
+          <w:lang w:eastAsia="es-CO"/>
+        </w:rPr>
+        <w:t xml:space="preserve"> Amazon EC2, Amazon RDS</w:t>
+      </w:r>
+      <w:r>
+        <w:rPr>
+          <w:rFonts w:ascii="Times New Roman" w:eastAsia="Times New Roman" w:hAnsi="Times New Roman" w:cs="Times New Roman"/>
+          <w:sz w:val="24"/>
+          <w:szCs w:val="24"/>
+          <w:lang w:eastAsia="es-CO"/>
+        </w:rPr>
+        <w:t xml:space="preserve"> para su despliegue</w:t>
       </w:r>
     </w:p>
     <w:p>
@@ -1093,7 +1699,6 @@
           <w:szCs w:val="24"/>
           <w:lang w:val="en-US" w:eastAsia="es-CO"/>
         </w:rPr>
-        <w:lastRenderedPageBreak/>
         <w:t>Computación</w:t>
       </w:r>
       <w:proofErr w:type="spellEnd"/>
@@ -1506,27 +2111,7 @@
           <w:szCs w:val="24"/>
           <w:lang w:val="en-US" w:eastAsia="es-CO"/>
         </w:rPr>
-        <w:t xml:space="preserve"> cero </w:t>
-      </w:r>
-      <w:proofErr w:type="gramStart"/>
-      <w:r>
-        <w:rPr>
-          <w:rFonts w:ascii="Times New Roman" w:eastAsia="Times New Roman" w:hAnsi="Times New Roman" w:cs="Times New Roman"/>
-          <w:sz w:val="24"/>
-          <w:szCs w:val="24"/>
-          <w:lang w:val="en-US" w:eastAsia="es-CO"/>
-        </w:rPr>
-        <w:t>a</w:t>
-      </w:r>
-      <w:proofErr w:type="gramEnd"/>
-      <w:r>
-        <w:rPr>
-          <w:rFonts w:ascii="Times New Roman" w:eastAsia="Times New Roman" w:hAnsi="Times New Roman" w:cs="Times New Roman"/>
-          <w:sz w:val="24"/>
-          <w:szCs w:val="24"/>
-          <w:lang w:val="en-US" w:eastAsia="es-CO"/>
-        </w:rPr>
-        <w:t xml:space="preserve"> </w:t>
+        <w:t xml:space="preserve"> cero a </w:t>
       </w:r>
       <w:proofErr w:type="spellStart"/>
       <w:r>
@@ -1606,31 +2191,18 @@
           <w:lang w:val="en-US" w:eastAsia="es-CO"/>
         </w:rPr>
       </w:pPr>
-      <w:r>
-        <w:fldChar w:fldCharType="begin"/>
-      </w:r>
-      <w:r>
-        <w:rPr>
-          <w:lang w:val="en-US"/>
-        </w:rPr>
-        <w:instrText>HYPERLINK "https://www.udemy.com/certificate/UC-de95c60e-ceae-41d6-9c40-00821fa54862/"</w:instrText>
-      </w:r>
-      <w:r>
-        <w:fldChar w:fldCharType="separate"/>
-      </w:r>
-      <w:r>
-        <w:rPr>
-          <w:rStyle w:val="Hipervnculo"/>
-          <w:rFonts w:ascii="Times New Roman" w:eastAsia="Times New Roman" w:hAnsi="Times New Roman" w:cs="Times New Roman"/>
-          <w:sz w:val="24"/>
-          <w:szCs w:val="24"/>
-          <w:lang w:val="en-US" w:eastAsia="es-CO"/>
-        </w:rPr>
-        <w:t>https://www.udemy.com/certificate/UC-de95c60e-ceae-41d6-9c40-00821fa54862/</w:t>
-      </w:r>
-      <w:r>
-        <w:fldChar w:fldCharType="end"/>
-      </w:r>
+      <w:hyperlink r:id="rId7" w:history="1">
+        <w:r>
+          <w:rPr>
+            <w:rStyle w:val="Hipervnculo"/>
+            <w:rFonts w:ascii="Times New Roman" w:eastAsia="Times New Roman" w:hAnsi="Times New Roman" w:cs="Times New Roman"/>
+            <w:sz w:val="24"/>
+            <w:szCs w:val="24"/>
+            <w:lang w:val="en-US" w:eastAsia="es-CO"/>
+          </w:rPr>
+          <w:t>https://www.udemy.com/certificate/UC-de95c60e-ceae-41d6-9c40-00821fa54862/</w:t>
+        </w:r>
+      </w:hyperlink>
       <w:r>
         <w:rPr>
           <w:rFonts w:ascii="Times New Roman" w:eastAsia="Times New Roman" w:hAnsi="Times New Roman" w:cs="Times New Roman"/>
@@ -1716,27 +2288,16 @@
           <w:lang w:eastAsia="es-CO"/>
         </w:rPr>
       </w:pPr>
-      <w:proofErr w:type="gramStart"/>
-      <w:r>
-        <w:rPr>
-          <w:rFonts w:ascii="Times New Roman" w:eastAsia="Times New Roman" w:hAnsi="Times New Roman" w:cs="Times New Roman"/>
-          <w:sz w:val="24"/>
-          <w:szCs w:val="24"/>
-          <w:lang w:eastAsia="es-CO"/>
-        </w:rPr>
-        <w:t>Link</w:t>
-      </w:r>
-      <w:proofErr w:type="gramEnd"/>
-      <w:r>
-        <w:rPr>
-          <w:rFonts w:ascii="Times New Roman" w:eastAsia="Times New Roman" w:hAnsi="Times New Roman" w:cs="Times New Roman"/>
-          <w:sz w:val="24"/>
-          <w:szCs w:val="24"/>
-          <w:lang w:eastAsia="es-CO"/>
-        </w:rPr>
-        <w:t xml:space="preserve"> del certificado: </w:t>
-      </w:r>
-      <w:hyperlink r:id="rId5" w:history="1">
+      <w:r>
+        <w:rPr>
+          <w:rFonts w:ascii="Times New Roman" w:eastAsia="Times New Roman" w:hAnsi="Times New Roman" w:cs="Times New Roman"/>
+          <w:sz w:val="24"/>
+          <w:szCs w:val="24"/>
+          <w:lang w:eastAsia="es-CO"/>
+        </w:rPr>
+        <w:t xml:space="preserve">Link del certificado: </w:t>
+      </w:r>
+      <w:hyperlink r:id="rId8" w:history="1">
         <w:r>
           <w:rPr>
             <w:rStyle w:val="Hipervnculo"/>
@@ -1885,25 +2446,15 @@
           <w:lang w:eastAsia="es-CO"/>
         </w:rPr>
       </w:pPr>
-      <w:proofErr w:type="gramStart"/>
-      <w:r>
-        <w:rPr>
-          <w:rFonts w:ascii="Times New Roman" w:eastAsia="Times New Roman" w:hAnsi="Times New Roman" w:cs="Times New Roman"/>
-          <w:sz w:val="24"/>
-          <w:szCs w:val="24"/>
-          <w:lang w:eastAsia="es-CO"/>
-        </w:rPr>
-        <w:t>Link</w:t>
-      </w:r>
-      <w:proofErr w:type="gramEnd"/>
-      <w:r>
-        <w:rPr>
-          <w:rFonts w:ascii="Times New Roman" w:eastAsia="Times New Roman" w:hAnsi="Times New Roman" w:cs="Times New Roman"/>
-          <w:sz w:val="24"/>
-          <w:szCs w:val="24"/>
-          <w:lang w:eastAsia="es-CO"/>
-        </w:rPr>
-        <w:t xml:space="preserve"> del certificado:</w:t>
+      <w:r>
+        <w:rPr>
+          <w:rFonts w:ascii="Times New Roman" w:eastAsia="Times New Roman" w:hAnsi="Times New Roman" w:cs="Times New Roman"/>
+          <w:sz w:val="24"/>
+          <w:szCs w:val="24"/>
+          <w:lang w:eastAsia="es-CO"/>
+        </w:rPr>
+        <w:lastRenderedPageBreak/>
+        <w:t>Link del certificado:</w:t>
       </w:r>
     </w:p>
     <w:p>
@@ -1917,7 +2468,7 @@
           <w:lang w:eastAsia="es-CO"/>
         </w:rPr>
       </w:pPr>
-      <w:hyperlink r:id="rId6" w:history="1">
+      <w:hyperlink r:id="rId9" w:history="1">
         <w:r>
           <w:rPr>
             <w:rStyle w:val="Hipervnculo"/>
@@ -2184,27 +2735,16 @@
           <w:lang w:eastAsia="es-CO"/>
         </w:rPr>
       </w:pPr>
-      <w:proofErr w:type="gramStart"/>
-      <w:r>
-        <w:rPr>
-          <w:rFonts w:ascii="Times New Roman" w:eastAsia="Times New Roman" w:hAnsi="Times New Roman" w:cs="Times New Roman"/>
-          <w:sz w:val="24"/>
-          <w:szCs w:val="24"/>
-          <w:lang w:eastAsia="es-CO"/>
-        </w:rPr>
-        <w:t>Link</w:t>
-      </w:r>
-      <w:proofErr w:type="gramEnd"/>
-      <w:r>
-        <w:rPr>
-          <w:rFonts w:ascii="Times New Roman" w:eastAsia="Times New Roman" w:hAnsi="Times New Roman" w:cs="Times New Roman"/>
-          <w:sz w:val="24"/>
-          <w:szCs w:val="24"/>
-          <w:lang w:eastAsia="es-CO"/>
-        </w:rPr>
-        <w:t xml:space="preserve"> video explicativo del sitio web: </w:t>
-      </w:r>
-      <w:hyperlink r:id="rId7" w:history="1">
+      <w:r>
+        <w:rPr>
+          <w:rFonts w:ascii="Times New Roman" w:eastAsia="Times New Roman" w:hAnsi="Times New Roman" w:cs="Times New Roman"/>
+          <w:sz w:val="24"/>
+          <w:szCs w:val="24"/>
+          <w:lang w:eastAsia="es-CO"/>
+        </w:rPr>
+        <w:t xml:space="preserve">Link video explicativo del sitio web: </w:t>
+      </w:r>
+      <w:hyperlink r:id="rId10" w:history="1">
         <w:r>
           <w:rPr>
             <w:rStyle w:val="Hipervnculo"/>
@@ -2240,25 +2780,14 @@
           <w:lang w:eastAsia="es-CO"/>
         </w:rPr>
       </w:pPr>
-      <w:proofErr w:type="gramStart"/>
-      <w:r>
-        <w:rPr>
-          <w:rFonts w:ascii="Times New Roman" w:eastAsia="Times New Roman" w:hAnsi="Times New Roman" w:cs="Times New Roman"/>
-          <w:sz w:val="24"/>
-          <w:szCs w:val="24"/>
-          <w:lang w:eastAsia="es-CO"/>
-        </w:rPr>
-        <w:t>Link</w:t>
-      </w:r>
-      <w:proofErr w:type="gramEnd"/>
-      <w:r>
-        <w:rPr>
-          <w:rFonts w:ascii="Times New Roman" w:eastAsia="Times New Roman" w:hAnsi="Times New Roman" w:cs="Times New Roman"/>
-          <w:sz w:val="24"/>
-          <w:szCs w:val="24"/>
-          <w:lang w:eastAsia="es-CO"/>
-        </w:rPr>
-        <w:t xml:space="preserve"> de la </w:t>
+      <w:r>
+        <w:rPr>
+          <w:rFonts w:ascii="Times New Roman" w:eastAsia="Times New Roman" w:hAnsi="Times New Roman" w:cs="Times New Roman"/>
+          <w:sz w:val="24"/>
+          <w:szCs w:val="24"/>
+          <w:lang w:eastAsia="es-CO"/>
+        </w:rPr>
+        <w:t xml:space="preserve">Link de la </w:t>
       </w:r>
       <w:r>
         <w:rPr>
@@ -2278,7 +2807,7 @@
         </w:rPr>
         <w:t xml:space="preserve"> web en vivo: </w:t>
       </w:r>
-      <w:hyperlink r:id="rId8" w:history="1">
+      <w:hyperlink r:id="rId11" w:history="1">
         <w:r>
           <w:rPr>
             <w:rStyle w:val="Hipervnculo"/>
@@ -2314,26 +2843,14 @@
           <w:lang w:eastAsia="es-CO"/>
         </w:rPr>
       </w:pPr>
-      <w:proofErr w:type="gramStart"/>
-      <w:r>
-        <w:rPr>
-          <w:rFonts w:ascii="Times New Roman" w:eastAsia="Times New Roman" w:hAnsi="Times New Roman" w:cs="Times New Roman"/>
-          <w:sz w:val="24"/>
-          <w:szCs w:val="24"/>
-          <w:lang w:eastAsia="es-CO"/>
-        </w:rPr>
-        <w:lastRenderedPageBreak/>
-        <w:t>Link</w:t>
-      </w:r>
-      <w:proofErr w:type="gramEnd"/>
-      <w:r>
-        <w:rPr>
-          <w:rFonts w:ascii="Times New Roman" w:eastAsia="Times New Roman" w:hAnsi="Times New Roman" w:cs="Times New Roman"/>
-          <w:sz w:val="24"/>
-          <w:szCs w:val="24"/>
-          <w:lang w:eastAsia="es-CO"/>
-        </w:rPr>
-        <w:t xml:space="preserve"> del código del </w:t>
+      <w:r>
+        <w:rPr>
+          <w:rFonts w:ascii="Times New Roman" w:eastAsia="Times New Roman" w:hAnsi="Times New Roman" w:cs="Times New Roman"/>
+          <w:sz w:val="24"/>
+          <w:szCs w:val="24"/>
+          <w:lang w:eastAsia="es-CO"/>
+        </w:rPr>
+        <w:t xml:space="preserve">Link del código del </w:t>
       </w:r>
       <w:proofErr w:type="spellStart"/>
       <w:r>
@@ -2355,7 +2872,7 @@
         </w:rPr>
         <w:t xml:space="preserve">: </w:t>
       </w:r>
-      <w:hyperlink r:id="rId9" w:history="1">
+      <w:hyperlink r:id="rId12" w:history="1">
         <w:r>
           <w:rPr>
             <w:rStyle w:val="Hipervnculo"/>
@@ -2391,25 +2908,14 @@
           <w:lang w:eastAsia="es-CO"/>
         </w:rPr>
       </w:pPr>
-      <w:proofErr w:type="gramStart"/>
-      <w:r>
-        <w:rPr>
-          <w:rFonts w:ascii="Times New Roman" w:eastAsia="Times New Roman" w:hAnsi="Times New Roman" w:cs="Times New Roman"/>
-          <w:sz w:val="24"/>
-          <w:szCs w:val="24"/>
-          <w:lang w:eastAsia="es-CO"/>
-        </w:rPr>
-        <w:t>Link</w:t>
-      </w:r>
-      <w:proofErr w:type="gramEnd"/>
-      <w:r>
-        <w:rPr>
-          <w:rFonts w:ascii="Times New Roman" w:eastAsia="Times New Roman" w:hAnsi="Times New Roman" w:cs="Times New Roman"/>
-          <w:sz w:val="24"/>
-          <w:szCs w:val="24"/>
-          <w:lang w:eastAsia="es-CO"/>
-        </w:rPr>
-        <w:t xml:space="preserve"> del código </w:t>
+      <w:r>
+        <w:rPr>
+          <w:rFonts w:ascii="Times New Roman" w:eastAsia="Times New Roman" w:hAnsi="Times New Roman" w:cs="Times New Roman"/>
+          <w:sz w:val="24"/>
+          <w:szCs w:val="24"/>
+          <w:lang w:eastAsia="es-CO"/>
+        </w:rPr>
+        <w:t xml:space="preserve">Link del código </w:t>
       </w:r>
       <w:proofErr w:type="spellStart"/>
       <w:r>
@@ -2431,7 +2937,7 @@
         </w:rPr>
         <w:t xml:space="preserve">: </w:t>
       </w:r>
-      <w:hyperlink r:id="rId10" w:history="1">
+      <w:hyperlink r:id="rId13" w:history="1">
         <w:r>
           <w:rPr>
             <w:rStyle w:val="Hipervnculo"/>
@@ -2446,6 +2952,100 @@
     </w:p>
     <w:p>
       <w:pPr>
+        <w:numPr>
+          <w:ilvl w:val="0"/>
+          <w:numId w:val="6"/>
+        </w:numPr>
+        <w:spacing w:before="100" w:beforeAutospacing="1" w:after="100" w:afterAutospacing="1" w:line="240" w:lineRule="auto"/>
+        <w:rPr>
+          <w:rFonts w:ascii="Times New Roman" w:eastAsia="Times New Roman" w:hAnsi="Times New Roman" w:cs="Times New Roman"/>
+          <w:sz w:val="24"/>
+          <w:szCs w:val="24"/>
+          <w:lang w:eastAsia="es-CO"/>
+        </w:rPr>
+      </w:pPr>
+      <w:proofErr w:type="spellStart"/>
+      <w:r>
+        <w:rPr>
+          <w:rFonts w:ascii="Times New Roman" w:eastAsia="Times New Roman" w:hAnsi="Times New Roman" w:cs="Times New Roman"/>
+          <w:b/>
+          <w:bCs/>
+          <w:sz w:val="24"/>
+          <w:szCs w:val="24"/>
+          <w:lang w:eastAsia="es-CO"/>
+        </w:rPr>
+        <w:t>EasyMarketPos</w:t>
+      </w:r>
+      <w:proofErr w:type="spellEnd"/>
+      <w:r>
+        <w:rPr>
+          <w:rFonts w:ascii="Times New Roman" w:eastAsia="Times New Roman" w:hAnsi="Times New Roman" w:cs="Times New Roman"/>
+          <w:b/>
+          <w:bCs/>
+          <w:sz w:val="24"/>
+          <w:szCs w:val="24"/>
+          <w:lang w:eastAsia="es-CO"/>
+        </w:rPr>
+        <w:t xml:space="preserve"> </w:t>
+      </w:r>
+      <w:r>
+        <w:rPr>
+          <w:rFonts w:ascii="Times New Roman" w:eastAsia="Times New Roman" w:hAnsi="Times New Roman" w:cs="Times New Roman"/>
+          <w:sz w:val="24"/>
+          <w:szCs w:val="24"/>
+          <w:lang w:eastAsia="es-CO"/>
+        </w:rPr>
+        <w:t>–</w:t>
+      </w:r>
+      <w:r>
+        <w:rPr>
+          <w:rFonts w:ascii="Times New Roman" w:hAnsi="Times New Roman" w:cs="Times New Roman"/>
+          <w:sz w:val="24"/>
+          <w:szCs w:val="24"/>
+        </w:rPr>
+        <w:t xml:space="preserve"> </w:t>
+      </w:r>
+      <w:r>
+        <w:rPr>
+          <w:rFonts w:ascii="Times New Roman" w:eastAsia="Times New Roman" w:hAnsi="Times New Roman" w:cs="Times New Roman"/>
+          <w:sz w:val="24"/>
+          <w:szCs w:val="24"/>
+          <w:lang w:eastAsia="es-CO"/>
+        </w:rPr>
+        <w:t xml:space="preserve">Desarrollé un sistema de facturación (POS) para </w:t>
+      </w:r>
+      <w:r>
+        <w:rPr>
+          <w:rFonts w:ascii="Times New Roman" w:eastAsia="Times New Roman" w:hAnsi="Times New Roman" w:cs="Times New Roman"/>
+          <w:sz w:val="24"/>
+          <w:szCs w:val="24"/>
+          <w:lang w:eastAsia="es-CO"/>
+        </w:rPr>
+        <w:t xml:space="preserve">tiendas y </w:t>
+      </w:r>
+      <w:proofErr w:type="spellStart"/>
+      <w:r>
+        <w:rPr>
+          <w:rFonts w:ascii="Times New Roman" w:eastAsia="Times New Roman" w:hAnsi="Times New Roman" w:cs="Times New Roman"/>
+          <w:sz w:val="24"/>
+          <w:szCs w:val="24"/>
+          <w:lang w:eastAsia="es-CO"/>
+        </w:rPr>
+        <w:t>minimarkets</w:t>
+      </w:r>
+      <w:proofErr w:type="spellEnd"/>
+      <w:r>
+        <w:rPr>
+          <w:rFonts w:ascii="Times New Roman" w:eastAsia="Times New Roman" w:hAnsi="Times New Roman" w:cs="Times New Roman"/>
+          <w:sz w:val="24"/>
+          <w:szCs w:val="24"/>
+          <w:lang w:eastAsia="es-CO"/>
+        </w:rPr>
+        <w:t>. Permite gestionar ventas, productos y empleados. Implementé autenticación con JWT y control de acceso con roles.</w:t>
+      </w:r>
+    </w:p>
+    <w:p>
+      <w:pPr>
         <w:pStyle w:val="Prrafodelista"/>
         <w:numPr>
           <w:ilvl w:val="0"/>
@@ -2551,25 +3151,14 @@
           <w:lang w:eastAsia="es-CO"/>
         </w:rPr>
       </w:pPr>
-      <w:proofErr w:type="gramStart"/>
-      <w:r>
-        <w:rPr>
-          <w:rFonts w:ascii="Times New Roman" w:eastAsia="Times New Roman" w:hAnsi="Times New Roman" w:cs="Times New Roman"/>
-          <w:sz w:val="24"/>
-          <w:szCs w:val="24"/>
-          <w:lang w:eastAsia="es-CO"/>
-        </w:rPr>
-        <w:t>Link</w:t>
-      </w:r>
-      <w:proofErr w:type="gramEnd"/>
-      <w:r>
-        <w:rPr>
-          <w:rFonts w:ascii="Times New Roman" w:eastAsia="Times New Roman" w:hAnsi="Times New Roman" w:cs="Times New Roman"/>
-          <w:sz w:val="24"/>
-          <w:szCs w:val="24"/>
-          <w:lang w:eastAsia="es-CO"/>
-        </w:rPr>
-        <w:t xml:space="preserve"> de la </w:t>
+      <w:r>
+        <w:rPr>
+          <w:rFonts w:ascii="Times New Roman" w:eastAsia="Times New Roman" w:hAnsi="Times New Roman" w:cs="Times New Roman"/>
+          <w:sz w:val="24"/>
+          <w:szCs w:val="24"/>
+          <w:lang w:eastAsia="es-CO"/>
+        </w:rPr>
+        <w:t xml:space="preserve">Link de la </w:t>
       </w:r>
       <w:r>
         <w:rPr>
@@ -2589,7 +3178,7 @@
         </w:rPr>
         <w:t xml:space="preserve"> web en vivo: </w:t>
       </w:r>
-      <w:hyperlink r:id="rId11" w:history="1">
+      <w:hyperlink r:id="rId14" w:history="1">
         <w:r>
           <w:rPr>
             <w:rStyle w:val="Hipervnculo"/>
@@ -2623,25 +3212,14 @@
           <w:lang w:eastAsia="es-CO"/>
         </w:rPr>
       </w:pPr>
-      <w:proofErr w:type="gramStart"/>
-      <w:r>
-        <w:rPr>
-          <w:rFonts w:ascii="Times New Roman" w:eastAsia="Times New Roman" w:hAnsi="Times New Roman" w:cs="Times New Roman"/>
-          <w:sz w:val="24"/>
-          <w:szCs w:val="24"/>
-          <w:lang w:eastAsia="es-CO"/>
-        </w:rPr>
-        <w:t>Link</w:t>
-      </w:r>
-      <w:proofErr w:type="gramEnd"/>
-      <w:r>
-        <w:rPr>
-          <w:rFonts w:ascii="Times New Roman" w:eastAsia="Times New Roman" w:hAnsi="Times New Roman" w:cs="Times New Roman"/>
-          <w:sz w:val="24"/>
-          <w:szCs w:val="24"/>
-          <w:lang w:eastAsia="es-CO"/>
-        </w:rPr>
-        <w:t xml:space="preserve"> del código del </w:t>
+      <w:r>
+        <w:rPr>
+          <w:rFonts w:ascii="Times New Roman" w:eastAsia="Times New Roman" w:hAnsi="Times New Roman" w:cs="Times New Roman"/>
+          <w:sz w:val="24"/>
+          <w:szCs w:val="24"/>
+          <w:lang w:eastAsia="es-CO"/>
+        </w:rPr>
+        <w:t xml:space="preserve">Link del código del </w:t>
       </w:r>
       <w:proofErr w:type="spellStart"/>
       <w:r>
@@ -2663,7 +3241,7 @@
         </w:rPr>
         <w:t xml:space="preserve">: </w:t>
       </w:r>
-      <w:hyperlink r:id="rId12" w:history="1">
+      <w:hyperlink r:id="rId15" w:history="1">
         <w:r>
           <w:rPr>
             <w:rStyle w:val="Hipervnculo"/>
@@ -2697,25 +3275,14 @@
           <w:lang w:eastAsia="es-CO"/>
         </w:rPr>
       </w:pPr>
-      <w:proofErr w:type="gramStart"/>
-      <w:r>
-        <w:rPr>
-          <w:rFonts w:ascii="Times New Roman" w:eastAsia="Times New Roman" w:hAnsi="Times New Roman" w:cs="Times New Roman"/>
-          <w:sz w:val="24"/>
-          <w:szCs w:val="24"/>
-          <w:lang w:eastAsia="es-CO"/>
-        </w:rPr>
-        <w:t>Link</w:t>
-      </w:r>
-      <w:proofErr w:type="gramEnd"/>
-      <w:r>
-        <w:rPr>
-          <w:rFonts w:ascii="Times New Roman" w:eastAsia="Times New Roman" w:hAnsi="Times New Roman" w:cs="Times New Roman"/>
-          <w:sz w:val="24"/>
-          <w:szCs w:val="24"/>
-          <w:lang w:eastAsia="es-CO"/>
-        </w:rPr>
-        <w:t xml:space="preserve"> del código </w:t>
+      <w:r>
+        <w:rPr>
+          <w:rFonts w:ascii="Times New Roman" w:eastAsia="Times New Roman" w:hAnsi="Times New Roman" w:cs="Times New Roman"/>
+          <w:sz w:val="24"/>
+          <w:szCs w:val="24"/>
+          <w:lang w:eastAsia="es-CO"/>
+        </w:rPr>
+        <w:t xml:space="preserve">Link del código </w:t>
       </w:r>
       <w:proofErr w:type="spellStart"/>
       <w:r>
@@ -2737,7 +3304,7 @@
         </w:rPr>
         <w:t xml:space="preserve">: </w:t>
       </w:r>
-      <w:hyperlink r:id="rId13" w:history="1">
+      <w:hyperlink r:id="rId16" w:history="1">
         <w:r>
           <w:rPr>
             <w:rStyle w:val="Hipervnculo"/>
@@ -4494,7 +5061,7 @@
   <w:style w:type="paragraph" w:default="1" w:styleId="Normal">
     <w:name w:val="Normal"/>
     <w:qFormat/>
-    <w:rsid w:val="005419E9"/>
+    <w:rsid w:val="0080530D"/>
   </w:style>
   <w:style w:type="paragraph" w:styleId="Ttulo3">
     <w:name w:val="heading 3"/>

</xml_diff>

<commit_message>
feat: :sparkles: update CV with new job role and improved descriptions
</commit_message>
<xml_diff>
--- a/assets/cv/cv_sergio_arias.docx
+++ b/assets/cv/cv_sergio_arias.docx
@@ -609,15 +609,17 @@
         </w:rPr>
         <w:br/>
       </w:r>
-      <w:r>
-        <w:rPr>
-          <w:rFonts w:ascii="Times New Roman" w:eastAsia="Times New Roman" w:hAnsi="Times New Roman" w:cs="Times New Roman"/>
-          <w:sz w:val="24"/>
-          <w:szCs w:val="24"/>
-          <w:lang w:eastAsia="es-CO"/>
-        </w:rPr>
-        <w:t>Marzo</w:t>
-      </w:r>
+      <w:proofErr w:type="gramStart"/>
+      <w:r>
+        <w:rPr>
+          <w:rFonts w:ascii="Times New Roman" w:eastAsia="Times New Roman" w:hAnsi="Times New Roman" w:cs="Times New Roman"/>
+          <w:sz w:val="24"/>
+          <w:szCs w:val="24"/>
+          <w:lang w:eastAsia="es-CO"/>
+        </w:rPr>
+        <w:t>Febrero</w:t>
+      </w:r>
+      <w:proofErr w:type="gramEnd"/>
       <w:r>
         <w:rPr>
           <w:rFonts w:ascii="Times New Roman" w:eastAsia="Times New Roman" w:hAnsi="Times New Roman" w:cs="Times New Roman"/>
@@ -643,17 +645,27 @@
           <w:szCs w:val="24"/>
           <w:lang w:eastAsia="es-CO"/>
         </w:rPr>
-        <w:t xml:space="preserve"> – </w:t>
-      </w:r>
-      <w:r>
-        <w:rPr>
-          <w:rFonts w:ascii="Times New Roman" w:eastAsia="Times New Roman" w:hAnsi="Times New Roman" w:cs="Times New Roman"/>
-          <w:sz w:val="24"/>
-          <w:szCs w:val="24"/>
-          <w:lang w:eastAsia="es-CO"/>
-        </w:rPr>
         <w:t xml:space="preserve"> </w:t>
       </w:r>
+      <w:proofErr w:type="gramStart"/>
+      <w:r>
+        <w:rPr>
+          <w:rFonts w:ascii="Times New Roman" w:eastAsia="Times New Roman" w:hAnsi="Times New Roman" w:cs="Times New Roman"/>
+          <w:sz w:val="24"/>
+          <w:szCs w:val="24"/>
+          <w:lang w:eastAsia="es-CO"/>
+        </w:rPr>
+        <w:t xml:space="preserve">– </w:t>
+      </w:r>
+      <w:r>
+        <w:rPr>
+          <w:rFonts w:ascii="Times New Roman" w:eastAsia="Times New Roman" w:hAnsi="Times New Roman" w:cs="Times New Roman"/>
+          <w:sz w:val="24"/>
+          <w:szCs w:val="24"/>
+          <w:lang w:eastAsia="es-CO"/>
+        </w:rPr>
+        <w:t xml:space="preserve"> </w:t>
+      </w:r>
       <w:r>
         <w:rPr>
           <w:rFonts w:ascii="Times New Roman" w:eastAsia="Times New Roman" w:hAnsi="Times New Roman" w:cs="Times New Roman"/>
@@ -663,6 +675,7 @@
         </w:rPr>
         <w:t>Actualidad</w:t>
       </w:r>
+      <w:proofErr w:type="gramEnd"/>
     </w:p>
     <w:p>
       <w:pPr>
@@ -894,6 +907,7 @@
         </w:rPr>
         <w:br/>
       </w:r>
+      <w:proofErr w:type="gramStart"/>
       <w:r>
         <w:rPr>
           <w:rFonts w:ascii="Times New Roman" w:eastAsia="Times New Roman" w:hAnsi="Times New Roman" w:cs="Times New Roman"/>
@@ -903,6 +917,7 @@
         </w:rPr>
         <w:t>Agosto</w:t>
       </w:r>
+      <w:proofErr w:type="gramEnd"/>
       <w:r>
         <w:rPr>
           <w:rFonts w:ascii="Times New Roman" w:eastAsia="Times New Roman" w:hAnsi="Times New Roman" w:cs="Times New Roman"/>
@@ -921,14 +936,25 @@
         </w:rPr>
         <w:t xml:space="preserve"> – </w:t>
       </w:r>
-      <w:r>
-        <w:rPr>
-          <w:rFonts w:ascii="Times New Roman" w:eastAsia="Times New Roman" w:hAnsi="Times New Roman" w:cs="Times New Roman"/>
-          <w:sz w:val="24"/>
-          <w:szCs w:val="24"/>
-          <w:lang w:eastAsia="es-CO"/>
-        </w:rPr>
-        <w:t>Febrero 2025</w:t>
+      <w:proofErr w:type="gramStart"/>
+      <w:r>
+        <w:rPr>
+          <w:rFonts w:ascii="Times New Roman" w:eastAsia="Times New Roman" w:hAnsi="Times New Roman" w:cs="Times New Roman"/>
+          <w:sz w:val="24"/>
+          <w:szCs w:val="24"/>
+          <w:lang w:eastAsia="es-CO"/>
+        </w:rPr>
+        <w:t>Febrero</w:t>
+      </w:r>
+      <w:proofErr w:type="gramEnd"/>
+      <w:r>
+        <w:rPr>
+          <w:rFonts w:ascii="Times New Roman" w:eastAsia="Times New Roman" w:hAnsi="Times New Roman" w:cs="Times New Roman"/>
+          <w:sz w:val="24"/>
+          <w:szCs w:val="24"/>
+          <w:lang w:eastAsia="es-CO"/>
+        </w:rPr>
+        <w:t xml:space="preserve"> 2025</w:t>
       </w:r>
     </w:p>
     <w:p>
@@ -1130,6 +1156,7 @@
         </w:rPr>
         <w:br/>
       </w:r>
+      <w:proofErr w:type="gramStart"/>
       <w:r>
         <w:rPr>
           <w:rFonts w:ascii="Times New Roman" w:eastAsia="Times New Roman" w:hAnsi="Times New Roman" w:cs="Times New Roman"/>
@@ -1139,14 +1166,25 @@
         </w:rPr>
         <w:t>Febrero</w:t>
       </w:r>
-      <w:r>
-        <w:rPr>
-          <w:rFonts w:ascii="Times New Roman" w:eastAsia="Times New Roman" w:hAnsi="Times New Roman" w:cs="Times New Roman"/>
-          <w:sz w:val="24"/>
-          <w:szCs w:val="24"/>
-          <w:lang w:eastAsia="es-CO"/>
-        </w:rPr>
-        <w:t xml:space="preserve"> 2024 – </w:t>
+      <w:proofErr w:type="gramEnd"/>
+      <w:r>
+        <w:rPr>
+          <w:rFonts w:ascii="Times New Roman" w:eastAsia="Times New Roman" w:hAnsi="Times New Roman" w:cs="Times New Roman"/>
+          <w:sz w:val="24"/>
+          <w:szCs w:val="24"/>
+          <w:lang w:eastAsia="es-CO"/>
+        </w:rPr>
+        <w:t xml:space="preserve"> 2024 </w:t>
+      </w:r>
+      <w:proofErr w:type="gramStart"/>
+      <w:r>
+        <w:rPr>
+          <w:rFonts w:ascii="Times New Roman" w:eastAsia="Times New Roman" w:hAnsi="Times New Roman" w:cs="Times New Roman"/>
+          <w:sz w:val="24"/>
+          <w:szCs w:val="24"/>
+          <w:lang w:eastAsia="es-CO"/>
+        </w:rPr>
+        <w:t xml:space="preserve">– </w:t>
       </w:r>
       <w:r>
         <w:rPr>
@@ -1157,14 +1195,24 @@
         </w:rPr>
         <w:t xml:space="preserve"> Julio</w:t>
       </w:r>
-      <w:r>
-        <w:rPr>
-          <w:rFonts w:ascii="Times New Roman" w:eastAsia="Times New Roman" w:hAnsi="Times New Roman" w:cs="Times New Roman"/>
-          <w:sz w:val="24"/>
-          <w:szCs w:val="24"/>
-          <w:lang w:eastAsia="es-CO"/>
-        </w:rPr>
-        <w:t xml:space="preserve"> 2025</w:t>
+      <w:proofErr w:type="gramEnd"/>
+      <w:r>
+        <w:rPr>
+          <w:rFonts w:ascii="Times New Roman" w:eastAsia="Times New Roman" w:hAnsi="Times New Roman" w:cs="Times New Roman"/>
+          <w:sz w:val="24"/>
+          <w:szCs w:val="24"/>
+          <w:lang w:eastAsia="es-CO"/>
+        </w:rPr>
+        <w:t xml:space="preserve"> 202</w:t>
+      </w:r>
+      <w:r>
+        <w:rPr>
+          <w:rFonts w:ascii="Times New Roman" w:eastAsia="Times New Roman" w:hAnsi="Times New Roman" w:cs="Times New Roman"/>
+          <w:sz w:val="24"/>
+          <w:szCs w:val="24"/>
+          <w:lang w:eastAsia="es-CO"/>
+        </w:rPr>
+        <w:t>4</w:t>
       </w:r>
     </w:p>
     <w:p>
@@ -1333,6 +1381,265 @@
     <w:p>
       <w:pPr>
         <w:spacing w:before="100" w:beforeAutospacing="1" w:after="100" w:afterAutospacing="1" w:line="240" w:lineRule="auto"/>
+        <w:rPr>
+          <w:rFonts w:ascii="Times New Roman" w:eastAsia="Times New Roman" w:hAnsi="Times New Roman" w:cs="Times New Roman"/>
+          <w:sz w:val="24"/>
+          <w:szCs w:val="24"/>
+          <w:lang w:eastAsia="es-CO"/>
+        </w:rPr>
+      </w:pPr>
+      <w:r>
+        <w:rPr>
+          <w:rFonts w:ascii="Times New Roman" w:eastAsia="Times New Roman" w:hAnsi="Times New Roman" w:cs="Times New Roman"/>
+          <w:b/>
+          <w:bCs/>
+          <w:sz w:val="24"/>
+          <w:szCs w:val="24"/>
+          <w:lang w:eastAsia="es-CO"/>
+        </w:rPr>
+        <w:t xml:space="preserve">Desarrollador </w:t>
+      </w:r>
+      <w:r>
+        <w:rPr>
+          <w:rFonts w:ascii="Times New Roman" w:eastAsia="Times New Roman" w:hAnsi="Times New Roman" w:cs="Times New Roman"/>
+          <w:b/>
+          <w:bCs/>
+          <w:sz w:val="24"/>
+          <w:szCs w:val="24"/>
+          <w:lang w:eastAsia="es-CO"/>
+        </w:rPr>
+        <w:t>y mantenedor de software</w:t>
+      </w:r>
+      <w:r>
+        <w:rPr>
+          <w:rFonts w:ascii="Times New Roman" w:eastAsia="Times New Roman" w:hAnsi="Times New Roman" w:cs="Times New Roman"/>
+          <w:sz w:val="24"/>
+          <w:szCs w:val="24"/>
+          <w:lang w:eastAsia="es-CO"/>
+        </w:rPr>
+        <w:br/>
+      </w:r>
+      <w:r>
+        <w:rPr>
+          <w:rFonts w:ascii="Times New Roman" w:eastAsia="Times New Roman" w:hAnsi="Times New Roman" w:cs="Times New Roman"/>
+          <w:i/>
+          <w:iCs/>
+          <w:sz w:val="24"/>
+          <w:szCs w:val="24"/>
+          <w:lang w:eastAsia="es-CO"/>
+        </w:rPr>
+        <w:t>Conjunto Residencial E</w:t>
+      </w:r>
+      <w:r>
+        <w:rPr>
+          <w:rFonts w:ascii="Times New Roman" w:eastAsia="Times New Roman" w:hAnsi="Times New Roman" w:cs="Times New Roman"/>
+          <w:i/>
+          <w:iCs/>
+          <w:sz w:val="24"/>
+          <w:szCs w:val="24"/>
+          <w:lang w:eastAsia="es-CO"/>
+        </w:rPr>
+        <w:t>l</w:t>
+      </w:r>
+      <w:r>
+        <w:rPr>
+          <w:rFonts w:ascii="Times New Roman" w:eastAsia="Times New Roman" w:hAnsi="Times New Roman" w:cs="Times New Roman"/>
+          <w:i/>
+          <w:iCs/>
+          <w:sz w:val="24"/>
+          <w:szCs w:val="24"/>
+          <w:lang w:eastAsia="es-CO"/>
+        </w:rPr>
+        <w:t xml:space="preserve"> Club</w:t>
+      </w:r>
+      <w:r>
+        <w:rPr>
+          <w:rFonts w:ascii="Times New Roman" w:eastAsia="Times New Roman" w:hAnsi="Times New Roman" w:cs="Times New Roman"/>
+          <w:sz w:val="24"/>
+          <w:szCs w:val="24"/>
+          <w:lang w:eastAsia="es-CO"/>
+        </w:rPr>
+        <w:br/>
+      </w:r>
+      <w:proofErr w:type="gramStart"/>
+      <w:r>
+        <w:rPr>
+          <w:rFonts w:ascii="Times New Roman" w:eastAsia="Times New Roman" w:hAnsi="Times New Roman" w:cs="Times New Roman"/>
+          <w:sz w:val="24"/>
+          <w:szCs w:val="24"/>
+          <w:lang w:eastAsia="es-CO"/>
+        </w:rPr>
+        <w:t>Enero</w:t>
+      </w:r>
+      <w:proofErr w:type="gramEnd"/>
+      <w:r>
+        <w:rPr>
+          <w:rFonts w:ascii="Times New Roman" w:eastAsia="Times New Roman" w:hAnsi="Times New Roman" w:cs="Times New Roman"/>
+          <w:sz w:val="24"/>
+          <w:szCs w:val="24"/>
+          <w:lang w:eastAsia="es-CO"/>
+        </w:rPr>
+        <w:t xml:space="preserve"> 202</w:t>
+      </w:r>
+      <w:r>
+        <w:rPr>
+          <w:rFonts w:ascii="Times New Roman" w:eastAsia="Times New Roman" w:hAnsi="Times New Roman" w:cs="Times New Roman"/>
+          <w:sz w:val="24"/>
+          <w:szCs w:val="24"/>
+          <w:lang w:eastAsia="es-CO"/>
+        </w:rPr>
+        <w:t>3</w:t>
+      </w:r>
+      <w:r>
+        <w:rPr>
+          <w:rFonts w:ascii="Times New Roman" w:eastAsia="Times New Roman" w:hAnsi="Times New Roman" w:cs="Times New Roman"/>
+          <w:sz w:val="24"/>
+          <w:szCs w:val="24"/>
+          <w:lang w:eastAsia="es-CO"/>
+        </w:rPr>
+        <w:t xml:space="preserve"> </w:t>
+      </w:r>
+      <w:proofErr w:type="gramStart"/>
+      <w:r>
+        <w:rPr>
+          <w:rFonts w:ascii="Times New Roman" w:eastAsia="Times New Roman" w:hAnsi="Times New Roman" w:cs="Times New Roman"/>
+          <w:sz w:val="24"/>
+          <w:szCs w:val="24"/>
+          <w:lang w:eastAsia="es-CO"/>
+        </w:rPr>
+        <w:t xml:space="preserve">– </w:t>
+      </w:r>
+      <w:r>
+        <w:rPr>
+          <w:rFonts w:ascii="Times New Roman" w:eastAsia="Times New Roman" w:hAnsi="Times New Roman" w:cs="Times New Roman"/>
+          <w:sz w:val="24"/>
+          <w:szCs w:val="24"/>
+          <w:lang w:eastAsia="es-CO"/>
+        </w:rPr>
+        <w:t xml:space="preserve"> </w:t>
+      </w:r>
+      <w:r>
+        <w:rPr>
+          <w:rFonts w:ascii="Times New Roman" w:eastAsia="Times New Roman" w:hAnsi="Times New Roman" w:cs="Times New Roman"/>
+          <w:sz w:val="24"/>
+          <w:szCs w:val="24"/>
+          <w:lang w:eastAsia="es-CO"/>
+        </w:rPr>
+        <w:t>Diciembre</w:t>
+      </w:r>
+      <w:proofErr w:type="gramEnd"/>
+      <w:r>
+        <w:rPr>
+          <w:rFonts w:ascii="Times New Roman" w:eastAsia="Times New Roman" w:hAnsi="Times New Roman" w:cs="Times New Roman"/>
+          <w:sz w:val="24"/>
+          <w:szCs w:val="24"/>
+          <w:lang w:eastAsia="es-CO"/>
+        </w:rPr>
+        <w:t xml:space="preserve"> 202</w:t>
+      </w:r>
+      <w:r>
+        <w:rPr>
+          <w:rFonts w:ascii="Times New Roman" w:eastAsia="Times New Roman" w:hAnsi="Times New Roman" w:cs="Times New Roman"/>
+          <w:sz w:val="24"/>
+          <w:szCs w:val="24"/>
+          <w:lang w:eastAsia="es-CO"/>
+        </w:rPr>
+        <w:t>3</w:t>
+      </w:r>
+    </w:p>
+    <w:p>
+      <w:pPr>
+        <w:pStyle w:val="Default"/>
+        <w:numPr>
+          <w:ilvl w:val="0"/>
+          <w:numId w:val="1"/>
+        </w:numPr>
+        <w:rPr>
+          <w:sz w:val="22"/>
+          <w:szCs w:val="22"/>
+        </w:rPr>
+      </w:pPr>
+      <w:r>
+        <w:rPr>
+          <w:sz w:val="22"/>
+          <w:szCs w:val="22"/>
+        </w:rPr>
+        <w:t>Desarroll</w:t>
+      </w:r>
+      <w:r>
+        <w:rPr>
+          <w:sz w:val="22"/>
+          <w:szCs w:val="22"/>
+        </w:rPr>
+        <w:t xml:space="preserve">e </w:t>
+      </w:r>
+      <w:r>
+        <w:rPr>
+          <w:sz w:val="22"/>
+          <w:szCs w:val="22"/>
+        </w:rPr>
+        <w:t>una página interna para la administración y actualización de los datos de los residentes.</w:t>
+      </w:r>
+    </w:p>
+    <w:p>
+      <w:pPr>
+        <w:pStyle w:val="Default"/>
+        <w:numPr>
+          <w:ilvl w:val="0"/>
+          <w:numId w:val="1"/>
+        </w:numPr>
+        <w:rPr>
+          <w:sz w:val="22"/>
+          <w:szCs w:val="22"/>
+        </w:rPr>
+      </w:pPr>
+      <w:r>
+        <w:rPr>
+          <w:sz w:val="22"/>
+          <w:szCs w:val="22"/>
+        </w:rPr>
+        <w:t xml:space="preserve">Automatización de procesos administrativos para la generación de facturas y reportes de Excel relacionadas con el pago de la administración. </w:t>
+      </w:r>
+    </w:p>
+    <w:p>
+      <w:pPr>
+        <w:pStyle w:val="Default"/>
+        <w:numPr>
+          <w:ilvl w:val="0"/>
+          <w:numId w:val="1"/>
+        </w:numPr>
+        <w:rPr>
+          <w:sz w:val="22"/>
+          <w:szCs w:val="22"/>
+        </w:rPr>
+      </w:pPr>
+      <w:r>
+        <w:rPr>
+          <w:sz w:val="22"/>
+          <w:szCs w:val="22"/>
+        </w:rPr>
+        <w:t xml:space="preserve">Creación de </w:t>
+      </w:r>
+      <w:proofErr w:type="spellStart"/>
+      <w:r>
+        <w:rPr>
+          <w:sz w:val="22"/>
+          <w:szCs w:val="22"/>
+        </w:rPr>
+        <w:t>dashboards</w:t>
+      </w:r>
+      <w:proofErr w:type="spellEnd"/>
+      <w:r>
+        <w:rPr>
+          <w:sz w:val="22"/>
+          <w:szCs w:val="22"/>
+        </w:rPr>
+        <w:t xml:space="preserve"> interactivos para visualizar información de pagos y residentes en mora.</w:t>
+      </w:r>
+    </w:p>
+    <w:p>
+      <w:pPr>
+        <w:spacing w:before="100" w:beforeAutospacing="1" w:after="100" w:afterAutospacing="1" w:line="240" w:lineRule="auto"/>
         <w:outlineLvl w:val="2"/>
         <w:rPr>
           <w:rFonts w:ascii="Times New Roman" w:eastAsia="Times New Roman" w:hAnsi="Times New Roman" w:cs="Times New Roman"/>
@@ -2111,7 +2418,27 @@
           <w:szCs w:val="24"/>
           <w:lang w:val="en-US" w:eastAsia="es-CO"/>
         </w:rPr>
-        <w:t xml:space="preserve"> cero a </w:t>
+        <w:t xml:space="preserve"> cero </w:t>
+      </w:r>
+      <w:proofErr w:type="gramStart"/>
+      <w:r>
+        <w:rPr>
+          <w:rFonts w:ascii="Times New Roman" w:eastAsia="Times New Roman" w:hAnsi="Times New Roman" w:cs="Times New Roman"/>
+          <w:sz w:val="24"/>
+          <w:szCs w:val="24"/>
+          <w:lang w:val="en-US" w:eastAsia="es-CO"/>
+        </w:rPr>
+        <w:t>a</w:t>
+      </w:r>
+      <w:proofErr w:type="gramEnd"/>
+      <w:r>
+        <w:rPr>
+          <w:rFonts w:ascii="Times New Roman" w:eastAsia="Times New Roman" w:hAnsi="Times New Roman" w:cs="Times New Roman"/>
+          <w:sz w:val="24"/>
+          <w:szCs w:val="24"/>
+          <w:lang w:val="en-US" w:eastAsia="es-CO"/>
+        </w:rPr>
+        <w:t xml:space="preserve"> </w:t>
       </w:r>
       <w:proofErr w:type="spellStart"/>
       <w:r>
@@ -2156,6 +2483,7 @@
           <w:szCs w:val="24"/>
           <w:lang w:val="en-US" w:eastAsia="es-CO"/>
         </w:rPr>
+        <w:lastRenderedPageBreak/>
         <w:t xml:space="preserve">Link del </w:t>
       </w:r>
       <w:proofErr w:type="spellStart"/>
@@ -2288,14 +2616,25 @@
           <w:lang w:eastAsia="es-CO"/>
         </w:rPr>
       </w:pPr>
-      <w:r>
-        <w:rPr>
-          <w:rFonts w:ascii="Times New Roman" w:eastAsia="Times New Roman" w:hAnsi="Times New Roman" w:cs="Times New Roman"/>
-          <w:sz w:val="24"/>
-          <w:szCs w:val="24"/>
-          <w:lang w:eastAsia="es-CO"/>
-        </w:rPr>
-        <w:t xml:space="preserve">Link del certificado: </w:t>
+      <w:proofErr w:type="gramStart"/>
+      <w:r>
+        <w:rPr>
+          <w:rFonts w:ascii="Times New Roman" w:eastAsia="Times New Roman" w:hAnsi="Times New Roman" w:cs="Times New Roman"/>
+          <w:sz w:val="24"/>
+          <w:szCs w:val="24"/>
+          <w:lang w:eastAsia="es-CO"/>
+        </w:rPr>
+        <w:t>Link</w:t>
+      </w:r>
+      <w:proofErr w:type="gramEnd"/>
+      <w:r>
+        <w:rPr>
+          <w:rFonts w:ascii="Times New Roman" w:eastAsia="Times New Roman" w:hAnsi="Times New Roman" w:cs="Times New Roman"/>
+          <w:sz w:val="24"/>
+          <w:szCs w:val="24"/>
+          <w:lang w:eastAsia="es-CO"/>
+        </w:rPr>
+        <w:t xml:space="preserve"> del certificado: </w:t>
       </w:r>
       <w:hyperlink r:id="rId8" w:history="1">
         <w:r>
@@ -2446,15 +2785,25 @@
           <w:lang w:eastAsia="es-CO"/>
         </w:rPr>
       </w:pPr>
-      <w:r>
-        <w:rPr>
-          <w:rFonts w:ascii="Times New Roman" w:eastAsia="Times New Roman" w:hAnsi="Times New Roman" w:cs="Times New Roman"/>
-          <w:sz w:val="24"/>
-          <w:szCs w:val="24"/>
-          <w:lang w:eastAsia="es-CO"/>
-        </w:rPr>
-        <w:lastRenderedPageBreak/>
-        <w:t>Link del certificado:</w:t>
+      <w:proofErr w:type="gramStart"/>
+      <w:r>
+        <w:rPr>
+          <w:rFonts w:ascii="Times New Roman" w:eastAsia="Times New Roman" w:hAnsi="Times New Roman" w:cs="Times New Roman"/>
+          <w:sz w:val="24"/>
+          <w:szCs w:val="24"/>
+          <w:lang w:eastAsia="es-CO"/>
+        </w:rPr>
+        <w:t>Link</w:t>
+      </w:r>
+      <w:proofErr w:type="gramEnd"/>
+      <w:r>
+        <w:rPr>
+          <w:rFonts w:ascii="Times New Roman" w:eastAsia="Times New Roman" w:hAnsi="Times New Roman" w:cs="Times New Roman"/>
+          <w:sz w:val="24"/>
+          <w:szCs w:val="24"/>
+          <w:lang w:eastAsia="es-CO"/>
+        </w:rPr>
+        <w:t xml:space="preserve"> del certificado:</w:t>
       </w:r>
     </w:p>
     <w:p>
@@ -2735,14 +3084,25 @@
           <w:lang w:eastAsia="es-CO"/>
         </w:rPr>
       </w:pPr>
-      <w:r>
-        <w:rPr>
-          <w:rFonts w:ascii="Times New Roman" w:eastAsia="Times New Roman" w:hAnsi="Times New Roman" w:cs="Times New Roman"/>
-          <w:sz w:val="24"/>
-          <w:szCs w:val="24"/>
-          <w:lang w:eastAsia="es-CO"/>
-        </w:rPr>
-        <w:t xml:space="preserve">Link video explicativo del sitio web: </w:t>
+      <w:proofErr w:type="gramStart"/>
+      <w:r>
+        <w:rPr>
+          <w:rFonts w:ascii="Times New Roman" w:eastAsia="Times New Roman" w:hAnsi="Times New Roman" w:cs="Times New Roman"/>
+          <w:sz w:val="24"/>
+          <w:szCs w:val="24"/>
+          <w:lang w:eastAsia="es-CO"/>
+        </w:rPr>
+        <w:t>Link</w:t>
+      </w:r>
+      <w:proofErr w:type="gramEnd"/>
+      <w:r>
+        <w:rPr>
+          <w:rFonts w:ascii="Times New Roman" w:eastAsia="Times New Roman" w:hAnsi="Times New Roman" w:cs="Times New Roman"/>
+          <w:sz w:val="24"/>
+          <w:szCs w:val="24"/>
+          <w:lang w:eastAsia="es-CO"/>
+        </w:rPr>
+        <w:t xml:space="preserve"> video explicativo del sitio web: </w:t>
       </w:r>
       <w:hyperlink r:id="rId10" w:history="1">
         <w:r>
@@ -2780,14 +3140,25 @@
           <w:lang w:eastAsia="es-CO"/>
         </w:rPr>
       </w:pPr>
-      <w:r>
-        <w:rPr>
-          <w:rFonts w:ascii="Times New Roman" w:eastAsia="Times New Roman" w:hAnsi="Times New Roman" w:cs="Times New Roman"/>
-          <w:sz w:val="24"/>
-          <w:szCs w:val="24"/>
-          <w:lang w:eastAsia="es-CO"/>
-        </w:rPr>
-        <w:t xml:space="preserve">Link de la </w:t>
+      <w:proofErr w:type="gramStart"/>
+      <w:r>
+        <w:rPr>
+          <w:rFonts w:ascii="Times New Roman" w:eastAsia="Times New Roman" w:hAnsi="Times New Roman" w:cs="Times New Roman"/>
+          <w:sz w:val="24"/>
+          <w:szCs w:val="24"/>
+          <w:lang w:eastAsia="es-CO"/>
+        </w:rPr>
+        <w:t>Link</w:t>
+      </w:r>
+      <w:proofErr w:type="gramEnd"/>
+      <w:r>
+        <w:rPr>
+          <w:rFonts w:ascii="Times New Roman" w:eastAsia="Times New Roman" w:hAnsi="Times New Roman" w:cs="Times New Roman"/>
+          <w:sz w:val="24"/>
+          <w:szCs w:val="24"/>
+          <w:lang w:eastAsia="es-CO"/>
+        </w:rPr>
+        <w:t xml:space="preserve"> de la </w:t>
       </w:r>
       <w:r>
         <w:rPr>
@@ -2843,14 +3214,25 @@
           <w:lang w:eastAsia="es-CO"/>
         </w:rPr>
       </w:pPr>
-      <w:r>
-        <w:rPr>
-          <w:rFonts w:ascii="Times New Roman" w:eastAsia="Times New Roman" w:hAnsi="Times New Roman" w:cs="Times New Roman"/>
-          <w:sz w:val="24"/>
-          <w:szCs w:val="24"/>
-          <w:lang w:eastAsia="es-CO"/>
-        </w:rPr>
-        <w:t xml:space="preserve">Link del código del </w:t>
+      <w:proofErr w:type="gramStart"/>
+      <w:r>
+        <w:rPr>
+          <w:rFonts w:ascii="Times New Roman" w:eastAsia="Times New Roman" w:hAnsi="Times New Roman" w:cs="Times New Roman"/>
+          <w:sz w:val="24"/>
+          <w:szCs w:val="24"/>
+          <w:lang w:eastAsia="es-CO"/>
+        </w:rPr>
+        <w:t>Link</w:t>
+      </w:r>
+      <w:proofErr w:type="gramEnd"/>
+      <w:r>
+        <w:rPr>
+          <w:rFonts w:ascii="Times New Roman" w:eastAsia="Times New Roman" w:hAnsi="Times New Roman" w:cs="Times New Roman"/>
+          <w:sz w:val="24"/>
+          <w:szCs w:val="24"/>
+          <w:lang w:eastAsia="es-CO"/>
+        </w:rPr>
+        <w:t xml:space="preserve"> del código del </w:t>
       </w:r>
       <w:proofErr w:type="spellStart"/>
       <w:r>
@@ -2908,14 +3290,25 @@
           <w:lang w:eastAsia="es-CO"/>
         </w:rPr>
       </w:pPr>
-      <w:r>
-        <w:rPr>
-          <w:rFonts w:ascii="Times New Roman" w:eastAsia="Times New Roman" w:hAnsi="Times New Roman" w:cs="Times New Roman"/>
-          <w:sz w:val="24"/>
-          <w:szCs w:val="24"/>
-          <w:lang w:eastAsia="es-CO"/>
-        </w:rPr>
-        <w:t xml:space="preserve">Link del código </w:t>
+      <w:proofErr w:type="gramStart"/>
+      <w:r>
+        <w:rPr>
+          <w:rFonts w:ascii="Times New Roman" w:eastAsia="Times New Roman" w:hAnsi="Times New Roman" w:cs="Times New Roman"/>
+          <w:sz w:val="24"/>
+          <w:szCs w:val="24"/>
+          <w:lang w:eastAsia="es-CO"/>
+        </w:rPr>
+        <w:t>Link</w:t>
+      </w:r>
+      <w:proofErr w:type="gramEnd"/>
+      <w:r>
+        <w:rPr>
+          <w:rFonts w:ascii="Times New Roman" w:eastAsia="Times New Roman" w:hAnsi="Times New Roman" w:cs="Times New Roman"/>
+          <w:sz w:val="24"/>
+          <w:szCs w:val="24"/>
+          <w:lang w:eastAsia="es-CO"/>
+        </w:rPr>
+        <w:t xml:space="preserve"> del código </w:t>
       </w:r>
       <w:proofErr w:type="spellStart"/>
       <w:r>
@@ -3151,14 +3544,25 @@
           <w:lang w:eastAsia="es-CO"/>
         </w:rPr>
       </w:pPr>
-      <w:r>
-        <w:rPr>
-          <w:rFonts w:ascii="Times New Roman" w:eastAsia="Times New Roman" w:hAnsi="Times New Roman" w:cs="Times New Roman"/>
-          <w:sz w:val="24"/>
-          <w:szCs w:val="24"/>
-          <w:lang w:eastAsia="es-CO"/>
-        </w:rPr>
-        <w:t xml:space="preserve">Link de la </w:t>
+      <w:proofErr w:type="gramStart"/>
+      <w:r>
+        <w:rPr>
+          <w:rFonts w:ascii="Times New Roman" w:eastAsia="Times New Roman" w:hAnsi="Times New Roman" w:cs="Times New Roman"/>
+          <w:sz w:val="24"/>
+          <w:szCs w:val="24"/>
+          <w:lang w:eastAsia="es-CO"/>
+        </w:rPr>
+        <w:t>Link</w:t>
+      </w:r>
+      <w:proofErr w:type="gramEnd"/>
+      <w:r>
+        <w:rPr>
+          <w:rFonts w:ascii="Times New Roman" w:eastAsia="Times New Roman" w:hAnsi="Times New Roman" w:cs="Times New Roman"/>
+          <w:sz w:val="24"/>
+          <w:szCs w:val="24"/>
+          <w:lang w:eastAsia="es-CO"/>
+        </w:rPr>
+        <w:t xml:space="preserve"> de la </w:t>
       </w:r>
       <w:r>
         <w:rPr>
@@ -3212,14 +3616,25 @@
           <w:lang w:eastAsia="es-CO"/>
         </w:rPr>
       </w:pPr>
-      <w:r>
-        <w:rPr>
-          <w:rFonts w:ascii="Times New Roman" w:eastAsia="Times New Roman" w:hAnsi="Times New Roman" w:cs="Times New Roman"/>
-          <w:sz w:val="24"/>
-          <w:szCs w:val="24"/>
-          <w:lang w:eastAsia="es-CO"/>
-        </w:rPr>
-        <w:t xml:space="preserve">Link del código del </w:t>
+      <w:proofErr w:type="gramStart"/>
+      <w:r>
+        <w:rPr>
+          <w:rFonts w:ascii="Times New Roman" w:eastAsia="Times New Roman" w:hAnsi="Times New Roman" w:cs="Times New Roman"/>
+          <w:sz w:val="24"/>
+          <w:szCs w:val="24"/>
+          <w:lang w:eastAsia="es-CO"/>
+        </w:rPr>
+        <w:t>Link</w:t>
+      </w:r>
+      <w:proofErr w:type="gramEnd"/>
+      <w:r>
+        <w:rPr>
+          <w:rFonts w:ascii="Times New Roman" w:eastAsia="Times New Roman" w:hAnsi="Times New Roman" w:cs="Times New Roman"/>
+          <w:sz w:val="24"/>
+          <w:szCs w:val="24"/>
+          <w:lang w:eastAsia="es-CO"/>
+        </w:rPr>
+        <w:t xml:space="preserve"> del código del </w:t>
       </w:r>
       <w:proofErr w:type="spellStart"/>
       <w:r>
@@ -3275,14 +3690,25 @@
           <w:lang w:eastAsia="es-CO"/>
         </w:rPr>
       </w:pPr>
-      <w:r>
-        <w:rPr>
-          <w:rFonts w:ascii="Times New Roman" w:eastAsia="Times New Roman" w:hAnsi="Times New Roman" w:cs="Times New Roman"/>
-          <w:sz w:val="24"/>
-          <w:szCs w:val="24"/>
-          <w:lang w:eastAsia="es-CO"/>
-        </w:rPr>
-        <w:t xml:space="preserve">Link del código </w:t>
+      <w:proofErr w:type="gramStart"/>
+      <w:r>
+        <w:rPr>
+          <w:rFonts w:ascii="Times New Roman" w:eastAsia="Times New Roman" w:hAnsi="Times New Roman" w:cs="Times New Roman"/>
+          <w:sz w:val="24"/>
+          <w:szCs w:val="24"/>
+          <w:lang w:eastAsia="es-CO"/>
+        </w:rPr>
+        <w:t>Link</w:t>
+      </w:r>
+      <w:proofErr w:type="gramEnd"/>
+      <w:r>
+        <w:rPr>
+          <w:rFonts w:ascii="Times New Roman" w:eastAsia="Times New Roman" w:hAnsi="Times New Roman" w:cs="Times New Roman"/>
+          <w:sz w:val="24"/>
+          <w:szCs w:val="24"/>
+          <w:lang w:eastAsia="es-CO"/>
+        </w:rPr>
+        <w:t xml:space="preserve"> del código </w:t>
       </w:r>
       <w:proofErr w:type="spellStart"/>
       <w:r>
@@ -3354,6 +3780,7 @@
           <w:szCs w:val="24"/>
           <w:lang w:eastAsia="es-CO"/>
         </w:rPr>
+        <w:lastRenderedPageBreak/>
         <w:pict w14:anchorId="7B34EECB">
           <v:rect id="_x0000_i1030" style="width:0;height:1.5pt" o:hralign="center" o:hrstd="t" o:hr="t" fillcolor="#a0a0a0" stroked="f"/>
         </w:pict>
@@ -3381,7 +3808,18 @@
           <w:szCs w:val="24"/>
           <w:lang w:eastAsia="es-CO"/>
         </w:rPr>
-        <w:t>Referencias personales</w:t>
+        <w:t xml:space="preserve">Referencias </w:t>
+      </w:r>
+      <w:r>
+        <w:rPr>
+          <w:rFonts w:ascii="Times New Roman" w:eastAsia="Times New Roman" w:hAnsi="Times New Roman" w:cs="Times New Roman"/>
+          <w:b/>
+          <w:bCs/>
+          <w:sz w:val="24"/>
+          <w:szCs w:val="24"/>
+          <w:lang w:eastAsia="es-CO"/>
+        </w:rPr>
+        <w:t>laborales</w:t>
       </w:r>
       <w:r>
         <w:rPr>
@@ -3746,6 +4184,108 @@
     </w:lvl>
   </w:abstractNum>
   <w:abstractNum w:abstractNumId="1" w15:restartNumberingAfterBreak="0">
+    <w:nsid w:val="1C0867FD"/>
+    <w:multiLevelType w:val="hybridMultilevel"/>
+    <w:tmpl w:val="FFFFFFFF"/>
+    <w:lvl w:ilvl="0" w:tplc="FFFFFFFF">
+      <w:start w:val="1"/>
+      <w:numFmt w:val="bullet"/>
+      <w:lvlText w:val="•"/>
+      <w:lvlJc w:val="left"/>
+    </w:lvl>
+    <w:lvl w:ilvl="1" w:tplc="FFFFFFFF">
+      <w:numFmt w:val="decimal"/>
+      <w:lvlText w:val=""/>
+      <w:lvlJc w:val="left"/>
+    </w:lvl>
+    <w:lvl w:ilvl="2" w:tplc="FFFFFFFF">
+      <w:numFmt w:val="decimal"/>
+      <w:lvlText w:val=""/>
+      <w:lvlJc w:val="left"/>
+    </w:lvl>
+    <w:lvl w:ilvl="3" w:tplc="FFFFFFFF">
+      <w:numFmt w:val="decimal"/>
+      <w:lvlText w:val=""/>
+      <w:lvlJc w:val="left"/>
+    </w:lvl>
+    <w:lvl w:ilvl="4" w:tplc="FFFFFFFF">
+      <w:numFmt w:val="decimal"/>
+      <w:lvlText w:val=""/>
+      <w:lvlJc w:val="left"/>
+    </w:lvl>
+    <w:lvl w:ilvl="5" w:tplc="FFFFFFFF">
+      <w:numFmt w:val="decimal"/>
+      <w:lvlText w:val=""/>
+      <w:lvlJc w:val="left"/>
+    </w:lvl>
+    <w:lvl w:ilvl="6" w:tplc="FFFFFFFF">
+      <w:numFmt w:val="decimal"/>
+      <w:lvlText w:val=""/>
+      <w:lvlJc w:val="left"/>
+    </w:lvl>
+    <w:lvl w:ilvl="7" w:tplc="FFFFFFFF">
+      <w:numFmt w:val="decimal"/>
+      <w:lvlText w:val=""/>
+      <w:lvlJc w:val="left"/>
+    </w:lvl>
+    <w:lvl w:ilvl="8" w:tplc="FFFFFFFF">
+      <w:numFmt w:val="decimal"/>
+      <w:lvlText w:val=""/>
+      <w:lvlJc w:val="left"/>
+    </w:lvl>
+  </w:abstractNum>
+  <w:abstractNum w:abstractNumId="2" w15:restartNumberingAfterBreak="0">
+    <w:nsid w:val="2435271F"/>
+    <w:multiLevelType w:val="hybridMultilevel"/>
+    <w:tmpl w:val="FFFFFFFF"/>
+    <w:lvl w:ilvl="0" w:tplc="FFFFFFFF">
+      <w:start w:val="1"/>
+      <w:numFmt w:val="bullet"/>
+      <w:lvlText w:val="•"/>
+      <w:lvlJc w:val="left"/>
+    </w:lvl>
+    <w:lvl w:ilvl="1" w:tplc="FFFFFFFF">
+      <w:numFmt w:val="decimal"/>
+      <w:lvlText w:val=""/>
+      <w:lvlJc w:val="left"/>
+    </w:lvl>
+    <w:lvl w:ilvl="2" w:tplc="FFFFFFFF">
+      <w:numFmt w:val="decimal"/>
+      <w:lvlText w:val=""/>
+      <w:lvlJc w:val="left"/>
+    </w:lvl>
+    <w:lvl w:ilvl="3" w:tplc="FFFFFFFF">
+      <w:numFmt w:val="decimal"/>
+      <w:lvlText w:val=""/>
+      <w:lvlJc w:val="left"/>
+    </w:lvl>
+    <w:lvl w:ilvl="4" w:tplc="FFFFFFFF">
+      <w:numFmt w:val="decimal"/>
+      <w:lvlText w:val=""/>
+      <w:lvlJc w:val="left"/>
+    </w:lvl>
+    <w:lvl w:ilvl="5" w:tplc="FFFFFFFF">
+      <w:numFmt w:val="decimal"/>
+      <w:lvlText w:val=""/>
+      <w:lvlJc w:val="left"/>
+    </w:lvl>
+    <w:lvl w:ilvl="6" w:tplc="FFFFFFFF">
+      <w:numFmt w:val="decimal"/>
+      <w:lvlText w:val=""/>
+      <w:lvlJc w:val="left"/>
+    </w:lvl>
+    <w:lvl w:ilvl="7" w:tplc="FFFFFFFF">
+      <w:numFmt w:val="decimal"/>
+      <w:lvlText w:val=""/>
+      <w:lvlJc w:val="left"/>
+    </w:lvl>
+    <w:lvl w:ilvl="8" w:tplc="FFFFFFFF">
+      <w:numFmt w:val="decimal"/>
+      <w:lvlText w:val=""/>
+      <w:lvlJc w:val="left"/>
+    </w:lvl>
+  </w:abstractNum>
+  <w:abstractNum w:abstractNumId="3" w15:restartNumberingAfterBreak="0">
     <w:nsid w:val="337E204B"/>
     <w:multiLevelType w:val="multilevel"/>
     <w:tmpl w:val="25CC682A"/>
@@ -3894,7 +4434,7 @@
       </w:rPr>
     </w:lvl>
   </w:abstractNum>
-  <w:abstractNum w:abstractNumId="2" w15:restartNumberingAfterBreak="0">
+  <w:abstractNum w:abstractNumId="4" w15:restartNumberingAfterBreak="0">
     <w:nsid w:val="369B1B82"/>
     <w:multiLevelType w:val="multilevel"/>
     <w:tmpl w:val="E386234E"/>
@@ -4043,7 +4583,7 @@
       </w:rPr>
     </w:lvl>
   </w:abstractNum>
-  <w:abstractNum w:abstractNumId="3" w15:restartNumberingAfterBreak="0">
+  <w:abstractNum w:abstractNumId="5" w15:restartNumberingAfterBreak="0">
     <w:nsid w:val="3D1932D4"/>
     <w:multiLevelType w:val="multilevel"/>
     <w:tmpl w:val="66E4A66A"/>
@@ -4192,7 +4732,7 @@
       </w:rPr>
     </w:lvl>
   </w:abstractNum>
-  <w:abstractNum w:abstractNumId="4" w15:restartNumberingAfterBreak="0">
+  <w:abstractNum w:abstractNumId="6" w15:restartNumberingAfterBreak="0">
     <w:nsid w:val="5A83136D"/>
     <w:multiLevelType w:val="multilevel"/>
     <w:tmpl w:val="E07EEF68"/>
@@ -4341,7 +4881,58 @@
       </w:rPr>
     </w:lvl>
   </w:abstractNum>
-  <w:abstractNum w:abstractNumId="5" w15:restartNumberingAfterBreak="0">
+  <w:abstractNum w:abstractNumId="7" w15:restartNumberingAfterBreak="0">
+    <w:nsid w:val="66CA4C59"/>
+    <w:multiLevelType w:val="hybridMultilevel"/>
+    <w:tmpl w:val="FFFFFFFF"/>
+    <w:lvl w:ilvl="0" w:tplc="FFFFFFFF">
+      <w:start w:val="1"/>
+      <w:numFmt w:val="bullet"/>
+      <w:lvlText w:val="•"/>
+      <w:lvlJc w:val="left"/>
+    </w:lvl>
+    <w:lvl w:ilvl="1" w:tplc="FFFFFFFF">
+      <w:numFmt w:val="decimal"/>
+      <w:lvlText w:val=""/>
+      <w:lvlJc w:val="left"/>
+    </w:lvl>
+    <w:lvl w:ilvl="2" w:tplc="FFFFFFFF">
+      <w:numFmt w:val="decimal"/>
+      <w:lvlText w:val=""/>
+      <w:lvlJc w:val="left"/>
+    </w:lvl>
+    <w:lvl w:ilvl="3" w:tplc="FFFFFFFF">
+      <w:numFmt w:val="decimal"/>
+      <w:lvlText w:val=""/>
+      <w:lvlJc w:val="left"/>
+    </w:lvl>
+    <w:lvl w:ilvl="4" w:tplc="FFFFFFFF">
+      <w:numFmt w:val="decimal"/>
+      <w:lvlText w:val=""/>
+      <w:lvlJc w:val="left"/>
+    </w:lvl>
+    <w:lvl w:ilvl="5" w:tplc="FFFFFFFF">
+      <w:numFmt w:val="decimal"/>
+      <w:lvlText w:val=""/>
+      <w:lvlJc w:val="left"/>
+    </w:lvl>
+    <w:lvl w:ilvl="6" w:tplc="FFFFFFFF">
+      <w:numFmt w:val="decimal"/>
+      <w:lvlText w:val=""/>
+      <w:lvlJc w:val="left"/>
+    </w:lvl>
+    <w:lvl w:ilvl="7" w:tplc="FFFFFFFF">
+      <w:numFmt w:val="decimal"/>
+      <w:lvlText w:val=""/>
+      <w:lvlJc w:val="left"/>
+    </w:lvl>
+    <w:lvl w:ilvl="8" w:tplc="FFFFFFFF">
+      <w:numFmt w:val="decimal"/>
+      <w:lvlText w:val=""/>
+      <w:lvlJc w:val="left"/>
+    </w:lvl>
+  </w:abstractNum>
+  <w:abstractNum w:abstractNumId="8" w15:restartNumberingAfterBreak="0">
     <w:nsid w:val="68DC0D35"/>
     <w:multiLevelType w:val="multilevel"/>
     <w:tmpl w:val="9A7CFCE2"/>
@@ -4490,7 +5081,7 @@
       </w:rPr>
     </w:lvl>
   </w:abstractNum>
-  <w:abstractNum w:abstractNumId="6" w15:restartNumberingAfterBreak="0">
+  <w:abstractNum w:abstractNumId="9" w15:restartNumberingAfterBreak="0">
     <w:nsid w:val="6BFB4EBD"/>
     <w:multiLevelType w:val="multilevel"/>
     <w:tmpl w:val="CF209158"/>
@@ -4640,25 +5231,34 @@
     </w:lvl>
   </w:abstractNum>
   <w:num w:numId="1" w16cid:durableId="1279334993">
-    <w:abstractNumId w:val="1"/>
+    <w:abstractNumId w:val="3"/>
   </w:num>
   <w:num w:numId="2" w16cid:durableId="1348604067">
-    <w:abstractNumId w:val="4"/>
+    <w:abstractNumId w:val="6"/>
   </w:num>
   <w:num w:numId="3" w16cid:durableId="1305694302">
     <w:abstractNumId w:val="0"/>
   </w:num>
   <w:num w:numId="4" w16cid:durableId="1638951671">
+    <w:abstractNumId w:val="4"/>
+  </w:num>
+  <w:num w:numId="5" w16cid:durableId="1717699692">
+    <w:abstractNumId w:val="9"/>
+  </w:num>
+  <w:num w:numId="6" w16cid:durableId="716666259">
+    <w:abstractNumId w:val="5"/>
+  </w:num>
+  <w:num w:numId="7" w16cid:durableId="316691031">
+    <w:abstractNumId w:val="8"/>
+  </w:num>
+  <w:num w:numId="8" w16cid:durableId="1344472455">
+    <w:abstractNumId w:val="1"/>
+  </w:num>
+  <w:num w:numId="9" w16cid:durableId="1693843657">
     <w:abstractNumId w:val="2"/>
   </w:num>
-  <w:num w:numId="5" w16cid:durableId="1717699692">
-    <w:abstractNumId w:val="6"/>
-  </w:num>
-  <w:num w:numId="6" w16cid:durableId="716666259">
-    <w:abstractNumId w:val="3"/>
-  </w:num>
-  <w:num w:numId="7" w16cid:durableId="316691031">
-    <w:abstractNumId w:val="5"/>
+  <w:num w:numId="10" w16cid:durableId="387845552">
+    <w:abstractNumId w:val="7"/>
   </w:num>
 </w:numbering>
 </file>
@@ -5210,6 +5810,22 @@
       <w:u w:val="single"/>
     </w:rPr>
   </w:style>
+  <w:style w:type="paragraph" w:customStyle="1" w:styleId="Default">
+    <w:name w:val="Default"/>
+    <w:rsid w:val="00CD2A25"/>
+    <w:pPr>
+      <w:autoSpaceDE w:val="0"/>
+      <w:autoSpaceDN w:val="0"/>
+      <w:adjustRightInd w:val="0"/>
+      <w:spacing w:after="0" w:line="240" w:lineRule="auto"/>
+    </w:pPr>
+    <w:rPr>
+      <w:rFonts w:ascii="Tahoma" w:hAnsi="Tahoma" w:cs="Tahoma"/>
+      <w:color w:val="000000"/>
+      <w:sz w:val="24"/>
+      <w:szCs w:val="24"/>
+    </w:rPr>
+  </w:style>
 </w:styles>
 </file>
 

</xml_diff>

<commit_message>
feat: :sparkles: add new contact details for Miguel de Jesus Orozco Rojas in CV
</commit_message>
<xml_diff>
--- a/assets/cv/cv_sergio_arias.docx
+++ b/assets/cv/cv_sergio_arias.docx
@@ -285,59 +285,8 @@
           <w:szCs w:val="24"/>
           <w:lang w:eastAsia="es-CO"/>
         </w:rPr>
-        <w:t xml:space="preserve">Soy ingeniero de sistemas con experiencia en desarrollo full </w:t>
-      </w:r>
-      <w:proofErr w:type="spellStart"/>
-      <w:r>
-        <w:rPr>
-          <w:rFonts w:ascii="Times New Roman" w:eastAsia="Times New Roman" w:hAnsi="Times New Roman" w:cs="Times New Roman"/>
-          <w:sz w:val="24"/>
-          <w:szCs w:val="24"/>
-          <w:lang w:eastAsia="es-CO"/>
-        </w:rPr>
-        <w:t>stack</w:t>
-      </w:r>
-      <w:proofErr w:type="spellEnd"/>
-      <w:r>
-        <w:rPr>
-          <w:rFonts w:ascii="Times New Roman" w:eastAsia="Times New Roman" w:hAnsi="Times New Roman" w:cs="Times New Roman"/>
-          <w:sz w:val="24"/>
-          <w:szCs w:val="24"/>
-          <w:lang w:eastAsia="es-CO"/>
-        </w:rPr>
-        <w:t xml:space="preserve">. He trabajado en el desarrollo de aplicativos que gestionan logística e inventario, tanto en el </w:t>
-      </w:r>
-      <w:proofErr w:type="spellStart"/>
-      <w:r>
-        <w:rPr>
-          <w:rFonts w:ascii="Times New Roman" w:eastAsia="Times New Roman" w:hAnsi="Times New Roman" w:cs="Times New Roman"/>
-          <w:sz w:val="24"/>
-          <w:szCs w:val="24"/>
-          <w:lang w:eastAsia="es-CO"/>
-        </w:rPr>
-        <w:t>frontend</w:t>
-      </w:r>
-      <w:proofErr w:type="spellEnd"/>
-      <w:r>
-        <w:rPr>
-          <w:rFonts w:ascii="Times New Roman" w:eastAsia="Times New Roman" w:hAnsi="Times New Roman" w:cs="Times New Roman"/>
-          <w:sz w:val="24"/>
-          <w:szCs w:val="24"/>
-          <w:lang w:eastAsia="es-CO"/>
-        </w:rPr>
-        <w:t xml:space="preserve"> como en el </w:t>
-      </w:r>
-      <w:proofErr w:type="spellStart"/>
-      <w:r>
-        <w:rPr>
-          <w:rFonts w:ascii="Times New Roman" w:eastAsia="Times New Roman" w:hAnsi="Times New Roman" w:cs="Times New Roman"/>
-          <w:sz w:val="24"/>
-          <w:szCs w:val="24"/>
-          <w:lang w:eastAsia="es-CO"/>
-        </w:rPr>
-        <w:t>backend</w:t>
-      </w:r>
-      <w:proofErr w:type="spellEnd"/>
+        <w:t>Soy ingeniero de sistemas con experiencia en desarrollo full stack. He trabajado en el desarrollo de aplicativos que gestionan logística e inventario, tanto en el frontend como en el backend</w:t>
+      </w:r>
       <w:r>
         <w:rPr>
           <w:rFonts w:ascii="Times New Roman" w:eastAsia="Times New Roman" w:hAnsi="Times New Roman" w:cs="Times New Roman"/>
@@ -365,7 +314,6 @@
         </w:rPr>
         <w:t xml:space="preserve">Spring </w:t>
       </w:r>
-      <w:proofErr w:type="spellStart"/>
       <w:r>
         <w:rPr>
           <w:rFonts w:ascii="Times New Roman" w:eastAsia="Times New Roman" w:hAnsi="Times New Roman" w:cs="Times New Roman"/>
@@ -382,17 +330,7 @@
           <w:szCs w:val="24"/>
           <w:lang w:eastAsia="es-CO"/>
         </w:rPr>
-        <w:t>oot</w:t>
-      </w:r>
-      <w:proofErr w:type="spellEnd"/>
-      <w:r>
-        <w:rPr>
-          <w:rFonts w:ascii="Times New Roman" w:eastAsia="Times New Roman" w:hAnsi="Times New Roman" w:cs="Times New Roman"/>
-          <w:sz w:val="24"/>
-          <w:szCs w:val="24"/>
-          <w:lang w:eastAsia="es-CO"/>
-        </w:rPr>
-        <w:t xml:space="preserve">, Angular, </w:t>
+        <w:t xml:space="preserve">oot, Angular, </w:t>
       </w:r>
       <w:r>
         <w:rPr>
@@ -530,7 +468,6 @@
         </w:rPr>
         <w:br/>
       </w:r>
-      <w:proofErr w:type="spellStart"/>
       <w:r>
         <w:rPr>
           <w:rFonts w:ascii="Times New Roman" w:eastAsia="Times New Roman" w:hAnsi="Times New Roman" w:cs="Times New Roman"/>
@@ -540,9 +477,8 @@
           <w:szCs w:val="24"/>
           <w:lang w:eastAsia="es-CO"/>
         </w:rPr>
-        <w:t>Minimarket</w:t>
-      </w:r>
-      <w:proofErr w:type="spellEnd"/>
+        <w:t>Minimarket City Club Autoservicio, Refresquería Merca</w:t>
+      </w:r>
       <w:r>
         <w:rPr>
           <w:rFonts w:ascii="Times New Roman" w:eastAsia="Times New Roman" w:hAnsi="Times New Roman" w:cs="Times New Roman"/>
@@ -552,9 +488,8 @@
           <w:szCs w:val="24"/>
           <w:lang w:eastAsia="es-CO"/>
         </w:rPr>
-        <w:t xml:space="preserve"> City Club Autoservicio, Refresquería </w:t>
-      </w:r>
-      <w:proofErr w:type="spellStart"/>
+        <w:t>E</w:t>
+      </w:r>
       <w:r>
         <w:rPr>
           <w:rFonts w:ascii="Times New Roman" w:eastAsia="Times New Roman" w:hAnsi="Times New Roman" w:cs="Times New Roman"/>
@@ -564,41 +499,7 @@
           <w:szCs w:val="24"/>
           <w:lang w:eastAsia="es-CO"/>
         </w:rPr>
-        <w:t>Merca</w:t>
-      </w:r>
-      <w:r>
-        <w:rPr>
-          <w:rFonts w:ascii="Times New Roman" w:eastAsia="Times New Roman" w:hAnsi="Times New Roman" w:cs="Times New Roman"/>
-          <w:i/>
-          <w:iCs/>
-          <w:sz w:val="24"/>
-          <w:szCs w:val="24"/>
-          <w:lang w:eastAsia="es-CO"/>
-        </w:rPr>
-        <w:t>E</w:t>
-      </w:r>
-      <w:r>
-        <w:rPr>
-          <w:rFonts w:ascii="Times New Roman" w:eastAsia="Times New Roman" w:hAnsi="Times New Roman" w:cs="Times New Roman"/>
-          <w:i/>
-          <w:iCs/>
-          <w:sz w:val="24"/>
-          <w:szCs w:val="24"/>
-          <w:lang w:eastAsia="es-CO"/>
-        </w:rPr>
-        <w:t>xpress</w:t>
-      </w:r>
-      <w:proofErr w:type="spellEnd"/>
-      <w:r>
-        <w:rPr>
-          <w:rFonts w:ascii="Times New Roman" w:eastAsia="Times New Roman" w:hAnsi="Times New Roman" w:cs="Times New Roman"/>
-          <w:i/>
-          <w:iCs/>
-          <w:sz w:val="24"/>
-          <w:szCs w:val="24"/>
-          <w:lang w:eastAsia="es-CO"/>
-        </w:rPr>
-        <w:t xml:space="preserve"> La Villa</w:t>
+        <w:t>xpress La Villa</w:t>
       </w:r>
       <w:r>
         <w:rPr>
@@ -609,7 +510,6 @@
         </w:rPr>
         <w:br/>
       </w:r>
-      <w:proofErr w:type="gramStart"/>
       <w:r>
         <w:rPr>
           <w:rFonts w:ascii="Times New Roman" w:eastAsia="Times New Roman" w:hAnsi="Times New Roman" w:cs="Times New Roman"/>
@@ -619,7 +519,6 @@
         </w:rPr>
         <w:t>Febrero</w:t>
       </w:r>
-      <w:proofErr w:type="gramEnd"/>
       <w:r>
         <w:rPr>
           <w:rFonts w:ascii="Times New Roman" w:eastAsia="Times New Roman" w:hAnsi="Times New Roman" w:cs="Times New Roman"/>
@@ -645,27 +544,17 @@
           <w:szCs w:val="24"/>
           <w:lang w:eastAsia="es-CO"/>
         </w:rPr>
+        <w:t xml:space="preserve"> – </w:t>
+      </w:r>
+      <w:r>
+        <w:rPr>
+          <w:rFonts w:ascii="Times New Roman" w:eastAsia="Times New Roman" w:hAnsi="Times New Roman" w:cs="Times New Roman"/>
+          <w:sz w:val="24"/>
+          <w:szCs w:val="24"/>
+          <w:lang w:eastAsia="es-CO"/>
+        </w:rPr>
         <w:t xml:space="preserve"> </w:t>
       </w:r>
-      <w:proofErr w:type="gramStart"/>
-      <w:r>
-        <w:rPr>
-          <w:rFonts w:ascii="Times New Roman" w:eastAsia="Times New Roman" w:hAnsi="Times New Roman" w:cs="Times New Roman"/>
-          <w:sz w:val="24"/>
-          <w:szCs w:val="24"/>
-          <w:lang w:eastAsia="es-CO"/>
-        </w:rPr>
-        <w:t xml:space="preserve">– </w:t>
-      </w:r>
-      <w:r>
-        <w:rPr>
-          <w:rFonts w:ascii="Times New Roman" w:eastAsia="Times New Roman" w:hAnsi="Times New Roman" w:cs="Times New Roman"/>
-          <w:sz w:val="24"/>
-          <w:szCs w:val="24"/>
-          <w:lang w:eastAsia="es-CO"/>
-        </w:rPr>
-        <w:t xml:space="preserve"> </w:t>
-      </w:r>
       <w:r>
         <w:rPr>
           <w:rFonts w:ascii="Times New Roman" w:eastAsia="Times New Roman" w:hAnsi="Times New Roman" w:cs="Times New Roman"/>
@@ -675,7 +564,6 @@
         </w:rPr>
         <w:t>Actualidad</w:t>
       </w:r>
-      <w:proofErr w:type="gramEnd"/>
     </w:p>
     <w:p>
       <w:pPr>
@@ -699,47 +587,7 @@
           <w:szCs w:val="24"/>
           <w:lang w:eastAsia="es-CO"/>
         </w:rPr>
-        <w:t xml:space="preserve">Diseñe y desarrollé un sistema POS (Point </w:t>
-      </w:r>
-      <w:proofErr w:type="spellStart"/>
-      <w:r>
-        <w:rPr>
-          <w:rFonts w:ascii="Times New Roman" w:eastAsia="Times New Roman" w:hAnsi="Times New Roman" w:cs="Times New Roman"/>
-          <w:sz w:val="24"/>
-          <w:szCs w:val="24"/>
-          <w:lang w:eastAsia="es-CO"/>
-        </w:rPr>
-        <w:t>of</w:t>
-      </w:r>
-      <w:proofErr w:type="spellEnd"/>
-      <w:r>
-        <w:rPr>
-          <w:rFonts w:ascii="Times New Roman" w:eastAsia="Times New Roman" w:hAnsi="Times New Roman" w:cs="Times New Roman"/>
-          <w:sz w:val="24"/>
-          <w:szCs w:val="24"/>
-          <w:lang w:eastAsia="es-CO"/>
-        </w:rPr>
-        <w:t xml:space="preserve"> Sale) para gestionar ventas, productos e inventario en tiendas y </w:t>
-      </w:r>
-      <w:proofErr w:type="spellStart"/>
-      <w:r>
-        <w:rPr>
-          <w:rFonts w:ascii="Times New Roman" w:eastAsia="Times New Roman" w:hAnsi="Times New Roman" w:cs="Times New Roman"/>
-          <w:sz w:val="24"/>
-          <w:szCs w:val="24"/>
-          <w:lang w:eastAsia="es-CO"/>
-        </w:rPr>
-        <w:t>minimarkets</w:t>
-      </w:r>
-      <w:proofErr w:type="spellEnd"/>
-      <w:r>
-        <w:rPr>
-          <w:rFonts w:ascii="Times New Roman" w:eastAsia="Times New Roman" w:hAnsi="Times New Roman" w:cs="Times New Roman"/>
-          <w:sz w:val="24"/>
-          <w:szCs w:val="24"/>
-          <w:lang w:eastAsia="es-CO"/>
-        </w:rPr>
-        <w:t>.</w:t>
+        <w:t>Diseñe y desarrollé un sistema POS (Point of Sale) para gestionar ventas, productos e inventario en tiendas y minimarkets.</w:t>
       </w:r>
     </w:p>
     <w:p>
@@ -789,27 +637,7 @@
           <w:szCs w:val="24"/>
           <w:lang w:eastAsia="es-CO"/>
         </w:rPr>
-        <w:t xml:space="preserve">Usé Spring </w:t>
-      </w:r>
-      <w:proofErr w:type="spellStart"/>
-      <w:r>
-        <w:rPr>
-          <w:rFonts w:ascii="Times New Roman" w:eastAsia="Times New Roman" w:hAnsi="Times New Roman" w:cs="Times New Roman"/>
-          <w:sz w:val="24"/>
-          <w:szCs w:val="24"/>
-          <w:lang w:eastAsia="es-CO"/>
-        </w:rPr>
-        <w:t>Boot</w:t>
-      </w:r>
-      <w:proofErr w:type="spellEnd"/>
-      <w:r>
-        <w:rPr>
-          <w:rFonts w:ascii="Times New Roman" w:eastAsia="Times New Roman" w:hAnsi="Times New Roman" w:cs="Times New Roman"/>
-          <w:sz w:val="24"/>
-          <w:szCs w:val="24"/>
-          <w:lang w:eastAsia="es-CO"/>
-        </w:rPr>
-        <w:t>, Angular, PostgreSQL para el de</w:t>
+        <w:t>Usé Spring Boot, Angular, PostgreSQL para el de</w:t>
       </w:r>
       <w:r>
         <w:rPr>
@@ -907,7 +735,6 @@
         </w:rPr>
         <w:br/>
       </w:r>
-      <w:proofErr w:type="gramStart"/>
       <w:r>
         <w:rPr>
           <w:rFonts w:ascii="Times New Roman" w:eastAsia="Times New Roman" w:hAnsi="Times New Roman" w:cs="Times New Roman"/>
@@ -917,7 +744,6 @@
         </w:rPr>
         <w:t>Agosto</w:t>
       </w:r>
-      <w:proofErr w:type="gramEnd"/>
       <w:r>
         <w:rPr>
           <w:rFonts w:ascii="Times New Roman" w:eastAsia="Times New Roman" w:hAnsi="Times New Roman" w:cs="Times New Roman"/>
@@ -936,25 +762,14 @@
         </w:rPr>
         <w:t xml:space="preserve"> – </w:t>
       </w:r>
-      <w:proofErr w:type="gramStart"/>
-      <w:r>
-        <w:rPr>
-          <w:rFonts w:ascii="Times New Roman" w:eastAsia="Times New Roman" w:hAnsi="Times New Roman" w:cs="Times New Roman"/>
-          <w:sz w:val="24"/>
-          <w:szCs w:val="24"/>
-          <w:lang w:eastAsia="es-CO"/>
-        </w:rPr>
-        <w:t>Febrero</w:t>
-      </w:r>
-      <w:proofErr w:type="gramEnd"/>
-      <w:r>
-        <w:rPr>
-          <w:rFonts w:ascii="Times New Roman" w:eastAsia="Times New Roman" w:hAnsi="Times New Roman" w:cs="Times New Roman"/>
-          <w:sz w:val="24"/>
-          <w:szCs w:val="24"/>
-          <w:lang w:eastAsia="es-CO"/>
-        </w:rPr>
-        <w:t xml:space="preserve"> 2025</w:t>
+      <w:r>
+        <w:rPr>
+          <w:rFonts w:ascii="Times New Roman" w:eastAsia="Times New Roman" w:hAnsi="Times New Roman" w:cs="Times New Roman"/>
+          <w:sz w:val="24"/>
+          <w:szCs w:val="24"/>
+          <w:lang w:eastAsia="es-CO"/>
+        </w:rPr>
+        <w:t>Febrero 2025</w:t>
       </w:r>
     </w:p>
     <w:p>
@@ -1099,7 +914,6 @@
         </w:rPr>
         <w:br/>
       </w:r>
-      <w:proofErr w:type="spellStart"/>
       <w:r>
         <w:rPr>
           <w:rFonts w:ascii="Times New Roman" w:eastAsia="Times New Roman" w:hAnsi="Times New Roman" w:cs="Times New Roman"/>
@@ -1109,43 +923,7 @@
           <w:szCs w:val="24"/>
           <w:lang w:eastAsia="es-CO"/>
         </w:rPr>
-        <w:t>Minimarket</w:t>
-      </w:r>
-      <w:proofErr w:type="spellEnd"/>
-      <w:r>
-        <w:rPr>
-          <w:rFonts w:ascii="Times New Roman" w:eastAsia="Times New Roman" w:hAnsi="Times New Roman" w:cs="Times New Roman"/>
-          <w:i/>
-          <w:iCs/>
-          <w:sz w:val="24"/>
-          <w:szCs w:val="24"/>
-          <w:lang w:eastAsia="es-CO"/>
-        </w:rPr>
-        <w:t xml:space="preserve"> City Club autoservicio, Refresquería </w:t>
-      </w:r>
-      <w:proofErr w:type="spellStart"/>
-      <w:r>
-        <w:rPr>
-          <w:rFonts w:ascii="Times New Roman" w:eastAsia="Times New Roman" w:hAnsi="Times New Roman" w:cs="Times New Roman"/>
-          <w:i/>
-          <w:iCs/>
-          <w:sz w:val="24"/>
-          <w:szCs w:val="24"/>
-          <w:lang w:eastAsia="es-CO"/>
-        </w:rPr>
-        <w:t>Mercaexpress</w:t>
-      </w:r>
-      <w:proofErr w:type="spellEnd"/>
-      <w:r>
-        <w:rPr>
-          <w:rFonts w:ascii="Times New Roman" w:eastAsia="Times New Roman" w:hAnsi="Times New Roman" w:cs="Times New Roman"/>
-          <w:i/>
-          <w:iCs/>
-          <w:sz w:val="24"/>
-          <w:szCs w:val="24"/>
-          <w:lang w:eastAsia="es-CO"/>
-        </w:rPr>
-        <w:t xml:space="preserve"> La Villa</w:t>
+        <w:t>Minimarket City Club autoservicio, Refresquería Mercaexpress La Villa</w:t>
       </w:r>
       <w:r>
         <w:rPr>
@@ -1156,7 +934,6 @@
         </w:rPr>
         <w:br/>
       </w:r>
-      <w:proofErr w:type="gramStart"/>
       <w:r>
         <w:rPr>
           <w:rFonts w:ascii="Times New Roman" w:eastAsia="Times New Roman" w:hAnsi="Times New Roman" w:cs="Times New Roman"/>
@@ -1166,25 +943,14 @@
         </w:rPr>
         <w:t>Febrero</w:t>
       </w:r>
-      <w:proofErr w:type="gramEnd"/>
-      <w:r>
-        <w:rPr>
-          <w:rFonts w:ascii="Times New Roman" w:eastAsia="Times New Roman" w:hAnsi="Times New Roman" w:cs="Times New Roman"/>
-          <w:sz w:val="24"/>
-          <w:szCs w:val="24"/>
-          <w:lang w:eastAsia="es-CO"/>
-        </w:rPr>
-        <w:t xml:space="preserve"> 2024 </w:t>
-      </w:r>
-      <w:proofErr w:type="gramStart"/>
-      <w:r>
-        <w:rPr>
-          <w:rFonts w:ascii="Times New Roman" w:eastAsia="Times New Roman" w:hAnsi="Times New Roman" w:cs="Times New Roman"/>
-          <w:sz w:val="24"/>
-          <w:szCs w:val="24"/>
-          <w:lang w:eastAsia="es-CO"/>
-        </w:rPr>
-        <w:t xml:space="preserve">– </w:t>
+      <w:r>
+        <w:rPr>
+          <w:rFonts w:ascii="Times New Roman" w:eastAsia="Times New Roman" w:hAnsi="Times New Roman" w:cs="Times New Roman"/>
+          <w:sz w:val="24"/>
+          <w:szCs w:val="24"/>
+          <w:lang w:eastAsia="es-CO"/>
+        </w:rPr>
+        <w:t xml:space="preserve"> 2024 – </w:t>
       </w:r>
       <w:r>
         <w:rPr>
@@ -1195,7 +961,6 @@
         </w:rPr>
         <w:t xml:space="preserve"> Julio</w:t>
       </w:r>
-      <w:proofErr w:type="gramEnd"/>
       <w:r>
         <w:rPr>
           <w:rFonts w:ascii="Times New Roman" w:eastAsia="Times New Roman" w:hAnsi="Times New Roman" w:cs="Times New Roman"/>
@@ -1238,47 +1003,7 @@
           <w:lang w:eastAsia="es-CO"/>
         </w:rPr>
         <w:lastRenderedPageBreak/>
-        <w:t xml:space="preserve">Diseñe y desarrollé un sistema POS (Point </w:t>
-      </w:r>
-      <w:proofErr w:type="spellStart"/>
-      <w:r>
-        <w:rPr>
-          <w:rFonts w:ascii="Times New Roman" w:eastAsia="Times New Roman" w:hAnsi="Times New Roman" w:cs="Times New Roman"/>
-          <w:sz w:val="24"/>
-          <w:szCs w:val="24"/>
-          <w:lang w:eastAsia="es-CO"/>
-        </w:rPr>
-        <w:t>of</w:t>
-      </w:r>
-      <w:proofErr w:type="spellEnd"/>
-      <w:r>
-        <w:rPr>
-          <w:rFonts w:ascii="Times New Roman" w:eastAsia="Times New Roman" w:hAnsi="Times New Roman" w:cs="Times New Roman"/>
-          <w:sz w:val="24"/>
-          <w:szCs w:val="24"/>
-          <w:lang w:eastAsia="es-CO"/>
-        </w:rPr>
-        <w:t xml:space="preserve"> Sale) para gestionar ventas, productos e inventario en tiendas y </w:t>
-      </w:r>
-      <w:proofErr w:type="spellStart"/>
-      <w:r>
-        <w:rPr>
-          <w:rFonts w:ascii="Times New Roman" w:eastAsia="Times New Roman" w:hAnsi="Times New Roman" w:cs="Times New Roman"/>
-          <w:sz w:val="24"/>
-          <w:szCs w:val="24"/>
-          <w:lang w:eastAsia="es-CO"/>
-        </w:rPr>
-        <w:t>minimarkets</w:t>
-      </w:r>
-      <w:proofErr w:type="spellEnd"/>
-      <w:r>
-        <w:rPr>
-          <w:rFonts w:ascii="Times New Roman" w:eastAsia="Times New Roman" w:hAnsi="Times New Roman" w:cs="Times New Roman"/>
-          <w:sz w:val="24"/>
-          <w:szCs w:val="24"/>
-          <w:lang w:eastAsia="es-CO"/>
-        </w:rPr>
-        <w:t>.</w:t>
+        <w:t>Diseñe y desarrollé un sistema POS (Point of Sale) para gestionar ventas, productos e inventario en tiendas y minimarkets.</w:t>
       </w:r>
     </w:p>
     <w:p>
@@ -1328,27 +1053,7 @@
           <w:szCs w:val="24"/>
           <w:lang w:eastAsia="es-CO"/>
         </w:rPr>
-        <w:t xml:space="preserve">Usé Spring </w:t>
-      </w:r>
-      <w:proofErr w:type="spellStart"/>
-      <w:r>
-        <w:rPr>
-          <w:rFonts w:ascii="Times New Roman" w:eastAsia="Times New Roman" w:hAnsi="Times New Roman" w:cs="Times New Roman"/>
-          <w:sz w:val="24"/>
-          <w:szCs w:val="24"/>
-          <w:lang w:eastAsia="es-CO"/>
-        </w:rPr>
-        <w:t>Boot</w:t>
-      </w:r>
-      <w:proofErr w:type="spellEnd"/>
-      <w:r>
-        <w:rPr>
-          <w:rFonts w:ascii="Times New Roman" w:eastAsia="Times New Roman" w:hAnsi="Times New Roman" w:cs="Times New Roman"/>
-          <w:sz w:val="24"/>
-          <w:szCs w:val="24"/>
-          <w:lang w:eastAsia="es-CO"/>
-        </w:rPr>
-        <w:t>, Angular, PostgreSQL para el de</w:t>
+        <w:t>Usé Spring Boot, Angular, PostgreSQL para el de</w:t>
       </w:r>
       <w:r>
         <w:rPr>
@@ -1397,18 +1102,7 @@
           <w:szCs w:val="24"/>
           <w:lang w:eastAsia="es-CO"/>
         </w:rPr>
-        <w:t xml:space="preserve">Desarrollador </w:t>
-      </w:r>
-      <w:r>
-        <w:rPr>
-          <w:rFonts w:ascii="Times New Roman" w:eastAsia="Times New Roman" w:hAnsi="Times New Roman" w:cs="Times New Roman"/>
-          <w:b/>
-          <w:bCs/>
-          <w:sz w:val="24"/>
-          <w:szCs w:val="24"/>
-          <w:lang w:eastAsia="es-CO"/>
-        </w:rPr>
-        <w:t>y mantenedor de software</w:t>
+        <w:t>Desarrollador y mantenedor de software</w:t>
       </w:r>
       <w:r>
         <w:rPr>
@@ -1461,7 +1155,6 @@
         </w:rPr>
         <w:br/>
       </w:r>
-      <w:proofErr w:type="gramStart"/>
       <w:r>
         <w:rPr>
           <w:rFonts w:ascii="Times New Roman" w:eastAsia="Times New Roman" w:hAnsi="Times New Roman" w:cs="Times New Roman"/>
@@ -1471,7 +1164,6 @@
         </w:rPr>
         <w:t>Enero</w:t>
       </w:r>
-      <w:proofErr w:type="gramEnd"/>
       <w:r>
         <w:rPr>
           <w:rFonts w:ascii="Times New Roman" w:eastAsia="Times New Roman" w:hAnsi="Times New Roman" w:cs="Times New Roman"/>
@@ -1497,37 +1189,17 @@
           <w:szCs w:val="24"/>
           <w:lang w:eastAsia="es-CO"/>
         </w:rPr>
-        <w:t xml:space="preserve"> </w:t>
-      </w:r>
-      <w:proofErr w:type="gramStart"/>
-      <w:r>
-        <w:rPr>
-          <w:rFonts w:ascii="Times New Roman" w:eastAsia="Times New Roman" w:hAnsi="Times New Roman" w:cs="Times New Roman"/>
-          <w:sz w:val="24"/>
-          <w:szCs w:val="24"/>
-          <w:lang w:eastAsia="es-CO"/>
-        </w:rPr>
-        <w:t xml:space="preserve">– </w:t>
-      </w:r>
-      <w:r>
-        <w:rPr>
-          <w:rFonts w:ascii="Times New Roman" w:eastAsia="Times New Roman" w:hAnsi="Times New Roman" w:cs="Times New Roman"/>
-          <w:sz w:val="24"/>
-          <w:szCs w:val="24"/>
-          <w:lang w:eastAsia="es-CO"/>
-        </w:rPr>
-        <w:t xml:space="preserve"> </w:t>
-      </w:r>
-      <w:r>
-        <w:rPr>
-          <w:rFonts w:ascii="Times New Roman" w:eastAsia="Times New Roman" w:hAnsi="Times New Roman" w:cs="Times New Roman"/>
-          <w:sz w:val="24"/>
-          <w:szCs w:val="24"/>
-          <w:lang w:eastAsia="es-CO"/>
-        </w:rPr>
-        <w:t>Diciembre</w:t>
-      </w:r>
-      <w:proofErr w:type="gramEnd"/>
+        <w:t xml:space="preserve"> – </w:t>
+      </w:r>
+      <w:r>
+        <w:rPr>
+          <w:rFonts w:ascii="Times New Roman" w:eastAsia="Times New Roman" w:hAnsi="Times New Roman" w:cs="Times New Roman"/>
+          <w:sz w:val="24"/>
+          <w:szCs w:val="24"/>
+          <w:lang w:eastAsia="es-CO"/>
+        </w:rPr>
+        <w:t xml:space="preserve"> Diciembre</w:t>
+      </w:r>
       <w:r>
         <w:rPr>
           <w:rFonts w:ascii="Times New Roman" w:eastAsia="Times New Roman" w:hAnsi="Times New Roman" w:cs="Times New Roman"/>
@@ -1564,21 +1236,7 @@
           <w:sz w:val="22"/>
           <w:szCs w:val="22"/>
         </w:rPr>
-        <w:t>Desarroll</w:t>
-      </w:r>
-      <w:r>
-        <w:rPr>
-          <w:sz w:val="22"/>
-          <w:szCs w:val="22"/>
-        </w:rPr>
-        <w:t xml:space="preserve">e </w:t>
-      </w:r>
-      <w:r>
-        <w:rPr>
-          <w:sz w:val="22"/>
-          <w:szCs w:val="22"/>
-        </w:rPr>
-        <w:t>una página interna para la administración y actualización de los datos de los residentes.</w:t>
+        <w:t>Desarrolle una página interna para la administración y actualización de los datos de los residentes.</w:t>
       </w:r>
     </w:p>
     <w:p>
@@ -1618,23 +1276,7 @@
           <w:sz w:val="22"/>
           <w:szCs w:val="22"/>
         </w:rPr>
-        <w:t xml:space="preserve">Creación de </w:t>
-      </w:r>
-      <w:proofErr w:type="spellStart"/>
-      <w:r>
-        <w:rPr>
-          <w:sz w:val="22"/>
-          <w:szCs w:val="22"/>
-        </w:rPr>
-        <w:t>dashboards</w:t>
-      </w:r>
-      <w:proofErr w:type="spellEnd"/>
-      <w:r>
-        <w:rPr>
-          <w:sz w:val="22"/>
-          <w:szCs w:val="22"/>
-        </w:rPr>
-        <w:t xml:space="preserve"> interactivos para visualizar información de pagos y residentes en mora.</w:t>
+        <w:t>Creación de dashboards interactivos para visualizar información de pagos y residentes en mora.</w:t>
       </w:r>
     </w:p>
     <w:p>
@@ -1834,39 +1476,8 @@
           <w:szCs w:val="24"/>
           <w:lang w:val="en-US" w:eastAsia="es-CO"/>
         </w:rPr>
-        <w:t xml:space="preserve">Backend: </w:t>
-      </w:r>
-      <w:proofErr w:type="spellStart"/>
-      <w:r>
-        <w:rPr>
-          <w:rFonts w:ascii="Times New Roman" w:eastAsia="Times New Roman" w:hAnsi="Times New Roman" w:cs="Times New Roman"/>
-          <w:sz w:val="24"/>
-          <w:szCs w:val="24"/>
-          <w:lang w:val="en-US" w:eastAsia="es-CO"/>
-        </w:rPr>
-        <w:t>Programación</w:t>
-      </w:r>
-      <w:proofErr w:type="spellEnd"/>
-      <w:r>
-        <w:rPr>
-          <w:rFonts w:ascii="Times New Roman" w:eastAsia="Times New Roman" w:hAnsi="Times New Roman" w:cs="Times New Roman"/>
-          <w:sz w:val="24"/>
-          <w:szCs w:val="24"/>
-          <w:lang w:val="en-US" w:eastAsia="es-CO"/>
-        </w:rPr>
-        <w:t xml:space="preserve"> </w:t>
-      </w:r>
-      <w:proofErr w:type="spellStart"/>
-      <w:r>
-        <w:rPr>
-          <w:rFonts w:ascii="Times New Roman" w:eastAsia="Times New Roman" w:hAnsi="Times New Roman" w:cs="Times New Roman"/>
-          <w:sz w:val="24"/>
-          <w:szCs w:val="24"/>
-          <w:lang w:val="en-US" w:eastAsia="es-CO"/>
-        </w:rPr>
-        <w:t>en</w:t>
-      </w:r>
-      <w:proofErr w:type="spellEnd"/>
+        <w:t>Backend: Programación en</w:t>
+      </w:r>
       <w:r>
         <w:rPr>
           <w:rFonts w:ascii="Times New Roman" w:eastAsia="Times New Roman" w:hAnsi="Times New Roman" w:cs="Times New Roman"/>
@@ -1969,19 +1580,8 @@
           <w:szCs w:val="24"/>
           <w:lang w:eastAsia="es-CO"/>
         </w:rPr>
-        <w:t xml:space="preserve">Bases de datos: MongoDB, Oracle, PostgreSQL, SQL Server, </w:t>
-      </w:r>
-      <w:proofErr w:type="spellStart"/>
-      <w:r>
-        <w:rPr>
-          <w:rFonts w:ascii="Times New Roman" w:eastAsia="Times New Roman" w:hAnsi="Times New Roman" w:cs="Times New Roman"/>
-          <w:sz w:val="24"/>
-          <w:szCs w:val="24"/>
-          <w:lang w:eastAsia="es-CO"/>
-        </w:rPr>
-        <w:t>DBeaver</w:t>
-      </w:r>
-      <w:proofErr w:type="spellEnd"/>
+        <w:t>Bases de datos: MongoDB, Oracle, PostgreSQL, SQL Server, DBeaver</w:t>
+      </w:r>
     </w:p>
     <w:p>
       <w:pPr>
@@ -1998,7 +1598,6 @@
           <w:lang w:val="en-US" w:eastAsia="es-CO"/>
         </w:rPr>
       </w:pPr>
-      <w:proofErr w:type="spellStart"/>
       <w:r>
         <w:rPr>
           <w:rFonts w:ascii="Times New Roman" w:eastAsia="Times New Roman" w:hAnsi="Times New Roman" w:cs="Times New Roman"/>
@@ -2006,117 +1605,7 @@
           <w:szCs w:val="24"/>
           <w:lang w:val="en-US" w:eastAsia="es-CO"/>
         </w:rPr>
-        <w:t>Computación</w:t>
-      </w:r>
-      <w:proofErr w:type="spellEnd"/>
-      <w:r>
-        <w:rPr>
-          <w:rFonts w:ascii="Times New Roman" w:eastAsia="Times New Roman" w:hAnsi="Times New Roman" w:cs="Times New Roman"/>
-          <w:sz w:val="24"/>
-          <w:szCs w:val="24"/>
-          <w:lang w:val="en-US" w:eastAsia="es-CO"/>
-        </w:rPr>
-        <w:t xml:space="preserve"> </w:t>
-      </w:r>
-      <w:proofErr w:type="spellStart"/>
-      <w:r>
-        <w:rPr>
-          <w:rFonts w:ascii="Times New Roman" w:eastAsia="Times New Roman" w:hAnsi="Times New Roman" w:cs="Times New Roman"/>
-          <w:sz w:val="24"/>
-          <w:szCs w:val="24"/>
-          <w:lang w:val="en-US" w:eastAsia="es-CO"/>
-        </w:rPr>
-        <w:t>en</w:t>
-      </w:r>
-      <w:proofErr w:type="spellEnd"/>
-      <w:r>
-        <w:rPr>
-          <w:rFonts w:ascii="Times New Roman" w:eastAsia="Times New Roman" w:hAnsi="Times New Roman" w:cs="Times New Roman"/>
-          <w:sz w:val="24"/>
-          <w:szCs w:val="24"/>
-          <w:lang w:val="en-US" w:eastAsia="es-CO"/>
-        </w:rPr>
-        <w:t xml:space="preserve"> la </w:t>
-      </w:r>
-      <w:proofErr w:type="spellStart"/>
-      <w:r>
-        <w:rPr>
-          <w:rFonts w:ascii="Times New Roman" w:eastAsia="Times New Roman" w:hAnsi="Times New Roman" w:cs="Times New Roman"/>
-          <w:sz w:val="24"/>
-          <w:szCs w:val="24"/>
-          <w:lang w:val="en-US" w:eastAsia="es-CO"/>
-        </w:rPr>
-        <w:t>nube</w:t>
-      </w:r>
-      <w:proofErr w:type="spellEnd"/>
-      <w:r>
-        <w:rPr>
-          <w:rFonts w:ascii="Times New Roman" w:eastAsia="Times New Roman" w:hAnsi="Times New Roman" w:cs="Times New Roman"/>
-          <w:sz w:val="24"/>
-          <w:szCs w:val="24"/>
-          <w:lang w:val="en-US" w:eastAsia="es-CO"/>
-        </w:rPr>
-        <w:t xml:space="preserve"> (AWS): EC2, ECR, Lambda, ECS </w:t>
-      </w:r>
-      <w:proofErr w:type="spellStart"/>
-      <w:r>
-        <w:rPr>
-          <w:rFonts w:ascii="Times New Roman" w:eastAsia="Times New Roman" w:hAnsi="Times New Roman" w:cs="Times New Roman"/>
-          <w:sz w:val="24"/>
-          <w:szCs w:val="24"/>
-          <w:lang w:val="en-US" w:eastAsia="es-CO"/>
-        </w:rPr>
-        <w:t>fargate</w:t>
-      </w:r>
-      <w:proofErr w:type="spellEnd"/>
-      <w:r>
-        <w:rPr>
-          <w:rFonts w:ascii="Times New Roman" w:eastAsia="Times New Roman" w:hAnsi="Times New Roman" w:cs="Times New Roman"/>
-          <w:sz w:val="24"/>
-          <w:szCs w:val="24"/>
-          <w:lang w:val="en-US" w:eastAsia="es-CO"/>
-        </w:rPr>
-        <w:t xml:space="preserve">, API Gateway, Route 53, Amazon RDS, Security Groups, Amazon IAM, Secrets Manager, S3 </w:t>
-      </w:r>
-      <w:proofErr w:type="spellStart"/>
-      <w:r>
-        <w:rPr>
-          <w:rFonts w:ascii="Times New Roman" w:eastAsia="Times New Roman" w:hAnsi="Times New Roman" w:cs="Times New Roman"/>
-          <w:sz w:val="24"/>
-          <w:szCs w:val="24"/>
-          <w:lang w:val="en-US" w:eastAsia="es-CO"/>
-        </w:rPr>
-        <w:t>Cloudfront</w:t>
-      </w:r>
-      <w:proofErr w:type="spellEnd"/>
-      <w:r>
-        <w:rPr>
-          <w:rFonts w:ascii="Times New Roman" w:eastAsia="Times New Roman" w:hAnsi="Times New Roman" w:cs="Times New Roman"/>
-          <w:sz w:val="24"/>
-          <w:szCs w:val="24"/>
-          <w:lang w:val="en-US" w:eastAsia="es-CO"/>
-        </w:rPr>
-        <w:t xml:space="preserve">, </w:t>
-      </w:r>
-      <w:proofErr w:type="spellStart"/>
-      <w:r>
-        <w:rPr>
-          <w:rFonts w:ascii="Times New Roman" w:eastAsia="Times New Roman" w:hAnsi="Times New Roman" w:cs="Times New Roman"/>
-          <w:sz w:val="24"/>
-          <w:szCs w:val="24"/>
-          <w:lang w:val="en-US" w:eastAsia="es-CO"/>
-        </w:rPr>
-        <w:t>Cloudformation</w:t>
-      </w:r>
-      <w:proofErr w:type="spellEnd"/>
-      <w:r>
-        <w:rPr>
-          <w:rFonts w:ascii="Times New Roman" w:eastAsia="Times New Roman" w:hAnsi="Times New Roman" w:cs="Times New Roman"/>
-          <w:sz w:val="24"/>
-          <w:szCs w:val="24"/>
-          <w:lang w:val="en-US" w:eastAsia="es-CO"/>
-        </w:rPr>
-        <w:t>.</w:t>
+        <w:t>Computación en la nube (AWS): EC2, ECR, Lambda, ECS fargate, API Gateway, Route 53, Amazon RDS, Security Groups, Amazon IAM, Secrets Manager, S3 Cloudfront, Cloudformation.</w:t>
       </w:r>
     </w:p>
     <w:p>
@@ -2134,7 +1623,6 @@
           <w:lang w:val="en-US" w:eastAsia="es-CO"/>
         </w:rPr>
       </w:pPr>
-      <w:proofErr w:type="spellStart"/>
       <w:r>
         <w:rPr>
           <w:rFonts w:ascii="Times New Roman" w:eastAsia="Times New Roman" w:hAnsi="Times New Roman" w:cs="Times New Roman"/>
@@ -2142,29 +1630,8 @@
           <w:szCs w:val="24"/>
           <w:lang w:val="en-US" w:eastAsia="es-CO"/>
         </w:rPr>
-        <w:t>Contenedores</w:t>
-      </w:r>
-      <w:proofErr w:type="spellEnd"/>
-      <w:r>
-        <w:rPr>
-          <w:rFonts w:ascii="Times New Roman" w:eastAsia="Times New Roman" w:hAnsi="Times New Roman" w:cs="Times New Roman"/>
-          <w:sz w:val="24"/>
-          <w:szCs w:val="24"/>
-          <w:lang w:val="en-US" w:eastAsia="es-CO"/>
-        </w:rPr>
-        <w:t xml:space="preserve">: Docker, </w:t>
-      </w:r>
-      <w:proofErr w:type="spellStart"/>
-      <w:r>
-        <w:rPr>
-          <w:rFonts w:ascii="Times New Roman" w:eastAsia="Times New Roman" w:hAnsi="Times New Roman" w:cs="Times New Roman"/>
-          <w:sz w:val="24"/>
-          <w:szCs w:val="24"/>
-          <w:lang w:val="en-US" w:eastAsia="es-CO"/>
-        </w:rPr>
-        <w:t>Dockerdesktop</w:t>
-      </w:r>
-      <w:proofErr w:type="spellEnd"/>
+        <w:t>Contenedores: Docker, Dockerdesktop</w:t>
+      </w:r>
       <w:r>
         <w:rPr>
           <w:rFonts w:ascii="Times New Roman" w:eastAsia="Times New Roman" w:hAnsi="Times New Roman" w:cs="Times New Roman"/>
@@ -2208,7 +1675,6 @@
         </w:rPr>
         <w:t xml:space="preserve">Aws cli, </w:t>
       </w:r>
-      <w:proofErr w:type="spellStart"/>
       <w:r>
         <w:rPr>
           <w:rFonts w:ascii="Times New Roman" w:eastAsia="Times New Roman" w:hAnsi="Times New Roman" w:cs="Times New Roman"/>
@@ -2216,17 +1682,7 @@
           <w:szCs w:val="24"/>
           <w:lang w:val="en-US" w:eastAsia="es-CO"/>
         </w:rPr>
-        <w:t>Cloudformation</w:t>
-      </w:r>
-      <w:proofErr w:type="spellEnd"/>
-      <w:r>
-        <w:rPr>
-          <w:rFonts w:ascii="Times New Roman" w:eastAsia="Times New Roman" w:hAnsi="Times New Roman" w:cs="Times New Roman"/>
-          <w:sz w:val="24"/>
-          <w:szCs w:val="24"/>
-          <w:lang w:val="en-US" w:eastAsia="es-CO"/>
-        </w:rPr>
-        <w:t xml:space="preserve"> y GitHub Actions</w:t>
+        <w:t>Cloudformation y GitHub Actions</w:t>
       </w:r>
       <w:r>
         <w:rPr>
@@ -2363,7 +1819,6 @@
           <w:lang w:val="en-US" w:eastAsia="es-CO"/>
         </w:rPr>
       </w:pPr>
-      <w:proofErr w:type="spellStart"/>
       <w:r>
         <w:rPr>
           <w:rFonts w:ascii="Times New Roman" w:eastAsia="Times New Roman" w:hAnsi="Times New Roman" w:cs="Times New Roman"/>
@@ -2375,7 +1830,6 @@
         </w:rPr>
         <w:t>Certificaciones</w:t>
       </w:r>
-      <w:proofErr w:type="spellEnd"/>
     </w:p>
     <w:p>
       <w:pPr>
@@ -2398,9 +1852,8 @@
           <w:szCs w:val="24"/>
           <w:lang w:val="en-US" w:eastAsia="es-CO"/>
         </w:rPr>
-        <w:t xml:space="preserve">Spring Framework 6 &amp; Spring Boot 3 </w:t>
-      </w:r>
-      <w:proofErr w:type="spellStart"/>
+        <w:t>Spring Framework 6 &amp; Spring Boot 3 desde cero a expert</w:t>
+      </w:r>
       <w:r>
         <w:rPr>
           <w:rFonts w:ascii="Times New Roman" w:eastAsia="Times New Roman" w:hAnsi="Times New Roman" w:cs="Times New Roman"/>
@@ -2408,58 +1861,8 @@
           <w:szCs w:val="24"/>
           <w:lang w:val="en-US" w:eastAsia="es-CO"/>
         </w:rPr>
-        <w:t>desde</w:t>
-      </w:r>
-      <w:proofErr w:type="spellEnd"/>
-      <w:r>
-        <w:rPr>
-          <w:rFonts w:ascii="Times New Roman" w:eastAsia="Times New Roman" w:hAnsi="Times New Roman" w:cs="Times New Roman"/>
-          <w:sz w:val="24"/>
-          <w:szCs w:val="24"/>
-          <w:lang w:val="en-US" w:eastAsia="es-CO"/>
-        </w:rPr>
-        <w:t xml:space="preserve"> cero </w:t>
-      </w:r>
-      <w:proofErr w:type="gramStart"/>
-      <w:r>
-        <w:rPr>
-          <w:rFonts w:ascii="Times New Roman" w:eastAsia="Times New Roman" w:hAnsi="Times New Roman" w:cs="Times New Roman"/>
-          <w:sz w:val="24"/>
-          <w:szCs w:val="24"/>
-          <w:lang w:val="en-US" w:eastAsia="es-CO"/>
-        </w:rPr>
-        <w:t>a</w:t>
-      </w:r>
-      <w:proofErr w:type="gramEnd"/>
-      <w:r>
-        <w:rPr>
-          <w:rFonts w:ascii="Times New Roman" w:eastAsia="Times New Roman" w:hAnsi="Times New Roman" w:cs="Times New Roman"/>
-          <w:sz w:val="24"/>
-          <w:szCs w:val="24"/>
-          <w:lang w:val="en-US" w:eastAsia="es-CO"/>
-        </w:rPr>
-        <w:t xml:space="preserve"> </w:t>
-      </w:r>
-      <w:proofErr w:type="spellStart"/>
-      <w:r>
-        <w:rPr>
-          <w:rFonts w:ascii="Times New Roman" w:eastAsia="Times New Roman" w:hAnsi="Times New Roman" w:cs="Times New Roman"/>
-          <w:sz w:val="24"/>
-          <w:szCs w:val="24"/>
-          <w:lang w:val="en-US" w:eastAsia="es-CO"/>
-        </w:rPr>
-        <w:t>expert</w:t>
-      </w:r>
-      <w:r>
-        <w:rPr>
-          <w:rFonts w:ascii="Times New Roman" w:eastAsia="Times New Roman" w:hAnsi="Times New Roman" w:cs="Times New Roman"/>
-          <w:sz w:val="24"/>
-          <w:szCs w:val="24"/>
-          <w:lang w:val="en-US" w:eastAsia="es-CO"/>
-        </w:rPr>
         <w:t>o</w:t>
       </w:r>
-      <w:proofErr w:type="spellEnd"/>
     </w:p>
     <w:p>
       <w:pPr>
@@ -2484,27 +1887,7 @@
           <w:lang w:val="en-US" w:eastAsia="es-CO"/>
         </w:rPr>
         <w:lastRenderedPageBreak/>
-        <w:t xml:space="preserve">Link del </w:t>
-      </w:r>
-      <w:proofErr w:type="spellStart"/>
-      <w:r>
-        <w:rPr>
-          <w:rFonts w:ascii="Times New Roman" w:eastAsia="Times New Roman" w:hAnsi="Times New Roman" w:cs="Times New Roman"/>
-          <w:sz w:val="24"/>
-          <w:szCs w:val="24"/>
-          <w:lang w:val="en-US" w:eastAsia="es-CO"/>
-        </w:rPr>
-        <w:t>certificado</w:t>
-      </w:r>
-      <w:proofErr w:type="spellEnd"/>
-      <w:r>
-        <w:rPr>
-          <w:rFonts w:ascii="Times New Roman" w:eastAsia="Times New Roman" w:hAnsi="Times New Roman" w:cs="Times New Roman"/>
-          <w:sz w:val="24"/>
-          <w:szCs w:val="24"/>
-          <w:lang w:val="en-US" w:eastAsia="es-CO"/>
-        </w:rPr>
-        <w:t>:</w:t>
+        <w:t>Link del certificado:</w:t>
       </w:r>
     </w:p>
     <w:p>
@@ -2616,25 +1999,14 @@
           <w:lang w:eastAsia="es-CO"/>
         </w:rPr>
       </w:pPr>
-      <w:proofErr w:type="gramStart"/>
-      <w:r>
-        <w:rPr>
-          <w:rFonts w:ascii="Times New Roman" w:eastAsia="Times New Roman" w:hAnsi="Times New Roman" w:cs="Times New Roman"/>
-          <w:sz w:val="24"/>
-          <w:szCs w:val="24"/>
-          <w:lang w:eastAsia="es-CO"/>
-        </w:rPr>
-        <w:t>Link</w:t>
-      </w:r>
-      <w:proofErr w:type="gramEnd"/>
-      <w:r>
-        <w:rPr>
-          <w:rFonts w:ascii="Times New Roman" w:eastAsia="Times New Roman" w:hAnsi="Times New Roman" w:cs="Times New Roman"/>
-          <w:sz w:val="24"/>
-          <w:szCs w:val="24"/>
-          <w:lang w:eastAsia="es-CO"/>
-        </w:rPr>
-        <w:t xml:space="preserve"> del certificado: </w:t>
+      <w:r>
+        <w:rPr>
+          <w:rFonts w:ascii="Times New Roman" w:eastAsia="Times New Roman" w:hAnsi="Times New Roman" w:cs="Times New Roman"/>
+          <w:sz w:val="24"/>
+          <w:szCs w:val="24"/>
+          <w:lang w:eastAsia="es-CO"/>
+        </w:rPr>
+        <w:t xml:space="preserve">Link del certificado: </w:t>
       </w:r>
       <w:hyperlink r:id="rId8" w:history="1">
         <w:r>
@@ -2672,65 +2044,14 @@
           <w:lang w:eastAsia="es-CO"/>
         </w:rPr>
       </w:pPr>
-      <w:proofErr w:type="spellStart"/>
-      <w:r>
-        <w:rPr>
-          <w:rFonts w:ascii="Times New Roman" w:eastAsia="Times New Roman" w:hAnsi="Times New Roman" w:cs="Times New Roman"/>
-          <w:sz w:val="24"/>
-          <w:szCs w:val="24"/>
-          <w:lang w:eastAsia="es-CO"/>
-        </w:rPr>
-        <w:t>Proficiency</w:t>
-      </w:r>
-      <w:proofErr w:type="spellEnd"/>
-      <w:r>
-        <w:rPr>
-          <w:rFonts w:ascii="Times New Roman" w:eastAsia="Times New Roman" w:hAnsi="Times New Roman" w:cs="Times New Roman"/>
-          <w:sz w:val="24"/>
-          <w:szCs w:val="24"/>
-          <w:lang w:eastAsia="es-CO"/>
-        </w:rPr>
-        <w:t xml:space="preserve"> </w:t>
-      </w:r>
-      <w:proofErr w:type="spellStart"/>
-      <w:r>
-        <w:rPr>
-          <w:rFonts w:ascii="Times New Roman" w:eastAsia="Times New Roman" w:hAnsi="Times New Roman" w:cs="Times New Roman"/>
-          <w:sz w:val="24"/>
-          <w:szCs w:val="24"/>
-          <w:lang w:eastAsia="es-CO"/>
-        </w:rPr>
-        <w:t>Achievement</w:t>
-      </w:r>
-      <w:proofErr w:type="spellEnd"/>
-      <w:r>
-        <w:rPr>
-          <w:rFonts w:ascii="Times New Roman" w:eastAsia="Times New Roman" w:hAnsi="Times New Roman" w:cs="Times New Roman"/>
-          <w:sz w:val="24"/>
-          <w:szCs w:val="24"/>
-          <w:lang w:eastAsia="es-CO"/>
-        </w:rPr>
-        <w:t xml:space="preserve"> </w:t>
-      </w:r>
-      <w:proofErr w:type="spellStart"/>
-      <w:r>
-        <w:rPr>
-          <w:rFonts w:ascii="Times New Roman" w:eastAsia="Times New Roman" w:hAnsi="Times New Roman" w:cs="Times New Roman"/>
-          <w:sz w:val="24"/>
-          <w:szCs w:val="24"/>
-          <w:lang w:eastAsia="es-CO"/>
-        </w:rPr>
-        <w:t>certificate</w:t>
-      </w:r>
-      <w:proofErr w:type="spellEnd"/>
-      <w:r>
-        <w:rPr>
-          <w:rFonts w:ascii="Times New Roman" w:eastAsia="Times New Roman" w:hAnsi="Times New Roman" w:cs="Times New Roman"/>
-          <w:sz w:val="24"/>
-          <w:szCs w:val="24"/>
-          <w:lang w:eastAsia="es-CO"/>
-        </w:rPr>
-        <w:t xml:space="preserve"> </w:t>
+      <w:r>
+        <w:rPr>
+          <w:rFonts w:ascii="Times New Roman" w:eastAsia="Times New Roman" w:hAnsi="Times New Roman" w:cs="Times New Roman"/>
+          <w:sz w:val="24"/>
+          <w:szCs w:val="24"/>
+          <w:lang w:eastAsia="es-CO"/>
+        </w:rPr>
+        <w:t xml:space="preserve">Proficiency Achievement certificate </w:t>
       </w:r>
       <w:r>
         <w:rPr>
@@ -2741,7 +2062,6 @@
         </w:rPr>
         <w:t xml:space="preserve">– </w:t>
       </w:r>
-      <w:proofErr w:type="spellStart"/>
       <w:r>
         <w:rPr>
           <w:rFonts w:ascii="Times New Roman" w:eastAsia="Times New Roman" w:hAnsi="Times New Roman" w:cs="Times New Roman"/>
@@ -2751,7 +2071,6 @@
         </w:rPr>
         <w:t>Voxy</w:t>
       </w:r>
-      <w:proofErr w:type="spellEnd"/>
       <w:r>
         <w:rPr>
           <w:rFonts w:ascii="Times New Roman" w:eastAsia="Times New Roman" w:hAnsi="Times New Roman" w:cs="Times New Roman"/>
@@ -2785,25 +2104,14 @@
           <w:lang w:eastAsia="es-CO"/>
         </w:rPr>
       </w:pPr>
-      <w:proofErr w:type="gramStart"/>
-      <w:r>
-        <w:rPr>
-          <w:rFonts w:ascii="Times New Roman" w:eastAsia="Times New Roman" w:hAnsi="Times New Roman" w:cs="Times New Roman"/>
-          <w:sz w:val="24"/>
-          <w:szCs w:val="24"/>
-          <w:lang w:eastAsia="es-CO"/>
-        </w:rPr>
-        <w:t>Link</w:t>
-      </w:r>
-      <w:proofErr w:type="gramEnd"/>
-      <w:r>
-        <w:rPr>
-          <w:rFonts w:ascii="Times New Roman" w:eastAsia="Times New Roman" w:hAnsi="Times New Roman" w:cs="Times New Roman"/>
-          <w:sz w:val="24"/>
-          <w:szCs w:val="24"/>
-          <w:lang w:eastAsia="es-CO"/>
-        </w:rPr>
-        <w:t xml:space="preserve"> del certificado:</w:t>
+      <w:r>
+        <w:rPr>
+          <w:rFonts w:ascii="Times New Roman" w:eastAsia="Times New Roman" w:hAnsi="Times New Roman" w:cs="Times New Roman"/>
+          <w:sz w:val="24"/>
+          <w:szCs w:val="24"/>
+          <w:lang w:eastAsia="es-CO"/>
+        </w:rPr>
+        <w:t>Link del certificado:</w:t>
       </w:r>
     </w:p>
     <w:p>
@@ -2979,29 +2287,22 @@
           <w:szCs w:val="24"/>
           <w:lang w:eastAsia="es-CO"/>
         </w:rPr>
-        <w:t xml:space="preserve">Instagram </w:t>
-      </w:r>
-      <w:proofErr w:type="spellStart"/>
-      <w:r>
-        <w:rPr>
-          <w:rFonts w:ascii="Times New Roman" w:eastAsia="Times New Roman" w:hAnsi="Times New Roman" w:cs="Times New Roman"/>
-          <w:b/>
-          <w:bCs/>
-          <w:sz w:val="24"/>
-          <w:szCs w:val="24"/>
-          <w:lang w:eastAsia="es-CO"/>
-        </w:rPr>
-        <w:t>demake</w:t>
-      </w:r>
-      <w:proofErr w:type="spellEnd"/>
-      <w:r>
-        <w:rPr>
-          <w:rFonts w:ascii="Times New Roman" w:eastAsia="Times New Roman" w:hAnsi="Times New Roman" w:cs="Times New Roman"/>
-          <w:b/>
-          <w:bCs/>
-          <w:sz w:val="24"/>
-          <w:szCs w:val="24"/>
-          <w:lang w:eastAsia="es-CO"/>
+        <w:t xml:space="preserve">Instagram demake </w:t>
+      </w:r>
+      <w:r>
+        <w:rPr>
+          <w:rFonts w:ascii="Times New Roman" w:eastAsia="Times New Roman" w:hAnsi="Times New Roman" w:cs="Times New Roman"/>
+          <w:sz w:val="24"/>
+          <w:szCs w:val="24"/>
+          <w:lang w:eastAsia="es-CO"/>
+        </w:rPr>
+        <w:t>–</w:t>
+      </w:r>
+      <w:r>
+        <w:rPr>
+          <w:rFonts w:ascii="Times New Roman" w:hAnsi="Times New Roman" w:cs="Times New Roman"/>
+          <w:sz w:val="24"/>
+          <w:szCs w:val="24"/>
         </w:rPr>
         <w:t xml:space="preserve"> </w:t>
       </w:r>
@@ -3012,44 +2313,7 @@
           <w:szCs w:val="24"/>
           <w:lang w:eastAsia="es-CO"/>
         </w:rPr>
-        <w:t>–</w:t>
-      </w:r>
-      <w:r>
-        <w:rPr>
-          <w:rFonts w:ascii="Times New Roman" w:hAnsi="Times New Roman" w:cs="Times New Roman"/>
-          <w:sz w:val="24"/>
-          <w:szCs w:val="24"/>
-        </w:rPr>
-        <w:t xml:space="preserve"> </w:t>
-      </w:r>
-      <w:r>
-        <w:rPr>
-          <w:rFonts w:ascii="Times New Roman" w:eastAsia="Times New Roman" w:hAnsi="Times New Roman" w:cs="Times New Roman"/>
-          <w:sz w:val="24"/>
-          <w:szCs w:val="24"/>
-          <w:lang w:eastAsia="es-CO"/>
-        </w:rPr>
-        <w:t xml:space="preserve">Desarrollé una página web responsive que replica algunas funcionalidades de Instagram. Permite registrar y autenticar usuarios, crear publicaciones, hacer comentarios, dar </w:t>
-      </w:r>
-      <w:proofErr w:type="spellStart"/>
-      <w:r>
-        <w:rPr>
-          <w:rFonts w:ascii="Times New Roman" w:eastAsia="Times New Roman" w:hAnsi="Times New Roman" w:cs="Times New Roman"/>
-          <w:sz w:val="24"/>
-          <w:szCs w:val="24"/>
-          <w:lang w:eastAsia="es-CO"/>
-        </w:rPr>
-        <w:t>likes</w:t>
-      </w:r>
-      <w:proofErr w:type="spellEnd"/>
-      <w:r>
-        <w:rPr>
-          <w:rFonts w:ascii="Times New Roman" w:eastAsia="Times New Roman" w:hAnsi="Times New Roman" w:cs="Times New Roman"/>
-          <w:sz w:val="24"/>
-          <w:szCs w:val="24"/>
-          <w:lang w:eastAsia="es-CO"/>
-        </w:rPr>
-        <w:t xml:space="preserve"> y visualizar publicaciones de otros usuarios. Esta </w:t>
+        <w:t xml:space="preserve">Desarrollé una página web responsive que replica algunas funcionalidades de Instagram. Permite registrar y autenticar usuarios, crear publicaciones, hacer comentarios, dar likes y visualizar publicaciones de otros usuarios. Esta </w:t>
       </w:r>
       <w:r>
         <w:rPr>
@@ -3084,25 +2348,14 @@
           <w:lang w:eastAsia="es-CO"/>
         </w:rPr>
       </w:pPr>
-      <w:proofErr w:type="gramStart"/>
-      <w:r>
-        <w:rPr>
-          <w:rFonts w:ascii="Times New Roman" w:eastAsia="Times New Roman" w:hAnsi="Times New Roman" w:cs="Times New Roman"/>
-          <w:sz w:val="24"/>
-          <w:szCs w:val="24"/>
-          <w:lang w:eastAsia="es-CO"/>
-        </w:rPr>
-        <w:t>Link</w:t>
-      </w:r>
-      <w:proofErr w:type="gramEnd"/>
-      <w:r>
-        <w:rPr>
-          <w:rFonts w:ascii="Times New Roman" w:eastAsia="Times New Roman" w:hAnsi="Times New Roman" w:cs="Times New Roman"/>
-          <w:sz w:val="24"/>
-          <w:szCs w:val="24"/>
-          <w:lang w:eastAsia="es-CO"/>
-        </w:rPr>
-        <w:t xml:space="preserve"> video explicativo del sitio web: </w:t>
+      <w:r>
+        <w:rPr>
+          <w:rFonts w:ascii="Times New Roman" w:eastAsia="Times New Roman" w:hAnsi="Times New Roman" w:cs="Times New Roman"/>
+          <w:sz w:val="24"/>
+          <w:szCs w:val="24"/>
+          <w:lang w:eastAsia="es-CO"/>
+        </w:rPr>
+        <w:t xml:space="preserve">Link video explicativo del sitio web: </w:t>
       </w:r>
       <w:hyperlink r:id="rId10" w:history="1">
         <w:r>
@@ -3140,25 +2393,14 @@
           <w:lang w:eastAsia="es-CO"/>
         </w:rPr>
       </w:pPr>
-      <w:proofErr w:type="gramStart"/>
-      <w:r>
-        <w:rPr>
-          <w:rFonts w:ascii="Times New Roman" w:eastAsia="Times New Roman" w:hAnsi="Times New Roman" w:cs="Times New Roman"/>
-          <w:sz w:val="24"/>
-          <w:szCs w:val="24"/>
-          <w:lang w:eastAsia="es-CO"/>
-        </w:rPr>
-        <w:t>Link</w:t>
-      </w:r>
-      <w:proofErr w:type="gramEnd"/>
-      <w:r>
-        <w:rPr>
-          <w:rFonts w:ascii="Times New Roman" w:eastAsia="Times New Roman" w:hAnsi="Times New Roman" w:cs="Times New Roman"/>
-          <w:sz w:val="24"/>
-          <w:szCs w:val="24"/>
-          <w:lang w:eastAsia="es-CO"/>
-        </w:rPr>
-        <w:t xml:space="preserve"> de la </w:t>
+      <w:r>
+        <w:rPr>
+          <w:rFonts w:ascii="Times New Roman" w:eastAsia="Times New Roman" w:hAnsi="Times New Roman" w:cs="Times New Roman"/>
+          <w:sz w:val="24"/>
+          <w:szCs w:val="24"/>
+          <w:lang w:eastAsia="es-CO"/>
+        </w:rPr>
+        <w:t xml:space="preserve">Link de la </w:t>
       </w:r>
       <w:r>
         <w:rPr>
@@ -3214,45 +2456,14 @@
           <w:lang w:eastAsia="es-CO"/>
         </w:rPr>
       </w:pPr>
-      <w:proofErr w:type="gramStart"/>
-      <w:r>
-        <w:rPr>
-          <w:rFonts w:ascii="Times New Roman" w:eastAsia="Times New Roman" w:hAnsi="Times New Roman" w:cs="Times New Roman"/>
-          <w:sz w:val="24"/>
-          <w:szCs w:val="24"/>
-          <w:lang w:eastAsia="es-CO"/>
-        </w:rPr>
-        <w:t>Link</w:t>
-      </w:r>
-      <w:proofErr w:type="gramEnd"/>
-      <w:r>
-        <w:rPr>
-          <w:rFonts w:ascii="Times New Roman" w:eastAsia="Times New Roman" w:hAnsi="Times New Roman" w:cs="Times New Roman"/>
-          <w:sz w:val="24"/>
-          <w:szCs w:val="24"/>
-          <w:lang w:eastAsia="es-CO"/>
-        </w:rPr>
-        <w:t xml:space="preserve"> del código del </w:t>
-      </w:r>
-      <w:proofErr w:type="spellStart"/>
-      <w:r>
-        <w:rPr>
-          <w:rFonts w:ascii="Times New Roman" w:eastAsia="Times New Roman" w:hAnsi="Times New Roman" w:cs="Times New Roman"/>
-          <w:sz w:val="24"/>
-          <w:szCs w:val="24"/>
-          <w:lang w:eastAsia="es-CO"/>
-        </w:rPr>
-        <w:t>frontend</w:t>
-      </w:r>
-      <w:proofErr w:type="spellEnd"/>
-      <w:r>
-        <w:rPr>
-          <w:rFonts w:ascii="Times New Roman" w:eastAsia="Times New Roman" w:hAnsi="Times New Roman" w:cs="Times New Roman"/>
-          <w:sz w:val="24"/>
-          <w:szCs w:val="24"/>
-          <w:lang w:eastAsia="es-CO"/>
-        </w:rPr>
-        <w:t xml:space="preserve">: </w:t>
+      <w:r>
+        <w:rPr>
+          <w:rFonts w:ascii="Times New Roman" w:eastAsia="Times New Roman" w:hAnsi="Times New Roman" w:cs="Times New Roman"/>
+          <w:sz w:val="24"/>
+          <w:szCs w:val="24"/>
+          <w:lang w:eastAsia="es-CO"/>
+        </w:rPr>
+        <w:t xml:space="preserve">Link del código del frontend: </w:t>
       </w:r>
       <w:hyperlink r:id="rId12" w:history="1">
         <w:r>
@@ -3290,45 +2501,14 @@
           <w:lang w:eastAsia="es-CO"/>
         </w:rPr>
       </w:pPr>
-      <w:proofErr w:type="gramStart"/>
-      <w:r>
-        <w:rPr>
-          <w:rFonts w:ascii="Times New Roman" w:eastAsia="Times New Roman" w:hAnsi="Times New Roman" w:cs="Times New Roman"/>
-          <w:sz w:val="24"/>
-          <w:szCs w:val="24"/>
-          <w:lang w:eastAsia="es-CO"/>
-        </w:rPr>
-        <w:t>Link</w:t>
-      </w:r>
-      <w:proofErr w:type="gramEnd"/>
-      <w:r>
-        <w:rPr>
-          <w:rFonts w:ascii="Times New Roman" w:eastAsia="Times New Roman" w:hAnsi="Times New Roman" w:cs="Times New Roman"/>
-          <w:sz w:val="24"/>
-          <w:szCs w:val="24"/>
-          <w:lang w:eastAsia="es-CO"/>
-        </w:rPr>
-        <w:t xml:space="preserve"> del código </w:t>
-      </w:r>
-      <w:proofErr w:type="spellStart"/>
-      <w:r>
-        <w:rPr>
-          <w:rFonts w:ascii="Times New Roman" w:eastAsia="Times New Roman" w:hAnsi="Times New Roman" w:cs="Times New Roman"/>
-          <w:sz w:val="24"/>
-          <w:szCs w:val="24"/>
-          <w:lang w:eastAsia="es-CO"/>
-        </w:rPr>
-        <w:t>backend</w:t>
-      </w:r>
-      <w:proofErr w:type="spellEnd"/>
-      <w:r>
-        <w:rPr>
-          <w:rFonts w:ascii="Times New Roman" w:eastAsia="Times New Roman" w:hAnsi="Times New Roman" w:cs="Times New Roman"/>
-          <w:sz w:val="24"/>
-          <w:szCs w:val="24"/>
-          <w:lang w:eastAsia="es-CO"/>
-        </w:rPr>
-        <w:t xml:space="preserve">: </w:t>
+      <w:r>
+        <w:rPr>
+          <w:rFonts w:ascii="Times New Roman" w:eastAsia="Times New Roman" w:hAnsi="Times New Roman" w:cs="Times New Roman"/>
+          <w:sz w:val="24"/>
+          <w:szCs w:val="24"/>
+          <w:lang w:eastAsia="es-CO"/>
+        </w:rPr>
+        <w:t xml:space="preserve">Link del código backend: </w:t>
       </w:r>
       <w:hyperlink r:id="rId13" w:history="1">
         <w:r>
@@ -3357,7 +2537,6 @@
           <w:lang w:eastAsia="es-CO"/>
         </w:rPr>
       </w:pPr>
-      <w:proofErr w:type="spellStart"/>
       <w:r>
         <w:rPr>
           <w:rFonts w:ascii="Times New Roman" w:eastAsia="Times New Roman" w:hAnsi="Times New Roman" w:cs="Times New Roman"/>
@@ -3369,7 +2548,6 @@
         </w:rPr>
         <w:t>EasyMarketPos</w:t>
       </w:r>
-      <w:proofErr w:type="spellEnd"/>
       <w:r>
         <w:rPr>
           <w:rFonts w:ascii="Times New Roman" w:eastAsia="Times New Roman" w:hAnsi="Times New Roman" w:cs="Times New Roman"/>
@@ -3414,27 +2592,7 @@
           <w:szCs w:val="24"/>
           <w:lang w:eastAsia="es-CO"/>
         </w:rPr>
-        <w:t xml:space="preserve">tiendas y </w:t>
-      </w:r>
-      <w:proofErr w:type="spellStart"/>
-      <w:r>
-        <w:rPr>
-          <w:rFonts w:ascii="Times New Roman" w:eastAsia="Times New Roman" w:hAnsi="Times New Roman" w:cs="Times New Roman"/>
-          <w:sz w:val="24"/>
-          <w:szCs w:val="24"/>
-          <w:lang w:eastAsia="es-CO"/>
-        </w:rPr>
-        <w:t>minimarkets</w:t>
-      </w:r>
-      <w:proofErr w:type="spellEnd"/>
-      <w:r>
-        <w:rPr>
-          <w:rFonts w:ascii="Times New Roman" w:eastAsia="Times New Roman" w:hAnsi="Times New Roman" w:cs="Times New Roman"/>
-          <w:sz w:val="24"/>
-          <w:szCs w:val="24"/>
-          <w:lang w:eastAsia="es-CO"/>
-        </w:rPr>
-        <w:t>. Permite gestionar ventas, productos y empleados. Implementé autenticación con JWT y control de acceso con roles.</w:t>
+        <w:t>tiendas y minimarkets. Permite gestionar ventas, productos y empleados. Implementé autenticación con JWT y control de acceso con roles.</w:t>
       </w:r>
     </w:p>
     <w:p>
@@ -3452,7 +2610,6 @@
           <w:lang w:eastAsia="es-CO"/>
         </w:rPr>
       </w:pPr>
-      <w:proofErr w:type="spellStart"/>
       <w:r>
         <w:rPr>
           <w:rFonts w:ascii="Times New Roman" w:eastAsia="Times New Roman" w:hAnsi="Times New Roman" w:cs="Times New Roman"/>
@@ -3462,72 +2619,16 @@
           <w:szCs w:val="24"/>
           <w:lang w:eastAsia="es-CO"/>
         </w:rPr>
-        <w:t>Backend</w:t>
-      </w:r>
-      <w:proofErr w:type="spellEnd"/>
-      <w:r>
-        <w:rPr>
-          <w:rFonts w:ascii="Times New Roman" w:eastAsia="Times New Roman" w:hAnsi="Times New Roman" w:cs="Times New Roman"/>
-          <w:b/>
-          <w:bCs/>
-          <w:sz w:val="24"/>
-          <w:szCs w:val="24"/>
-          <w:lang w:eastAsia="es-CO"/>
-        </w:rPr>
-        <w:t xml:space="preserve"> </w:t>
-      </w:r>
-      <w:proofErr w:type="spellStart"/>
-      <w:r>
-        <w:rPr>
-          <w:rFonts w:ascii="Times New Roman" w:eastAsia="Times New Roman" w:hAnsi="Times New Roman" w:cs="Times New Roman"/>
-          <w:b/>
-          <w:bCs/>
-          <w:sz w:val="24"/>
-          <w:szCs w:val="24"/>
-          <w:lang w:eastAsia="es-CO"/>
-        </w:rPr>
-        <w:t>products</w:t>
-      </w:r>
-      <w:proofErr w:type="spellEnd"/>
-      <w:r>
-        <w:rPr>
-          <w:rFonts w:ascii="Times New Roman" w:eastAsia="Times New Roman" w:hAnsi="Times New Roman" w:cs="Times New Roman"/>
-          <w:b/>
-          <w:bCs/>
-          <w:sz w:val="24"/>
-          <w:szCs w:val="24"/>
-          <w:lang w:eastAsia="es-CO"/>
-        </w:rPr>
-        <w:t xml:space="preserve"> - </w:t>
-      </w:r>
-      <w:r>
-        <w:rPr>
-          <w:rFonts w:ascii="Times New Roman" w:eastAsia="Times New Roman" w:hAnsi="Times New Roman" w:cs="Times New Roman"/>
-          <w:sz w:val="24"/>
-          <w:szCs w:val="24"/>
-          <w:lang w:eastAsia="es-CO"/>
-        </w:rPr>
-        <w:t xml:space="preserve">Este proyecto es un CRUD hecho con Spring </w:t>
-      </w:r>
-      <w:proofErr w:type="spellStart"/>
-      <w:r>
-        <w:rPr>
-          <w:rFonts w:ascii="Times New Roman" w:eastAsia="Times New Roman" w:hAnsi="Times New Roman" w:cs="Times New Roman"/>
-          <w:sz w:val="24"/>
-          <w:szCs w:val="24"/>
-          <w:lang w:eastAsia="es-CO"/>
-        </w:rPr>
-        <w:t>Boot</w:t>
-      </w:r>
-      <w:proofErr w:type="spellEnd"/>
-      <w:r>
-        <w:rPr>
-          <w:rFonts w:ascii="Times New Roman" w:eastAsia="Times New Roman" w:hAnsi="Times New Roman" w:cs="Times New Roman"/>
-          <w:sz w:val="24"/>
-          <w:szCs w:val="24"/>
-          <w:lang w:eastAsia="es-CO"/>
-        </w:rPr>
-        <w:t xml:space="preserve"> y Angular 17, como parte de un curso que tomé sobre estas tecnologías. El sitio web está completamente desplegado en servicios de AWS. </w:t>
+        <w:t xml:space="preserve">Backend products - </w:t>
+      </w:r>
+      <w:r>
+        <w:rPr>
+          <w:rFonts w:ascii="Times New Roman" w:eastAsia="Times New Roman" w:hAnsi="Times New Roman" w:cs="Times New Roman"/>
+          <w:sz w:val="24"/>
+          <w:szCs w:val="24"/>
+          <w:lang w:eastAsia="es-CO"/>
+        </w:rPr>
+        <w:t xml:space="preserve">Este proyecto es un CRUD hecho con Spring Boot y Angular 17, como parte de un curso que tomé sobre estas tecnologías. El sitio web está completamente desplegado en servicios de AWS. </w:t>
       </w:r>
     </w:p>
     <w:p>
@@ -3544,25 +2645,14 @@
           <w:lang w:eastAsia="es-CO"/>
         </w:rPr>
       </w:pPr>
-      <w:proofErr w:type="gramStart"/>
-      <w:r>
-        <w:rPr>
-          <w:rFonts w:ascii="Times New Roman" w:eastAsia="Times New Roman" w:hAnsi="Times New Roman" w:cs="Times New Roman"/>
-          <w:sz w:val="24"/>
-          <w:szCs w:val="24"/>
-          <w:lang w:eastAsia="es-CO"/>
-        </w:rPr>
-        <w:t>Link</w:t>
-      </w:r>
-      <w:proofErr w:type="gramEnd"/>
-      <w:r>
-        <w:rPr>
-          <w:rFonts w:ascii="Times New Roman" w:eastAsia="Times New Roman" w:hAnsi="Times New Roman" w:cs="Times New Roman"/>
-          <w:sz w:val="24"/>
-          <w:szCs w:val="24"/>
-          <w:lang w:eastAsia="es-CO"/>
-        </w:rPr>
-        <w:t xml:space="preserve"> de la </w:t>
+      <w:r>
+        <w:rPr>
+          <w:rFonts w:ascii="Times New Roman" w:eastAsia="Times New Roman" w:hAnsi="Times New Roman" w:cs="Times New Roman"/>
+          <w:sz w:val="24"/>
+          <w:szCs w:val="24"/>
+          <w:lang w:eastAsia="es-CO"/>
+        </w:rPr>
+        <w:t xml:space="preserve">Link de la </w:t>
       </w:r>
       <w:r>
         <w:rPr>
@@ -3616,45 +2706,14 @@
           <w:lang w:eastAsia="es-CO"/>
         </w:rPr>
       </w:pPr>
-      <w:proofErr w:type="gramStart"/>
-      <w:r>
-        <w:rPr>
-          <w:rFonts w:ascii="Times New Roman" w:eastAsia="Times New Roman" w:hAnsi="Times New Roman" w:cs="Times New Roman"/>
-          <w:sz w:val="24"/>
-          <w:szCs w:val="24"/>
-          <w:lang w:eastAsia="es-CO"/>
-        </w:rPr>
-        <w:t>Link</w:t>
-      </w:r>
-      <w:proofErr w:type="gramEnd"/>
-      <w:r>
-        <w:rPr>
-          <w:rFonts w:ascii="Times New Roman" w:eastAsia="Times New Roman" w:hAnsi="Times New Roman" w:cs="Times New Roman"/>
-          <w:sz w:val="24"/>
-          <w:szCs w:val="24"/>
-          <w:lang w:eastAsia="es-CO"/>
-        </w:rPr>
-        <w:t xml:space="preserve"> del código del </w:t>
-      </w:r>
-      <w:proofErr w:type="spellStart"/>
-      <w:r>
-        <w:rPr>
-          <w:rFonts w:ascii="Times New Roman" w:eastAsia="Times New Roman" w:hAnsi="Times New Roman" w:cs="Times New Roman"/>
-          <w:sz w:val="24"/>
-          <w:szCs w:val="24"/>
-          <w:lang w:eastAsia="es-CO"/>
-        </w:rPr>
-        <w:t>frontend</w:t>
-      </w:r>
-      <w:proofErr w:type="spellEnd"/>
-      <w:r>
-        <w:rPr>
-          <w:rFonts w:ascii="Times New Roman" w:eastAsia="Times New Roman" w:hAnsi="Times New Roman" w:cs="Times New Roman"/>
-          <w:sz w:val="24"/>
-          <w:szCs w:val="24"/>
-          <w:lang w:eastAsia="es-CO"/>
-        </w:rPr>
-        <w:t xml:space="preserve">: </w:t>
+      <w:r>
+        <w:rPr>
+          <w:rFonts w:ascii="Times New Roman" w:eastAsia="Times New Roman" w:hAnsi="Times New Roman" w:cs="Times New Roman"/>
+          <w:sz w:val="24"/>
+          <w:szCs w:val="24"/>
+          <w:lang w:eastAsia="es-CO"/>
+        </w:rPr>
+        <w:t xml:space="preserve">Link del código del frontend: </w:t>
       </w:r>
       <w:hyperlink r:id="rId15" w:history="1">
         <w:r>
@@ -3690,45 +2749,14 @@
           <w:lang w:eastAsia="es-CO"/>
         </w:rPr>
       </w:pPr>
-      <w:proofErr w:type="gramStart"/>
-      <w:r>
-        <w:rPr>
-          <w:rFonts w:ascii="Times New Roman" w:eastAsia="Times New Roman" w:hAnsi="Times New Roman" w:cs="Times New Roman"/>
-          <w:sz w:val="24"/>
-          <w:szCs w:val="24"/>
-          <w:lang w:eastAsia="es-CO"/>
-        </w:rPr>
-        <w:t>Link</w:t>
-      </w:r>
-      <w:proofErr w:type="gramEnd"/>
-      <w:r>
-        <w:rPr>
-          <w:rFonts w:ascii="Times New Roman" w:eastAsia="Times New Roman" w:hAnsi="Times New Roman" w:cs="Times New Roman"/>
-          <w:sz w:val="24"/>
-          <w:szCs w:val="24"/>
-          <w:lang w:eastAsia="es-CO"/>
-        </w:rPr>
-        <w:t xml:space="preserve"> del código </w:t>
-      </w:r>
-      <w:proofErr w:type="spellStart"/>
-      <w:r>
-        <w:rPr>
-          <w:rFonts w:ascii="Times New Roman" w:eastAsia="Times New Roman" w:hAnsi="Times New Roman" w:cs="Times New Roman"/>
-          <w:sz w:val="24"/>
-          <w:szCs w:val="24"/>
-          <w:lang w:eastAsia="es-CO"/>
-        </w:rPr>
-        <w:t>backend</w:t>
-      </w:r>
-      <w:proofErr w:type="spellEnd"/>
-      <w:r>
-        <w:rPr>
-          <w:rFonts w:ascii="Times New Roman" w:eastAsia="Times New Roman" w:hAnsi="Times New Roman" w:cs="Times New Roman"/>
-          <w:sz w:val="24"/>
-          <w:szCs w:val="24"/>
-          <w:lang w:eastAsia="es-CO"/>
-        </w:rPr>
-        <w:t xml:space="preserve">: </w:t>
+      <w:r>
+        <w:rPr>
+          <w:rFonts w:ascii="Times New Roman" w:eastAsia="Times New Roman" w:hAnsi="Times New Roman" w:cs="Times New Roman"/>
+          <w:sz w:val="24"/>
+          <w:szCs w:val="24"/>
+          <w:lang w:eastAsia="es-CO"/>
+        </w:rPr>
+        <w:t xml:space="preserve">Link del código backend: </w:t>
       </w:r>
       <w:hyperlink r:id="rId16" w:history="1">
         <w:r>
@@ -3848,7 +2876,6 @@
           <w:lang w:eastAsia="es-CO"/>
         </w:rPr>
       </w:pPr>
-      <w:proofErr w:type="spellStart"/>
       <w:r>
         <w:rPr>
           <w:rFonts w:ascii="Times New Roman" w:eastAsia="Times New Roman" w:hAnsi="Times New Roman" w:cs="Times New Roman"/>
@@ -3858,19 +2885,7 @@
           <w:szCs w:val="24"/>
           <w:lang w:eastAsia="es-CO"/>
         </w:rPr>
-        <w:t>Julian</w:t>
-      </w:r>
-      <w:proofErr w:type="spellEnd"/>
-      <w:r>
-        <w:rPr>
-          <w:rFonts w:ascii="Times New Roman" w:eastAsia="Times New Roman" w:hAnsi="Times New Roman" w:cs="Times New Roman"/>
-          <w:b/>
-          <w:bCs/>
-          <w:sz w:val="24"/>
-          <w:szCs w:val="24"/>
-          <w:lang w:eastAsia="es-CO"/>
-        </w:rPr>
-        <w:t xml:space="preserve"> Munera</w:t>
+        <w:t>Julian Munera</w:t>
       </w:r>
       <w:r>
         <w:rPr>
@@ -4019,6 +3034,93 @@
           <w:lang w:eastAsia="es-CO"/>
         </w:rPr>
         <w:t>Teléfono: +57 3168079275</w:t>
+      </w:r>
+    </w:p>
+    <w:p>
+      <w:pPr>
+        <w:pStyle w:val="Prrafodelista"/>
+        <w:numPr>
+          <w:ilvl w:val="0"/>
+          <w:numId w:val="6"/>
+        </w:numPr>
+        <w:spacing w:before="100" w:beforeAutospacing="1" w:after="100" w:afterAutospacing="1"/>
+        <w:rPr>
+          <w:rFonts w:ascii="Times New Roman" w:eastAsia="Times New Roman" w:hAnsi="Times New Roman" w:cs="Times New Roman"/>
+          <w:sz w:val="24"/>
+          <w:szCs w:val="24"/>
+          <w:lang w:eastAsia="es-CO"/>
+        </w:rPr>
+      </w:pPr>
+      <w:r>
+        <w:rPr>
+          <w:rFonts w:ascii="Times New Roman" w:eastAsia="Times New Roman" w:hAnsi="Times New Roman" w:cs="Times New Roman"/>
+          <w:b/>
+          <w:bCs/>
+          <w:sz w:val="24"/>
+          <w:szCs w:val="24"/>
+          <w:lang w:eastAsia="es-CO"/>
+        </w:rPr>
+        <w:t>Miguel de Jesus Orozco Rojas</w:t>
+      </w:r>
+    </w:p>
+    <w:p>
+      <w:pPr>
+        <w:pStyle w:val="Prrafodelista"/>
+        <w:spacing w:before="100" w:beforeAutospacing="1" w:after="100" w:afterAutospacing="1"/>
+        <w:rPr>
+          <w:rFonts w:ascii="Times New Roman" w:eastAsia="Times New Roman" w:hAnsi="Times New Roman" w:cs="Times New Roman"/>
+          <w:sz w:val="24"/>
+          <w:szCs w:val="24"/>
+          <w:lang w:eastAsia="es-CO"/>
+        </w:rPr>
+      </w:pPr>
+      <w:r>
+        <w:rPr>
+          <w:rFonts w:ascii="Times New Roman" w:eastAsia="Times New Roman" w:hAnsi="Times New Roman" w:cs="Times New Roman"/>
+          <w:i/>
+          <w:iCs/>
+          <w:sz w:val="24"/>
+          <w:szCs w:val="24"/>
+          <w:lang w:eastAsia="es-CO"/>
+        </w:rPr>
+        <w:t>Administrador</w:t>
+      </w:r>
+      <w:r>
+        <w:rPr>
+          <w:rFonts w:ascii="Times New Roman" w:eastAsia="Times New Roman" w:hAnsi="Times New Roman" w:cs="Times New Roman"/>
+          <w:sz w:val="24"/>
+          <w:szCs w:val="24"/>
+          <w:lang w:eastAsia="es-CO"/>
+        </w:rPr>
+        <w:t xml:space="preserve">– </w:t>
+      </w:r>
+      <w:r>
+        <w:rPr>
+          <w:rFonts w:ascii="Times New Roman" w:eastAsia="Times New Roman" w:hAnsi="Times New Roman" w:cs="Times New Roman"/>
+          <w:sz w:val="24"/>
+          <w:szCs w:val="24"/>
+          <w:lang w:eastAsia="es-CO"/>
+        </w:rPr>
+        <w:t>Conjunto residencial El Club</w:t>
+      </w:r>
+      <w:r>
+        <w:rPr>
+          <w:rFonts w:ascii="Times New Roman" w:eastAsia="Times New Roman" w:hAnsi="Times New Roman" w:cs="Times New Roman"/>
+          <w:sz w:val="24"/>
+          <w:szCs w:val="24"/>
+          <w:lang w:eastAsia="es-CO"/>
+        </w:rPr>
+        <w:br/>
+        <w:t>Teléfono: +57 3</w:t>
+      </w:r>
+      <w:r>
+        <w:rPr>
+          <w:rFonts w:ascii="Times New Roman" w:eastAsia="Times New Roman" w:hAnsi="Times New Roman" w:cs="Times New Roman"/>
+          <w:sz w:val="24"/>
+          <w:szCs w:val="24"/>
+          <w:lang w:eastAsia="es-CO"/>
+        </w:rPr>
+        <w:t>024003362</w:t>
       </w:r>
     </w:p>
     <w:p/>
@@ -5686,7 +4788,6 @@
   <w:style w:type="character" w:default="1" w:styleId="Fuentedeprrafopredeter">
     <w:name w:val="Default Paragraph Font"/>
     <w:uiPriority w:val="1"/>
-    <w:semiHidden/>
     <w:unhideWhenUsed/>
   </w:style>
   <w:style w:type="table" w:default="1" w:styleId="Tablanormal">

</xml_diff>